<commit_message>
Inclusión paso tres al documento de resumen ejecutivo
</commit_message>
<xml_diff>
--- a/01 Documentación/04 Taller celdas robotizadas/Taller celdas robotizadas.docx
+++ b/01 Documentación/04 Taller celdas robotizadas/Taller celdas robotizadas.docx
@@ -192,7 +192,15 @@
         <w:jc w:val="both"/>
       </w:pPr>
       <w:r>
-        <w:t>La costo de la celda robotica debe estar dentro presupuesto del cliente.</w:t>
+        <w:t xml:space="preserve">La costo de la celda </w:t>
+      </w:r>
+      <w:proofErr w:type="spellStart"/>
+      <w:r>
+        <w:t>robotica</w:t>
+      </w:r>
+      <w:proofErr w:type="spellEnd"/>
+      <w:r>
+        <w:t xml:space="preserve"> debe estar dentro presupuesto del cliente.</w:t>
       </w:r>
     </w:p>
     <w:p>
@@ -273,7 +281,15 @@
         <w:t xml:space="preserve">Se cuenta </w:t>
       </w:r>
       <w:r>
-        <w:t>con los softwares RobotStudio 2020 licenciado, Siemens NX, Studio 5000.</w:t>
+        <w:t xml:space="preserve">con los softwares </w:t>
+      </w:r>
+      <w:proofErr w:type="spellStart"/>
+      <w:r>
+        <w:t>RobotStudio</w:t>
+      </w:r>
+      <w:proofErr w:type="spellEnd"/>
+      <w:r>
+        <w:t xml:space="preserve"> 2020 licenciado, Siemens NX, Studio 5000.</w:t>
       </w:r>
     </w:p>
     <w:p>
@@ -353,7 +369,15 @@
         </w:numPr>
       </w:pPr>
       <w:r>
-        <w:t>Preparar el equipo de soldadura (Inversora, electrodos, etc…).</w:t>
+        <w:t xml:space="preserve">Preparar el equipo de soldadura (Inversora, electrodos, </w:t>
+      </w:r>
+      <w:proofErr w:type="spellStart"/>
+      <w:r>
+        <w:t>etc</w:t>
+      </w:r>
+      <w:proofErr w:type="spellEnd"/>
+      <w:r>
+        <w:t>…).</w:t>
       </w:r>
     </w:p>
     <w:p>
@@ -631,8 +655,13 @@
         </w:numPr>
       </w:pPr>
       <w:r>
-        <w:t>Tiempo de setup</w:t>
-      </w:r>
+        <w:t xml:space="preserve">Tiempo de </w:t>
+      </w:r>
+      <w:proofErr w:type="spellStart"/>
+      <w:r>
+        <w:t>setup</w:t>
+      </w:r>
+      <w:proofErr w:type="spellEnd"/>
       <w:r>
         <w:t xml:space="preserve"> = 5:49 min por marco</w:t>
       </w:r>
@@ -688,22 +717,37 @@
         </w:numPr>
       </w:pPr>
       <w:r>
-        <w:t>Porcentaje del tiempo de turno en setup = 50%.</w:t>
-      </w:r>
-    </w:p>
-    <w:p>
-      <w:pPr>
-        <w:rPr>
-          <w:b/>
-          <w:bCs/>
-        </w:rPr>
-      </w:pPr>
-      <w:r>
-        <w:rPr>
-          <w:b/>
-          <w:bCs/>
-        </w:rPr>
-        <w:t>Identificar el orden de operaciones realizadas actualmente.</w:t>
+        <w:t xml:space="preserve">Porcentaje del tiempo de turno en </w:t>
+      </w:r>
+      <w:proofErr w:type="spellStart"/>
+      <w:r>
+        <w:t>setup</w:t>
+      </w:r>
+      <w:proofErr w:type="spellEnd"/>
+      <w:r>
+        <w:t xml:space="preserve"> = 50%.</w:t>
+      </w:r>
+    </w:p>
+    <w:p>
+      <w:pPr>
+        <w:rPr>
+          <w:b/>
+          <w:bCs/>
+        </w:rPr>
+      </w:pPr>
+      <w:r>
+        <w:rPr>
+          <w:b/>
+          <w:bCs/>
+        </w:rPr>
+        <w:t>Identificar el orden de operaciones realizadas actualmente</w:t>
+      </w:r>
+      <w:r>
+        <w:rPr>
+          <w:b/>
+          <w:bCs/>
+        </w:rPr>
+        <w:t>*</w:t>
       </w:r>
     </w:p>
     <w:p>
@@ -727,7 +771,15 @@
         </w:numPr>
       </w:pPr>
       <w:r>
-        <w:t>Preparar el equipo de soldadura (Inversora, electrodos, etc…).</w:t>
+        <w:t xml:space="preserve">Preparar el equipo de soldadura (Inversora, electrodos, </w:t>
+      </w:r>
+      <w:proofErr w:type="spellStart"/>
+      <w:r>
+        <w:t>etc</w:t>
+      </w:r>
+      <w:proofErr w:type="spellEnd"/>
+      <w:r>
+        <w:t>…).</w:t>
       </w:r>
     </w:p>
     <w:p>
@@ -895,6 +947,21 @@
           <w:bCs/>
         </w:rPr>
         <w:t>Relación entre tareas y Diagrama de flujo.</w:t>
+      </w:r>
+    </w:p>
+    <w:p>
+      <w:pPr>
+        <w:rPr>
+          <w:b/>
+          <w:bCs/>
+        </w:rPr>
+      </w:pPr>
+      <w:r>
+        <w:rPr>
+          <w:b/>
+          <w:bCs/>
+        </w:rPr>
+        <w:t>Diagrama de flujo</w:t>
       </w:r>
     </w:p>
     <w:p>
@@ -956,6 +1023,430 @@
     </w:p>
     <w:p>
       <w:pPr>
+        <w:rPr>
+          <w:b/>
+          <w:bCs/>
+        </w:rPr>
+      </w:pPr>
+      <w:r>
+        <w:rPr>
+          <w:b/>
+          <w:bCs/>
+        </w:rPr>
+        <w:t>Definición de operaciones (Operario vs Robot)</w:t>
+      </w:r>
+    </w:p>
+    <w:tbl>
+      <w:tblPr>
+        <w:tblStyle w:val="Tablaconcuadrcula"/>
+        <w:tblW w:w="0" w:type="auto"/>
+        <w:tblLook w:val="04A0" w:firstRow="1" w:lastRow="0" w:firstColumn="1" w:lastColumn="0" w:noHBand="0" w:noVBand="1"/>
+      </w:tblPr>
+      <w:tblGrid>
+        <w:gridCol w:w="2942"/>
+        <w:gridCol w:w="5886"/>
+      </w:tblGrid>
+      <w:tr>
+        <w:tc>
+          <w:tcPr>
+            <w:tcW w:w="8828" w:type="dxa"/>
+            <w:gridSpan w:val="2"/>
+            <w:vAlign w:val="center"/>
+          </w:tcPr>
+          <w:p>
+            <w:pPr>
+              <w:jc w:val="center"/>
+            </w:pPr>
+            <w:r>
+              <w:t>Operaciones</w:t>
+            </w:r>
+          </w:p>
+        </w:tc>
+      </w:tr>
+      <w:tr>
+        <w:tc>
+          <w:tcPr>
+            <w:tcW w:w="2942" w:type="dxa"/>
+          </w:tcPr>
+          <w:p>
+            <w:r>
+              <w:t>Robot</w:t>
+            </w:r>
+          </w:p>
+        </w:tc>
+        <w:tc>
+          <w:tcPr>
+            <w:tcW w:w="5886" w:type="dxa"/>
+          </w:tcPr>
+          <w:p>
+            <w:r>
+              <w:t>5, 6, 7</w:t>
+            </w:r>
+          </w:p>
+        </w:tc>
+      </w:tr>
+      <w:tr>
+        <w:tc>
+          <w:tcPr>
+            <w:tcW w:w="2942" w:type="dxa"/>
+          </w:tcPr>
+          <w:p>
+            <w:r>
+              <w:t>Operario</w:t>
+            </w:r>
+          </w:p>
+        </w:tc>
+        <w:tc>
+          <w:tcPr>
+            <w:tcW w:w="5886" w:type="dxa"/>
+          </w:tcPr>
+          <w:p>
+            <w:r>
+              <w:t>1, 2, 3, 4, 8, 9</w:t>
+            </w:r>
+          </w:p>
+        </w:tc>
+      </w:tr>
+    </w:tbl>
+    <w:p>
+      <w:pPr>
+        <w:rPr>
+          <w:b/>
+          <w:bCs/>
+        </w:rPr>
+      </w:pPr>
+    </w:p>
+    <w:p>
+      <w:pPr>
+        <w:rPr>
+          <w:b/>
+          <w:bCs/>
+        </w:rPr>
+      </w:pPr>
+      <w:r>
+        <w:t xml:space="preserve">La tabla contempla los pasos que serían realizados después de la automatización, ya sea para el robot o por el operario. La tabla esta identificada con los pasos enunciados en la </w:t>
+      </w:r>
+      <w:r>
+        <w:rPr>
+          <w:b/>
+          <w:bCs/>
+        </w:rPr>
+        <w:t>Identificación de orden de operaciones realizadas actualmente*.</w:t>
+      </w:r>
+    </w:p>
+    <w:p>
+      <w:pPr>
+        <w:rPr>
+          <w:b/>
+          <w:bCs/>
+        </w:rPr>
+      </w:pPr>
+      <w:r>
+        <w:rPr>
+          <w:b/>
+          <w:bCs/>
+          <w:sz w:val="24"/>
+          <w:szCs w:val="24"/>
+        </w:rPr>
+        <w:t>Identificación de las herramientas necesarias para el funcionamiento de la celda</w:t>
+      </w:r>
+    </w:p>
+    <w:p>
+      <w:pPr>
+        <w:pStyle w:val="Prrafodelista"/>
+        <w:numPr>
+          <w:ilvl w:val="0"/>
+          <w:numId w:val="15"/>
+        </w:numPr>
+        <w:rPr>
+          <w:b/>
+          <w:bCs/>
+        </w:rPr>
+      </w:pPr>
+      <w:r>
+        <w:t>Selección del equipo de soldadura. A selección entre las dos alternativas disponibles.</w:t>
+      </w:r>
+    </w:p>
+    <w:p>
+      <w:pPr>
+        <w:pStyle w:val="Prrafodelista"/>
+        <w:numPr>
+          <w:ilvl w:val="1"/>
+          <w:numId w:val="15"/>
+        </w:numPr>
+        <w:rPr>
+          <w:b/>
+          <w:bCs/>
+        </w:rPr>
+      </w:pPr>
+      <w:r>
+        <w:t xml:space="preserve">Antorcha de soldadura </w:t>
+      </w:r>
+    </w:p>
+    <w:p>
+      <w:pPr>
+        <w:pStyle w:val="Prrafodelista"/>
+        <w:numPr>
+          <w:ilvl w:val="1"/>
+          <w:numId w:val="15"/>
+        </w:numPr>
+        <w:rPr>
+          <w:b/>
+          <w:bCs/>
+        </w:rPr>
+      </w:pPr>
+      <w:r>
+        <w:t>Hilo de soldadura</w:t>
+      </w:r>
+    </w:p>
+    <w:p>
+      <w:pPr>
+        <w:pStyle w:val="Prrafodelista"/>
+        <w:numPr>
+          <w:ilvl w:val="1"/>
+          <w:numId w:val="15"/>
+        </w:numPr>
+        <w:rPr>
+          <w:b/>
+          <w:bCs/>
+        </w:rPr>
+      </w:pPr>
+      <w:r>
+        <w:t>Generador MIG con arrastre de cuatro rodillos</w:t>
+      </w:r>
+    </w:p>
+    <w:p>
+      <w:pPr>
+        <w:pStyle w:val="Prrafodelista"/>
+        <w:numPr>
+          <w:ilvl w:val="1"/>
+          <w:numId w:val="15"/>
+        </w:numPr>
+        <w:rPr>
+          <w:b/>
+          <w:bCs/>
+        </w:rPr>
+      </w:pPr>
+      <w:r>
+        <w:t>Gas Ar-CO2</w:t>
+      </w:r>
+    </w:p>
+    <w:p>
+      <w:pPr>
+        <w:pStyle w:val="Prrafodelista"/>
+        <w:numPr>
+          <w:ilvl w:val="0"/>
+          <w:numId w:val="15"/>
+        </w:numPr>
+        <w:rPr>
+          <w:b/>
+          <w:bCs/>
+        </w:rPr>
+      </w:pPr>
+      <w:r>
+        <w:t xml:space="preserve">Matriz de soporte para tubos a soldar y adecuaciones necesarias para la inclusión de elementos auxiliares. </w:t>
+      </w:r>
+    </w:p>
+    <w:p>
+      <w:pPr>
+        <w:pStyle w:val="Prrafodelista"/>
+        <w:numPr>
+          <w:ilvl w:val="0"/>
+          <w:numId w:val="15"/>
+        </w:numPr>
+        <w:rPr>
+          <w:b/>
+          <w:bCs/>
+        </w:rPr>
+      </w:pPr>
+      <w:r>
+        <w:t>Fuente de material (tubos y elementos auxiliares) fuente de donde se va a recoger el material.</w:t>
+      </w:r>
+    </w:p>
+    <w:p>
+      <w:pPr>
+        <w:pStyle w:val="Prrafodelista"/>
+        <w:numPr>
+          <w:ilvl w:val="0"/>
+          <w:numId w:val="15"/>
+        </w:numPr>
+        <w:rPr>
+          <w:b/>
+          <w:bCs/>
+        </w:rPr>
+      </w:pPr>
+      <w:r>
+        <w:t>Posicionador de piezas.</w:t>
+      </w:r>
+    </w:p>
+    <w:p>
+      <w:pPr>
+        <w:pStyle w:val="Prrafodelista"/>
+        <w:numPr>
+          <w:ilvl w:val="0"/>
+          <w:numId w:val="15"/>
+        </w:numPr>
+        <w:rPr>
+          <w:b/>
+          <w:bCs/>
+        </w:rPr>
+      </w:pPr>
+      <w:r>
+        <w:t>Controlador</w:t>
+      </w:r>
+    </w:p>
+    <w:p>
+      <w:pPr>
+        <w:pStyle w:val="Prrafodelista"/>
+        <w:numPr>
+          <w:ilvl w:val="0"/>
+          <w:numId w:val="15"/>
+        </w:numPr>
+      </w:pPr>
+      <w:r>
+        <w:t>Estación MIG</w:t>
+      </w:r>
+    </w:p>
+    <w:p>
+      <w:pPr>
+        <w:pStyle w:val="Prrafodelista"/>
+        <w:numPr>
+          <w:ilvl w:val="0"/>
+          <w:numId w:val="15"/>
+        </w:numPr>
+      </w:pPr>
+      <w:r>
+        <w:t>Robot específico para soldadura</w:t>
+      </w:r>
+    </w:p>
+    <w:p>
+      <w:pPr>
+        <w:pStyle w:val="Prrafodelista"/>
+        <w:numPr>
+          <w:ilvl w:val="0"/>
+          <w:numId w:val="15"/>
+        </w:numPr>
+      </w:pPr>
+      <w:r>
+        <w:t>Almacenaje del marco soldado</w:t>
+      </w:r>
+    </w:p>
+    <w:p>
+      <w:pPr>
+        <w:pStyle w:val="Prrafodelista"/>
+        <w:ind w:left="502"/>
+      </w:pPr>
+    </w:p>
+    <w:p>
+      <w:pPr>
+        <w:ind w:left="360"/>
+        <w:rPr>
+          <w:b/>
+          <w:bCs/>
+        </w:rPr>
+      </w:pPr>
+      <w:r>
+        <w:rPr>
+          <w:b/>
+          <w:bCs/>
+        </w:rPr>
+        <w:lastRenderedPageBreak/>
+        <w:t>Posibles sensores</w:t>
+      </w:r>
+    </w:p>
+    <w:p>
+      <w:pPr>
+        <w:pStyle w:val="Prrafodelista"/>
+        <w:numPr>
+          <w:ilvl w:val="0"/>
+          <w:numId w:val="15"/>
+        </w:numPr>
+      </w:pPr>
+      <w:r>
+        <w:t xml:space="preserve">Medidor de presión para </w:t>
+      </w:r>
+      <w:r>
+        <w:t>determinar el nivel de gas en los tanques de Argón.</w:t>
+      </w:r>
+    </w:p>
+    <w:p>
+      <w:pPr>
+        <w:pStyle w:val="Prrafodelista"/>
+        <w:numPr>
+          <w:ilvl w:val="0"/>
+          <w:numId w:val="15"/>
+        </w:numPr>
+        <w:spacing w:after="0"/>
+      </w:pPr>
+      <w:r>
+        <w:t xml:space="preserve">Sensor de presencia para determinar </w:t>
+      </w:r>
+      <w:r>
+        <w:t>el</w:t>
+      </w:r>
+      <w:r>
+        <w:t xml:space="preserve"> cambio de los rollos de hilo de aporte del material de soldadura.</w:t>
+      </w:r>
+    </w:p>
+    <w:p>
+      <w:pPr>
+        <w:pStyle w:val="Prrafodelista"/>
+        <w:numPr>
+          <w:ilvl w:val="0"/>
+          <w:numId w:val="15"/>
+        </w:numPr>
+        <w:spacing w:after="0"/>
+      </w:pPr>
+      <w:r>
+        <w:t>Posicionamiento del robot y de los tubos pueden estar a cargo del controlador del robot mediante la ubicación final del efector final, así como también para el proceso de soldadura.</w:t>
+      </w:r>
+    </w:p>
+    <w:p>
+      <w:pPr>
+        <w:pStyle w:val="Prrafodelista"/>
+        <w:numPr>
+          <w:ilvl w:val="0"/>
+          <w:numId w:val="15"/>
+        </w:numPr>
+        <w:spacing w:after="0"/>
+      </w:pPr>
+      <w:r>
+        <w:t>Elementos de seguridad a seleccionar en pasos más adelantados</w:t>
+      </w:r>
+      <w:r>
+        <w:t>.</w:t>
+      </w:r>
+    </w:p>
+    <w:p>
+      <w:pPr>
+        <w:pStyle w:val="Prrafodelista"/>
+        <w:numPr>
+          <w:ilvl w:val="0"/>
+          <w:numId w:val="15"/>
+        </w:numPr>
+        <w:spacing w:after="0"/>
+        <w:rPr>
+          <w:b/>
+          <w:bCs/>
+        </w:rPr>
+      </w:pPr>
+      <w:r>
+        <w:t>Elementos de visualización del estado del proceso</w:t>
+      </w:r>
+      <w:r>
+        <w:t>.</w:t>
+      </w:r>
+    </w:p>
+    <w:p>
+      <w:pPr>
+        <w:rPr>
+          <w:b/>
+          <w:bCs/>
+        </w:rPr>
+      </w:pPr>
+    </w:p>
+    <w:p>
+      <w:pPr>
         <w:pStyle w:val="Prrafodelista"/>
         <w:numPr>
           <w:ilvl w:val="0"/>
@@ -1323,7 +1814,9 @@
         <w:rPr>
           <w:b/>
           <w:bCs/>
-        </w:rPr>
+          <w:noProof/>
+        </w:rPr>
+        <w:lastRenderedPageBreak/>
         <w:drawing>
           <wp:inline distT="0" distB="0" distL="0" distR="0" wp14:anchorId="3D6402B0" wp14:editId="28C2F0D6">
             <wp:extent cx="2800896" cy="3600000"/>
@@ -1375,26 +1868,24 @@
       <w:r>
         <w:t xml:space="preserve">Figura </w:t>
       </w:r>
-      <w:r>
-        <w:fldChar w:fldCharType="begin"/>
-      </w:r>
-      <w:r>
-        <w:instrText xml:space="preserve"> SEQ Figura \* ARABIC </w:instrText>
-      </w:r>
-      <w:r>
-        <w:fldChar w:fldCharType="separate"/>
-      </w:r>
-      <w:r>
-        <w:rPr>
-          <w:noProof/>
-        </w:rPr>
-        <w:t>1</w:t>
-      </w:r>
-      <w:r>
-        <w:fldChar w:fldCharType="end"/>
-      </w:r>
-      <w:r>
-        <w:t>. Layout Opción 1</w:t>
+      <w:fldSimple w:instr=" SEQ Figura \* ARABIC ">
+        <w:r>
+          <w:rPr>
+            <w:noProof/>
+          </w:rPr>
+          <w:t>1</w:t>
+        </w:r>
+      </w:fldSimple>
+      <w:r>
+        <w:t xml:space="preserve">. </w:t>
+      </w:r>
+      <w:proofErr w:type="spellStart"/>
+      <w:r>
+        <w:t>Layout</w:t>
+      </w:r>
+      <w:proofErr w:type="spellEnd"/>
+      <w:r>
+        <w:t xml:space="preserve"> Opción 1</w:t>
       </w:r>
       <w:r>
         <w:t>.</w:t>
@@ -1429,7 +1920,15 @@
         <w:jc w:val="both"/>
       </w:pPr>
       <w:r>
-        <w:t xml:space="preserve">De igual manera este Layout presenta la estación MIG, representado en color verde claro letra “S”, por fuera de la zona del robot al igual que su controlador representado con la letra “C”. </w:t>
+        <w:t xml:space="preserve">De igual manera este </w:t>
+      </w:r>
+      <w:proofErr w:type="spellStart"/>
+      <w:r>
+        <w:t>Layout</w:t>
+      </w:r>
+      <w:proofErr w:type="spellEnd"/>
+      <w:r>
+        <w:t xml:space="preserve"> presenta la estación MIG, representado en color verde claro letra “S”, por fuera de la zona del robot al igual que su controlador representado con la letra “C”. </w:t>
       </w:r>
     </w:p>
     <w:p>
@@ -1457,6 +1956,9 @@
         <w:jc w:val="center"/>
       </w:pPr>
       <w:r>
+        <w:rPr>
+          <w:noProof/>
+        </w:rPr>
         <w:lastRenderedPageBreak/>
         <w:drawing>
           <wp:inline distT="0" distB="0" distL="0" distR="0" wp14:anchorId="6F013644" wp14:editId="2788CA27">
@@ -1509,26 +2011,24 @@
       <w:r>
         <w:t xml:space="preserve">Figura </w:t>
       </w:r>
-      <w:r>
-        <w:fldChar w:fldCharType="begin"/>
-      </w:r>
-      <w:r>
-        <w:instrText xml:space="preserve"> SEQ Figura \* ARABIC </w:instrText>
-      </w:r>
-      <w:r>
-        <w:fldChar w:fldCharType="separate"/>
-      </w:r>
-      <w:r>
-        <w:rPr>
-          <w:noProof/>
-        </w:rPr>
-        <w:t>2</w:t>
-      </w:r>
-      <w:r>
-        <w:fldChar w:fldCharType="end"/>
-      </w:r>
-      <w:r>
-        <w:t>. Layout Opción 2</w:t>
+      <w:fldSimple w:instr=" SEQ Figura \* ARABIC ">
+        <w:r>
+          <w:rPr>
+            <w:noProof/>
+          </w:rPr>
+          <w:t>2</w:t>
+        </w:r>
+      </w:fldSimple>
+      <w:r>
+        <w:t xml:space="preserve">. </w:t>
+      </w:r>
+      <w:proofErr w:type="spellStart"/>
+      <w:r>
+        <w:t>Layout</w:t>
+      </w:r>
+      <w:proofErr w:type="spellEnd"/>
+      <w:r>
+        <w:t xml:space="preserve"> Opción 2</w:t>
       </w:r>
       <w:r>
         <w:t>.</w:t>
@@ -1562,7 +2062,15 @@
         <w:jc w:val="both"/>
       </w:pPr>
       <w:r>
-        <w:t xml:space="preserve">De igual manera este Layout presenta la estación MIG, representado en color verde claro letra “S”, por fuera de la zona del robot al igual que su controlador representado con la letra “C”. </w:t>
+        <w:t xml:space="preserve">De igual manera este </w:t>
+      </w:r>
+      <w:proofErr w:type="spellStart"/>
+      <w:r>
+        <w:t>Layout</w:t>
+      </w:r>
+      <w:proofErr w:type="spellEnd"/>
+      <w:r>
+        <w:t xml:space="preserve"> presenta la estación MIG, representado en color verde claro letra “S”, por fuera de la zona del robot al igual que su controlador representado con la letra “C”. </w:t>
       </w:r>
     </w:p>
     <w:p>
@@ -1603,6 +2111,7 @@
         <w:rPr>
           <w:b/>
           <w:bCs/>
+          <w:noProof/>
         </w:rPr>
         <w:lastRenderedPageBreak/>
         <w:drawing>
@@ -1660,26 +2169,24 @@
       <w:r>
         <w:t xml:space="preserve">Figura </w:t>
       </w:r>
-      <w:r>
-        <w:fldChar w:fldCharType="begin"/>
-      </w:r>
-      <w:r>
-        <w:instrText xml:space="preserve"> SEQ Figura \* ARABIC </w:instrText>
-      </w:r>
-      <w:r>
-        <w:fldChar w:fldCharType="separate"/>
-      </w:r>
-      <w:r>
-        <w:rPr>
-          <w:noProof/>
-        </w:rPr>
-        <w:t>3</w:t>
-      </w:r>
-      <w:r>
-        <w:fldChar w:fldCharType="end"/>
-      </w:r>
-      <w:r>
-        <w:t>. Layout Opción 3</w:t>
+      <w:fldSimple w:instr=" SEQ Figura \* ARABIC ">
+        <w:r>
+          <w:rPr>
+            <w:noProof/>
+          </w:rPr>
+          <w:t>3</w:t>
+        </w:r>
+      </w:fldSimple>
+      <w:r>
+        <w:t xml:space="preserve">. </w:t>
+      </w:r>
+      <w:proofErr w:type="spellStart"/>
+      <w:r>
+        <w:t>Layout</w:t>
+      </w:r>
+      <w:proofErr w:type="spellEnd"/>
+      <w:r>
+        <w:t xml:space="preserve"> Opción 3</w:t>
       </w:r>
       <w:r>
         <w:t>.</w:t>
@@ -1713,7 +2220,15 @@
         <w:jc w:val="both"/>
       </w:pPr>
       <w:r>
-        <w:t xml:space="preserve">De igual manera este Layout presenta la estación MIG, representado en color verde claro letra “S”, por fuera de la zona del robot al igual que su controlador representado con la letra “C”. </w:t>
+        <w:t xml:space="preserve">De igual manera este </w:t>
+      </w:r>
+      <w:proofErr w:type="spellStart"/>
+      <w:r>
+        <w:t>Layout</w:t>
+      </w:r>
+      <w:proofErr w:type="spellEnd"/>
+      <w:r>
+        <w:t xml:space="preserve"> presenta la estación MIG, representado en color verde claro letra “S”, por fuera de la zona del robot al igual que su controlador representado con la letra “C”. </w:t>
       </w:r>
     </w:p>
     <w:p>
@@ -1724,7 +2239,15 @@
         <w:t xml:space="preserve">Tenemos también en esta alternativa la entrada y salida de material representados respectivamente por la letra “I” y “O”, </w:t>
       </w:r>
       <w:r>
-        <w:t>al interior de la celda robotizada, de forma tal que el robot ensamblador pueda tomar fácilmente las piezas a soldar, y ubique en un conveyor o estiba el marco ya soldado.</w:t>
+        <w:t xml:space="preserve">al interior de la celda robotizada, de forma tal que el robot ensamblador pueda tomar fácilmente las piezas a soldar, y ubique en un </w:t>
+      </w:r>
+      <w:proofErr w:type="spellStart"/>
+      <w:r>
+        <w:t>conveyor</w:t>
+      </w:r>
+      <w:proofErr w:type="spellEnd"/>
+      <w:r>
+        <w:t xml:space="preserve"> o estiba el marco ya soldado.</w:t>
       </w:r>
     </w:p>
     <w:p>
@@ -2459,24 +2982,14 @@
       <w:r>
         <w:t xml:space="preserve">Tabla </w:t>
       </w:r>
-      <w:r>
-        <w:fldChar w:fldCharType="begin"/>
-      </w:r>
-      <w:r>
-        <w:instrText xml:space="preserve"> SEQ Tabla \* ARABIC </w:instrText>
-      </w:r>
-      <w:r>
-        <w:fldChar w:fldCharType="separate"/>
-      </w:r>
-      <w:r>
-        <w:rPr>
-          <w:noProof/>
-        </w:rPr>
-        <w:t>1</w:t>
-      </w:r>
-      <w:r>
-        <w:fldChar w:fldCharType="end"/>
-      </w:r>
+      <w:fldSimple w:instr=" SEQ Tabla \* ARABIC ">
+        <w:r>
+          <w:rPr>
+            <w:noProof/>
+          </w:rPr>
+          <w:t>1</w:t>
+        </w:r>
+      </w:fldSimple>
       <w:r>
         <w:t>. Matriz de decisión de opciones.</w:t>
       </w:r>
@@ -4304,7 +4817,23 @@
           <w:b/>
           <w:bCs/>
         </w:rPr>
-        <w:t>Optimizar la distribución (Layout) de los elementos utilizados.</w:t>
+        <w:t>Optimizar la distribución (</w:t>
+      </w:r>
+      <w:proofErr w:type="spellStart"/>
+      <w:r>
+        <w:rPr>
+          <w:b/>
+          <w:bCs/>
+        </w:rPr>
+        <w:t>Layout</w:t>
+      </w:r>
+      <w:proofErr w:type="spellEnd"/>
+      <w:r>
+        <w:rPr>
+          <w:b/>
+          <w:bCs/>
+        </w:rPr>
+        <w:t>) de los elementos utilizados.</w:t>
       </w:r>
     </w:p>
     <w:p>
@@ -4370,7 +4899,15 @@
     </w:p>
     <w:p>
       <w:r>
-        <w:t>Cuyas caracteristicas se anexan a este documento.</w:t>
+        <w:t xml:space="preserve">Cuyas </w:t>
+      </w:r>
+      <w:proofErr w:type="spellStart"/>
+      <w:r>
+        <w:t>caracteristicas</w:t>
+      </w:r>
+      <w:proofErr w:type="spellEnd"/>
+      <w:r>
+        <w:t xml:space="preserve"> se anexan a este documento.</w:t>
       </w:r>
     </w:p>
     <w:p>
@@ -4405,10 +4942,7 @@
         </w:numPr>
       </w:pPr>
       <w:r>
-        <w:t>Controlador</w:t>
-      </w:r>
-      <w:r>
-        <w:t xml:space="preserve"> IRC5 de gabinete simple.</w:t>
+        <w:t>Controlador IRC5 de gabinete simple.</w:t>
       </w:r>
     </w:p>
     <w:p>
@@ -4497,7 +5031,15 @@
       </w:pPr>
       <w:r>
         <w:lastRenderedPageBreak/>
-        <w:t>Para la implementación virtual de esta solución se empleará el Software RobotStudio.</w:t>
+        <w:t xml:space="preserve">Para la implementación virtual de esta solución se empleará el Software </w:t>
+      </w:r>
+      <w:proofErr w:type="spellStart"/>
+      <w:r>
+        <w:t>RobotStudio</w:t>
+      </w:r>
+      <w:proofErr w:type="spellEnd"/>
+      <w:r>
+        <w:t>.</w:t>
       </w:r>
     </w:p>
     <w:p>
@@ -4592,24 +5134,14 @@
       <w:r>
         <w:t xml:space="preserve">Figura </w:t>
       </w:r>
-      <w:r>
-        <w:fldChar w:fldCharType="begin"/>
-      </w:r>
-      <w:r>
-        <w:instrText xml:space="preserve"> SEQ Figura \* ARABIC </w:instrText>
-      </w:r>
-      <w:r>
-        <w:fldChar w:fldCharType="separate"/>
-      </w:r>
-      <w:r>
-        <w:rPr>
-          <w:noProof/>
-        </w:rPr>
-        <w:t>4</w:t>
-      </w:r>
-      <w:r>
-        <w:fldChar w:fldCharType="end"/>
-      </w:r>
+      <w:fldSimple w:instr=" SEQ Figura \* ARABIC ">
+        <w:r>
+          <w:rPr>
+            <w:noProof/>
+          </w:rPr>
+          <w:t>4</w:t>
+        </w:r>
+      </w:fldSimple>
       <w:r>
         <w:t>. Idea de celda robotizada propuesta. Fuente (ABB)</w:t>
       </w:r>
@@ -6085,6 +6617,118 @@
       <w:lvlJc w:val="left"/>
       <w:pPr>
         <w:ind w:left="6480" w:hanging="360"/>
+      </w:pPr>
+      <w:rPr>
+        <w:rFonts w:ascii="Wingdings" w:hAnsi="Wingdings" w:hint="default"/>
+      </w:rPr>
+    </w:lvl>
+  </w:abstractNum>
+  <w:abstractNum w:abstractNumId="14" w15:restartNumberingAfterBreak="0">
+    <w:nsid w:val="7CEE00FA"/>
+    <w:multiLevelType w:val="hybridMultilevel"/>
+    <w:tmpl w:val="07E42500"/>
+    <w:lvl w:ilvl="0" w:tplc="384AF928">
+      <w:numFmt w:val="bullet"/>
+      <w:lvlText w:val="-"/>
+      <w:lvlJc w:val="left"/>
+      <w:pPr>
+        <w:ind w:left="502" w:hanging="360"/>
+      </w:pPr>
+      <w:rPr>
+        <w:rFonts w:ascii="Calibri" w:eastAsiaTheme="minorHAnsi" w:hAnsi="Calibri" w:cs="Calibri" w:hint="default"/>
+      </w:rPr>
+    </w:lvl>
+    <w:lvl w:ilvl="1" w:tplc="240A0003">
+      <w:start w:val="1"/>
+      <w:numFmt w:val="bullet"/>
+      <w:lvlText w:val="o"/>
+      <w:lvlJc w:val="left"/>
+      <w:pPr>
+        <w:ind w:left="1222" w:hanging="360"/>
+      </w:pPr>
+      <w:rPr>
+        <w:rFonts w:ascii="Courier New" w:hAnsi="Courier New" w:cs="Courier New" w:hint="default"/>
+      </w:rPr>
+    </w:lvl>
+    <w:lvl w:ilvl="2" w:tplc="240A0005" w:tentative="1">
+      <w:start w:val="1"/>
+      <w:numFmt w:val="bullet"/>
+      <w:lvlText w:val=""/>
+      <w:lvlJc w:val="left"/>
+      <w:pPr>
+        <w:ind w:left="1942" w:hanging="360"/>
+      </w:pPr>
+      <w:rPr>
+        <w:rFonts w:ascii="Wingdings" w:hAnsi="Wingdings" w:hint="default"/>
+      </w:rPr>
+    </w:lvl>
+    <w:lvl w:ilvl="3" w:tplc="240A0001" w:tentative="1">
+      <w:start w:val="1"/>
+      <w:numFmt w:val="bullet"/>
+      <w:lvlText w:val=""/>
+      <w:lvlJc w:val="left"/>
+      <w:pPr>
+        <w:ind w:left="2662" w:hanging="360"/>
+      </w:pPr>
+      <w:rPr>
+        <w:rFonts w:ascii="Symbol" w:hAnsi="Symbol" w:hint="default"/>
+      </w:rPr>
+    </w:lvl>
+    <w:lvl w:ilvl="4" w:tplc="240A0003" w:tentative="1">
+      <w:start w:val="1"/>
+      <w:numFmt w:val="bullet"/>
+      <w:lvlText w:val="o"/>
+      <w:lvlJc w:val="left"/>
+      <w:pPr>
+        <w:ind w:left="3382" w:hanging="360"/>
+      </w:pPr>
+      <w:rPr>
+        <w:rFonts w:ascii="Courier New" w:hAnsi="Courier New" w:cs="Courier New" w:hint="default"/>
+      </w:rPr>
+    </w:lvl>
+    <w:lvl w:ilvl="5" w:tplc="240A0005" w:tentative="1">
+      <w:start w:val="1"/>
+      <w:numFmt w:val="bullet"/>
+      <w:lvlText w:val=""/>
+      <w:lvlJc w:val="left"/>
+      <w:pPr>
+        <w:ind w:left="4102" w:hanging="360"/>
+      </w:pPr>
+      <w:rPr>
+        <w:rFonts w:ascii="Wingdings" w:hAnsi="Wingdings" w:hint="default"/>
+      </w:rPr>
+    </w:lvl>
+    <w:lvl w:ilvl="6" w:tplc="240A0001" w:tentative="1">
+      <w:start w:val="1"/>
+      <w:numFmt w:val="bullet"/>
+      <w:lvlText w:val=""/>
+      <w:lvlJc w:val="left"/>
+      <w:pPr>
+        <w:ind w:left="4822" w:hanging="360"/>
+      </w:pPr>
+      <w:rPr>
+        <w:rFonts w:ascii="Symbol" w:hAnsi="Symbol" w:hint="default"/>
+      </w:rPr>
+    </w:lvl>
+    <w:lvl w:ilvl="7" w:tplc="240A0003" w:tentative="1">
+      <w:start w:val="1"/>
+      <w:numFmt w:val="bullet"/>
+      <w:lvlText w:val="o"/>
+      <w:lvlJc w:val="left"/>
+      <w:pPr>
+        <w:ind w:left="5542" w:hanging="360"/>
+      </w:pPr>
+      <w:rPr>
+        <w:rFonts w:ascii="Courier New" w:hAnsi="Courier New" w:cs="Courier New" w:hint="default"/>
+      </w:rPr>
+    </w:lvl>
+    <w:lvl w:ilvl="8" w:tplc="240A0005" w:tentative="1">
+      <w:start w:val="1"/>
+      <w:numFmt w:val="bullet"/>
+      <w:lvlText w:val=""/>
+      <w:lvlJc w:val="left"/>
+      <w:pPr>
+        <w:ind w:left="6262" w:hanging="360"/>
       </w:pPr>
       <w:rPr>
         <w:rFonts w:ascii="Wingdings" w:hAnsi="Wingdings" w:hint="default"/>
@@ -6132,6 +6776,9 @@
   </w:num>
   <w:num w:numId="14">
     <w:abstractNumId w:val="1"/>
+  </w:num>
+  <w:num w:numId="15">
+    <w:abstractNumId w:val="14"/>
   </w:num>
 </w:numbering>
 </file>
@@ -6675,6 +7322,25 @@
       <w:szCs w:val="18"/>
     </w:rPr>
   </w:style>
+  <w:style w:type="table" w:styleId="Tablaconcuadrcula">
+    <w:name w:val="Table Grid"/>
+    <w:basedOn w:val="Tablanormal"/>
+    <w:uiPriority w:val="39"/>
+    <w:rsid w:val="00351929"/>
+    <w:pPr>
+      <w:spacing w:after="0" w:line="240" w:lineRule="auto"/>
+    </w:pPr>
+    <w:tblPr>
+      <w:tblBorders>
+        <w:top w:val="single" w:sz="4" w:space="0" w:color="auto"/>
+        <w:left w:val="single" w:sz="4" w:space="0" w:color="auto"/>
+        <w:bottom w:val="single" w:sz="4" w:space="0" w:color="auto"/>
+        <w:right w:val="single" w:sz="4" w:space="0" w:color="auto"/>
+        <w:insideH w:val="single" w:sz="4" w:space="0" w:color="auto"/>
+        <w:insideV w:val="single" w:sz="4" w:space="0" w:color="auto"/>
+      </w:tblBorders>
+    </w:tblPr>
+  </w:style>
 </w:styles>
 </file>
 

</xml_diff>

<commit_message>
Se finaliza la documentación del diseño de celda robotica
</commit_message>
<xml_diff>
--- a/01 Documentación/04 Taller celdas robotizadas/Taller celdas robotizadas.docx
+++ b/01 Documentación/04 Taller celdas robotizadas/Taller celdas robotizadas.docx
@@ -12,6 +12,84 @@
     </w:p>
     <w:p/>
     <w:p>
+      <w:r>
+        <w:t>Grupo:</w:t>
+      </w:r>
+    </w:p>
+    <w:p>
+      <w:pPr>
+        <w:pStyle w:val="Prrafodelista"/>
+        <w:numPr>
+          <w:ilvl w:val="0"/>
+          <w:numId w:val="16"/>
+        </w:numPr>
+      </w:pPr>
+      <w:r>
+        <w:t xml:space="preserve">Juan </w:t>
+      </w:r>
+      <w:r>
+        <w:t>Sebastián</w:t>
+      </w:r>
+      <w:r>
+        <w:t xml:space="preserve"> Piña Jaramillo.</w:t>
+      </w:r>
+    </w:p>
+    <w:p>
+      <w:pPr>
+        <w:pStyle w:val="Prrafodelista"/>
+        <w:numPr>
+          <w:ilvl w:val="0"/>
+          <w:numId w:val="16"/>
+        </w:numPr>
+      </w:pPr>
+      <w:r>
+        <w:t>Leonardo Fabio Mercado Benítez.</w:t>
+      </w:r>
+    </w:p>
+    <w:p>
+      <w:pPr>
+        <w:pStyle w:val="Prrafodelista"/>
+        <w:numPr>
+          <w:ilvl w:val="0"/>
+          <w:numId w:val="16"/>
+        </w:numPr>
+      </w:pPr>
+      <w:r>
+        <w:t xml:space="preserve"> Nelson Daniel Cruz Camelo.</w:t>
+      </w:r>
+    </w:p>
+    <w:p>
+      <w:pPr>
+        <w:pStyle w:val="Prrafodelista"/>
+        <w:numPr>
+          <w:ilvl w:val="0"/>
+          <w:numId w:val="16"/>
+        </w:numPr>
+      </w:pPr>
+      <w:r>
+        <w:t xml:space="preserve"> Manuel Alejandro Rojas Cubillos.</w:t>
+      </w:r>
+    </w:p>
+    <w:p>
+      <w:pPr>
+        <w:pStyle w:val="Prrafodelista"/>
+        <w:numPr>
+          <w:ilvl w:val="0"/>
+          <w:numId w:val="16"/>
+        </w:numPr>
+      </w:pPr>
+      <w:r>
+        <w:t xml:space="preserve"> Michael Alexander </w:t>
+      </w:r>
+      <w:r>
+        <w:t>Rodríguez</w:t>
+      </w:r>
+      <w:r>
+        <w:t xml:space="preserve"> Urbina</w:t>
+      </w:r>
+    </w:p>
+    <w:p/>
+    <w:p>
       <w:pPr>
         <w:pStyle w:val="Prrafodelista"/>
         <w:numPr>
@@ -192,15 +270,7 @@
         <w:jc w:val="both"/>
       </w:pPr>
       <w:r>
-        <w:t xml:space="preserve">La costo de la celda </w:t>
-      </w:r>
-      <w:proofErr w:type="spellStart"/>
-      <w:r>
-        <w:t>robotica</w:t>
-      </w:r>
-      <w:proofErr w:type="spellEnd"/>
-      <w:r>
-        <w:t xml:space="preserve"> debe estar dentro presupuesto del cliente.</w:t>
+        <w:t>La costo de la celda robotica debe estar dentro presupuesto del cliente.</w:t>
       </w:r>
     </w:p>
     <w:p>
@@ -402,6 +472,7 @@
         <w:jc w:val="both"/>
       </w:pPr>
       <w:r>
+        <w:lastRenderedPageBreak/>
         <w:t xml:space="preserve">Ubicar elementos auxiliares dentro de los tubos(Platinas de soporte rueda trasera, platinas de </w:t>
       </w:r>
       <w:proofErr w:type="gramStart"/>
@@ -473,8 +544,6 @@
         <w:t>Colocar marco en unidad de almacenamiento.</w:t>
       </w:r>
     </w:p>
-    <w:p/>
-    <w:p/>
     <w:p>
       <w:pPr>
         <w:rPr>
@@ -655,13 +724,8 @@
         </w:numPr>
       </w:pPr>
       <w:r>
-        <w:t xml:space="preserve">Tiempo de </w:t>
-      </w:r>
-      <w:proofErr w:type="spellStart"/>
-      <w:r>
-        <w:t>setup</w:t>
-      </w:r>
-      <w:proofErr w:type="spellEnd"/>
+        <w:t>Tiempo de setup</w:t>
+      </w:r>
       <w:r>
         <w:t xml:space="preserve"> = 5:49 min por marco</w:t>
       </w:r>
@@ -717,15 +781,7 @@
         </w:numPr>
       </w:pPr>
       <w:r>
-        <w:t xml:space="preserve">Porcentaje del tiempo de turno en </w:t>
-      </w:r>
-      <w:proofErr w:type="spellStart"/>
-      <w:r>
-        <w:t>setup</w:t>
-      </w:r>
-      <w:proofErr w:type="spellEnd"/>
-      <w:r>
-        <w:t xml:space="preserve"> = 50%.</w:t>
+        <w:t>Porcentaje del tiempo de turno en setup = 50%.</w:t>
       </w:r>
     </w:p>
     <w:p>
@@ -890,48 +946,6 @@
     <w:p>
       <w:pPr>
         <w:pStyle w:val="Prrafodelista"/>
-        <w:ind w:left="1440"/>
-      </w:pPr>
-    </w:p>
-    <w:p>
-      <w:pPr>
-        <w:pStyle w:val="Prrafodelista"/>
-        <w:ind w:left="1440"/>
-      </w:pPr>
-    </w:p>
-    <w:p>
-      <w:pPr>
-        <w:pStyle w:val="Prrafodelista"/>
-        <w:ind w:left="1440"/>
-      </w:pPr>
-    </w:p>
-    <w:p>
-      <w:pPr>
-        <w:pStyle w:val="Prrafodelista"/>
-        <w:ind w:left="1440"/>
-      </w:pPr>
-    </w:p>
-    <w:p>
-      <w:pPr>
-        <w:pStyle w:val="Prrafodelista"/>
-        <w:ind w:left="1440"/>
-      </w:pPr>
-    </w:p>
-    <w:p>
-      <w:pPr>
-        <w:pStyle w:val="Prrafodelista"/>
-        <w:ind w:left="1440"/>
-      </w:pPr>
-    </w:p>
-    <w:p>
-      <w:pPr>
-        <w:pStyle w:val="Prrafodelista"/>
-        <w:ind w:left="1440"/>
-      </w:pPr>
-    </w:p>
-    <w:p>
-      <w:pPr>
-        <w:pStyle w:val="Prrafodelista"/>
         <w:numPr>
           <w:ilvl w:val="0"/>
           <w:numId w:val="4"/>
@@ -946,6 +960,7 @@
           <w:b/>
           <w:bCs/>
         </w:rPr>
+        <w:lastRenderedPageBreak/>
         <w:t>Relación entre tareas y Diagrama de flujo.</w:t>
       </w:r>
     </w:p>
@@ -966,11 +981,8 @@
     </w:p>
     <w:p>
       <w:pPr>
+        <w:keepNext/>
         <w:jc w:val="center"/>
-        <w:rPr>
-          <w:b/>
-          <w:bCs/>
-        </w:rPr>
       </w:pPr>
       <w:r>
         <w:rPr>
@@ -994,7 +1006,7 @@
                     <pic:cNvPicPr/>
                   </pic:nvPicPr>
                   <pic:blipFill>
-                    <a:blip r:embed="rId6" cstate="print">
+                    <a:blip r:embed="rId8" cstate="print">
                       <a:extLst>
                         <a:ext uri="{28A0092B-C50C-407E-A947-70E740481C1C}">
                           <a14:useLocalDpi xmlns:a14="http://schemas.microsoft.com/office/drawing/2010/main" val="0"/>
@@ -1023,6 +1035,40 @@
     </w:p>
     <w:p>
       <w:pPr>
+        <w:pStyle w:val="Descripcin"/>
+        <w:jc w:val="center"/>
+        <w:rPr>
+          <w:b/>
+          <w:bCs/>
+        </w:rPr>
+      </w:pPr>
+      <w:r>
+        <w:t xml:space="preserve">Figura </w:t>
+      </w:r>
+      <w:r>
+        <w:fldChar w:fldCharType="begin"/>
+      </w:r>
+      <w:r>
+        <w:instrText xml:space="preserve"> SEQ Figura \* ARABIC </w:instrText>
+      </w:r>
+      <w:r>
+        <w:fldChar w:fldCharType="separate"/>
+      </w:r>
+      <w:r>
+        <w:rPr>
+          <w:noProof/>
+        </w:rPr>
+        <w:t>1</w:t>
+      </w:r>
+      <w:r>
+        <w:fldChar w:fldCharType="end"/>
+      </w:r>
+      <w:r>
+        <w:t>. Diagrama de flujo del proceso de soldadura.</w:t>
+      </w:r>
+    </w:p>
+    <w:p>
+      <w:pPr>
         <w:rPr>
           <w:b/>
           <w:bCs/>
@@ -1034,41 +1080,101 @@
           <w:bCs/>
         </w:rPr>
         <w:t>Definición de operaciones (Operario vs Robot)</w:t>
+      </w:r>
+    </w:p>
+    <w:p>
+      <w:pPr>
+        <w:pStyle w:val="Descripcin"/>
+        <w:keepNext/>
+        <w:jc w:val="center"/>
+      </w:pPr>
+      <w:r>
+        <w:t xml:space="preserve">Tabla </w:t>
+      </w:r>
+      <w:r>
+        <w:fldChar w:fldCharType="begin"/>
+      </w:r>
+      <w:r>
+        <w:instrText xml:space="preserve"> SEQ Tabla \* ARABIC </w:instrText>
+      </w:r>
+      <w:r>
+        <w:fldChar w:fldCharType="separate"/>
+      </w:r>
+      <w:r>
+        <w:rPr>
+          <w:noProof/>
+        </w:rPr>
+        <w:t>1</w:t>
+      </w:r>
+      <w:r>
+        <w:fldChar w:fldCharType="end"/>
+      </w:r>
+      <w:r>
+        <w:t>. Asignación</w:t>
+      </w:r>
+      <w:r>
+        <w:rPr>
+          <w:noProof/>
+        </w:rPr>
+        <w:t xml:space="preserve"> de tareas del proceso</w:t>
       </w:r>
     </w:p>
     <w:tbl>
       <w:tblPr>
         <w:tblStyle w:val="Tablaconcuadrcula"/>
         <w:tblW w:w="0" w:type="auto"/>
+        <w:jc w:val="center"/>
         <w:tblLook w:val="04A0" w:firstRow="1" w:lastRow="0" w:firstColumn="1" w:lastColumn="0" w:noHBand="0" w:noVBand="1"/>
       </w:tblPr>
       <w:tblGrid>
-        <w:gridCol w:w="2942"/>
-        <w:gridCol w:w="5886"/>
+        <w:gridCol w:w="1012"/>
+        <w:gridCol w:w="1681"/>
       </w:tblGrid>
       <w:tr>
+        <w:trPr>
+          <w:jc w:val="center"/>
+        </w:trPr>
         <w:tc>
           <w:tcPr>
-            <w:tcW w:w="8828" w:type="dxa"/>
+            <w:tcW w:w="2693" w:type="dxa"/>
             <w:gridSpan w:val="2"/>
+            <w:shd w:val="clear" w:color="auto" w:fill="BFBFBF" w:themeFill="background1" w:themeFillShade="BF"/>
             <w:vAlign w:val="center"/>
           </w:tcPr>
           <w:p>
             <w:pPr>
               <w:jc w:val="center"/>
+              <w:rPr>
+                <w:b/>
+                <w:bCs/>
+                <w:sz w:val="24"/>
+                <w:szCs w:val="24"/>
+              </w:rPr>
             </w:pPr>
             <w:r>
+              <w:rPr>
+                <w:b/>
+                <w:bCs/>
+                <w:sz w:val="24"/>
+                <w:szCs w:val="24"/>
+              </w:rPr>
               <w:t>Operaciones</w:t>
             </w:r>
           </w:p>
         </w:tc>
       </w:tr>
       <w:tr>
+        <w:trPr>
+          <w:jc w:val="center"/>
+        </w:trPr>
         <w:tc>
           <w:tcPr>
-            <w:tcW w:w="2942" w:type="dxa"/>
+            <w:tcW w:w="1012" w:type="dxa"/>
           </w:tcPr>
           <w:p>
+            <w:pPr>
+              <w:jc w:val="center"/>
+            </w:pPr>
             <w:r>
               <w:t>Robot</w:t>
             </w:r>
@@ -1076,9 +1182,12 @@
         </w:tc>
         <w:tc>
           <w:tcPr>
-            <w:tcW w:w="5886" w:type="dxa"/>
+            <w:tcW w:w="1681" w:type="dxa"/>
           </w:tcPr>
           <w:p>
+            <w:pPr>
+              <w:jc w:val="center"/>
+            </w:pPr>
             <w:r>
               <w:t>5, 6, 7</w:t>
             </w:r>
@@ -1086,11 +1195,17 @@
         </w:tc>
       </w:tr>
       <w:tr>
+        <w:trPr>
+          <w:jc w:val="center"/>
+        </w:trPr>
         <w:tc>
           <w:tcPr>
-            <w:tcW w:w="2942" w:type="dxa"/>
+            <w:tcW w:w="1012" w:type="dxa"/>
           </w:tcPr>
           <w:p>
+            <w:pPr>
+              <w:jc w:val="center"/>
+            </w:pPr>
             <w:r>
               <w:t>Operario</w:t>
             </w:r>
@@ -1098,9 +1213,12 @@
         </w:tc>
         <w:tc>
           <w:tcPr>
-            <w:tcW w:w="5886" w:type="dxa"/>
+            <w:tcW w:w="1681" w:type="dxa"/>
           </w:tcPr>
           <w:p>
+            <w:pPr>
+              <w:jc w:val="center"/>
+            </w:pPr>
             <w:r>
               <w:t>1, 2, 3, 4, 8, 9</w:t>
             </w:r>
@@ -1150,6 +1268,15 @@
         </w:rPr>
         <w:t>Identificación de las herramientas necesarias para el funcionamiento de la celda</w:t>
       </w:r>
+      <w:r>
+        <w:rPr>
+          <w:b/>
+          <w:bCs/>
+          <w:sz w:val="24"/>
+          <w:szCs w:val="24"/>
+        </w:rPr>
+        <w:t>.</w:t>
+      </w:r>
     </w:p>
     <w:p>
       <w:pPr>
@@ -1164,7 +1291,79 @@
         </w:rPr>
       </w:pPr>
       <w:r>
-        <w:t>Selección del equipo de soldadura. A selección entre las dos alternativas disponibles.</w:t>
+        <w:t xml:space="preserve">Matriz de </w:t>
+      </w:r>
+      <w:r>
+        <w:t>soldadura.</w:t>
+      </w:r>
+      <w:r>
+        <w:t xml:space="preserve"> </w:t>
+      </w:r>
+    </w:p>
+    <w:p>
+      <w:pPr>
+        <w:pStyle w:val="Prrafodelista"/>
+        <w:numPr>
+          <w:ilvl w:val="0"/>
+          <w:numId w:val="15"/>
+        </w:numPr>
+        <w:rPr>
+          <w:b/>
+          <w:bCs/>
+        </w:rPr>
+      </w:pPr>
+      <w:r>
+        <w:t>Fuente de material (tubos y elementos auxiliares) fuente de donde se va a recoger el material.</w:t>
+      </w:r>
+    </w:p>
+    <w:p>
+      <w:pPr>
+        <w:pStyle w:val="Prrafodelista"/>
+        <w:numPr>
+          <w:ilvl w:val="0"/>
+          <w:numId w:val="15"/>
+        </w:numPr>
+        <w:rPr>
+          <w:b/>
+          <w:bCs/>
+        </w:rPr>
+      </w:pPr>
+      <w:r>
+        <w:t>Posicionador de piezas.</w:t>
+      </w:r>
+    </w:p>
+    <w:p>
+      <w:pPr>
+        <w:pStyle w:val="Prrafodelista"/>
+        <w:numPr>
+          <w:ilvl w:val="0"/>
+          <w:numId w:val="15"/>
+        </w:numPr>
+        <w:rPr>
+          <w:b/>
+          <w:bCs/>
+        </w:rPr>
+      </w:pPr>
+      <w:r>
+        <w:t>Controlador</w:t>
+      </w:r>
+      <w:r>
+        <w:t xml:space="preserve"> del robot.</w:t>
+      </w:r>
+    </w:p>
+    <w:p>
+      <w:pPr>
+        <w:pStyle w:val="Prrafodelista"/>
+        <w:numPr>
+          <w:ilvl w:val="0"/>
+          <w:numId w:val="15"/>
+        </w:numPr>
+      </w:pPr>
+      <w:r>
+        <w:t>Estación MIG</w:t>
+      </w:r>
+      <w:r>
+        <w:t xml:space="preserve"> completa:</w:t>
       </w:r>
     </w:p>
     <w:p>
@@ -1180,7 +1379,7 @@
         </w:rPr>
       </w:pPr>
       <w:r>
-        <w:t xml:space="preserve">Antorcha de soldadura </w:t>
+        <w:t>Antorcha de soldadura.</w:t>
       </w:r>
     </w:p>
     <w:p>
@@ -1196,7 +1395,7 @@
         </w:rPr>
       </w:pPr>
       <w:r>
-        <w:t>Hilo de soldadura</w:t>
+        <w:t>Hilo de soldadura.</w:t>
       </w:r>
     </w:p>
     <w:p>
@@ -1212,7 +1411,7 @@
         </w:rPr>
       </w:pPr>
       <w:r>
-        <w:t>Generador MIG con arrastre de cuatro rodillos</w:t>
+        <w:t>Generador MIG con arrastre de cuatro rodillos.</w:t>
       </w:r>
     </w:p>
     <w:p>
@@ -1228,7 +1427,7 @@
         </w:rPr>
       </w:pPr>
       <w:r>
-        <w:t>Gas Ar-CO2</w:t>
+        <w:t>Gas Ar-CO2.</w:t>
       </w:r>
     </w:p>
     <w:p>
@@ -1238,13 +1437,12 @@
           <w:ilvl w:val="0"/>
           <w:numId w:val="15"/>
         </w:numPr>
-        <w:rPr>
-          <w:b/>
-          <w:bCs/>
-        </w:rPr>
-      </w:pPr>
-      <w:r>
-        <w:t xml:space="preserve">Matriz de soporte para tubos a soldar y adecuaciones necesarias para la inclusión de elementos auxiliares. </w:t>
+      </w:pPr>
+      <w:r>
+        <w:t>Robot específico para soldadura</w:t>
+      </w:r>
+      <w:r>
+        <w:t>.</w:t>
       </w:r>
     </w:p>
     <w:p>
@@ -1254,13 +1452,35 @@
           <w:ilvl w:val="0"/>
           <w:numId w:val="15"/>
         </w:numPr>
-        <w:rPr>
-          <w:b/>
-          <w:bCs/>
-        </w:rPr>
-      </w:pPr>
-      <w:r>
-        <w:t>Fuente de material (tubos y elementos auxiliares) fuente de donde se va a recoger el material.</w:t>
+      </w:pPr>
+      <w:r>
+        <w:t>Almacenaje del marco soldado</w:t>
+      </w:r>
+      <w:r>
+        <w:t>.</w:t>
+      </w:r>
+    </w:p>
+    <w:p>
+      <w:pPr>
+        <w:pStyle w:val="Prrafodelista"/>
+        <w:ind w:left="502"/>
+      </w:pPr>
+    </w:p>
+    <w:p>
+      <w:pPr>
+        <w:ind w:left="360"/>
+        <w:rPr>
+          <w:b/>
+          <w:bCs/>
+        </w:rPr>
+      </w:pPr>
+      <w:r>
+        <w:rPr>
+          <w:b/>
+          <w:bCs/>
+        </w:rPr>
+        <w:lastRenderedPageBreak/>
+        <w:t>Posibles sensores</w:t>
       </w:r>
     </w:p>
     <w:p>
@@ -1270,13 +1490,12 @@
           <w:ilvl w:val="0"/>
           <w:numId w:val="15"/>
         </w:numPr>
-        <w:rPr>
-          <w:b/>
-          <w:bCs/>
-        </w:rPr>
-      </w:pPr>
-      <w:r>
-        <w:t>Posicionador de piezas.</w:t>
+      </w:pPr>
+      <w:r>
+        <w:t xml:space="preserve">Medidor de presión para </w:t>
+      </w:r>
+      <w:r>
+        <w:t>determinar el nivel de gas en los tanques de Argón.</w:t>
       </w:r>
     </w:p>
     <w:p>
@@ -1286,13 +1505,10 @@
           <w:ilvl w:val="0"/>
           <w:numId w:val="15"/>
         </w:numPr>
-        <w:rPr>
-          <w:b/>
-          <w:bCs/>
-        </w:rPr>
-      </w:pPr>
-      <w:r>
-        <w:t>Controlador</w:t>
+        <w:spacing w:after="0"/>
+      </w:pPr>
+      <w:r>
+        <w:t>Sensor de presencia para determinar el cambio de los rollos de hilo de aporte del material de soldadura.</w:t>
       </w:r>
     </w:p>
     <w:p>
@@ -1302,9 +1518,13 @@
           <w:ilvl w:val="0"/>
           <w:numId w:val="15"/>
         </w:numPr>
-      </w:pPr>
-      <w:r>
-        <w:t>Estación MIG</w:t>
+        <w:spacing w:after="0"/>
+      </w:pPr>
+      <w:r>
+        <w:t>Elementos de seguridad</w:t>
+      </w:r>
+      <w:r>
+        <w:t>.</w:t>
       </w:r>
     </w:p>
     <w:p>
@@ -1314,131 +1534,21 @@
           <w:ilvl w:val="0"/>
           <w:numId w:val="15"/>
         </w:numPr>
-      </w:pPr>
-      <w:r>
-        <w:t>Robot específico para soldadura</w:t>
-      </w:r>
-    </w:p>
-    <w:p>
-      <w:pPr>
-        <w:pStyle w:val="Prrafodelista"/>
-        <w:numPr>
-          <w:ilvl w:val="0"/>
-          <w:numId w:val="15"/>
-        </w:numPr>
-      </w:pPr>
-      <w:r>
-        <w:t>Almacenaje del marco soldado</w:t>
-      </w:r>
-    </w:p>
-    <w:p>
-      <w:pPr>
-        <w:pStyle w:val="Prrafodelista"/>
+        <w:spacing w:after="0"/>
+        <w:rPr>
+          <w:b/>
+          <w:bCs/>
+        </w:rPr>
+      </w:pPr>
+      <w:r>
+        <w:t>Elementos de visualización del estado del proceso.</w:t>
+      </w:r>
+    </w:p>
+    <w:p>
+      <w:pPr>
+        <w:pStyle w:val="Prrafodelista"/>
+        <w:spacing w:after="0"/>
         <w:ind w:left="502"/>
-      </w:pPr>
-    </w:p>
-    <w:p>
-      <w:pPr>
-        <w:ind w:left="360"/>
-        <w:rPr>
-          <w:b/>
-          <w:bCs/>
-        </w:rPr>
-      </w:pPr>
-      <w:r>
-        <w:rPr>
-          <w:b/>
-          <w:bCs/>
-        </w:rPr>
-        <w:lastRenderedPageBreak/>
-        <w:t>Posibles sensores</w:t>
-      </w:r>
-    </w:p>
-    <w:p>
-      <w:pPr>
-        <w:pStyle w:val="Prrafodelista"/>
-        <w:numPr>
-          <w:ilvl w:val="0"/>
-          <w:numId w:val="15"/>
-        </w:numPr>
-      </w:pPr>
-      <w:r>
-        <w:t xml:space="preserve">Medidor de presión para </w:t>
-      </w:r>
-      <w:r>
-        <w:t>determinar el nivel de gas en los tanques de Argón.</w:t>
-      </w:r>
-    </w:p>
-    <w:p>
-      <w:pPr>
-        <w:pStyle w:val="Prrafodelista"/>
-        <w:numPr>
-          <w:ilvl w:val="0"/>
-          <w:numId w:val="15"/>
-        </w:numPr>
-        <w:spacing w:after="0"/>
-      </w:pPr>
-      <w:r>
-        <w:t xml:space="preserve">Sensor de presencia para determinar </w:t>
-      </w:r>
-      <w:r>
-        <w:t>el</w:t>
-      </w:r>
-      <w:r>
-        <w:t xml:space="preserve"> cambio de los rollos de hilo de aporte del material de soldadura.</w:t>
-      </w:r>
-    </w:p>
-    <w:p>
-      <w:pPr>
-        <w:pStyle w:val="Prrafodelista"/>
-        <w:numPr>
-          <w:ilvl w:val="0"/>
-          <w:numId w:val="15"/>
-        </w:numPr>
-        <w:spacing w:after="0"/>
-      </w:pPr>
-      <w:r>
-        <w:t>Posicionamiento del robot y de los tubos pueden estar a cargo del controlador del robot mediante la ubicación final del efector final, así como también para el proceso de soldadura.</w:t>
-      </w:r>
-    </w:p>
-    <w:p>
-      <w:pPr>
-        <w:pStyle w:val="Prrafodelista"/>
-        <w:numPr>
-          <w:ilvl w:val="0"/>
-          <w:numId w:val="15"/>
-        </w:numPr>
-        <w:spacing w:after="0"/>
-      </w:pPr>
-      <w:r>
-        <w:t>Elementos de seguridad a seleccionar en pasos más adelantados</w:t>
-      </w:r>
-      <w:r>
-        <w:t>.</w:t>
-      </w:r>
-    </w:p>
-    <w:p>
-      <w:pPr>
-        <w:pStyle w:val="Prrafodelista"/>
-        <w:numPr>
-          <w:ilvl w:val="0"/>
-          <w:numId w:val="15"/>
-        </w:numPr>
-        <w:spacing w:after="0"/>
-        <w:rPr>
-          <w:b/>
-          <w:bCs/>
-        </w:rPr>
-      </w:pPr>
-      <w:r>
-        <w:t>Elementos de visualización del estado del proceso</w:t>
-      </w:r>
-      <w:r>
-        <w:t>.</w:t>
-      </w:r>
-    </w:p>
-    <w:p>
-      <w:pPr>
         <w:rPr>
           <w:b/>
           <w:bCs/>
@@ -1789,11 +1899,44 @@
           <w:bCs/>
         </w:rPr>
       </w:pPr>
-      <w:r>
-        <w:rPr>
-          <w:b/>
-          <w:bCs/>
-        </w:rPr>
+    </w:p>
+    <w:p>
+      <w:pPr>
+        <w:rPr>
+          <w:b/>
+          <w:bCs/>
+        </w:rPr>
+      </w:pPr>
+    </w:p>
+    <w:p>
+      <w:pPr>
+        <w:rPr>
+          <w:b/>
+          <w:bCs/>
+        </w:rPr>
+      </w:pPr>
+    </w:p>
+    <w:p>
+      <w:pPr>
+        <w:rPr>
+          <w:b/>
+          <w:bCs/>
+        </w:rPr>
+      </w:pPr>
+    </w:p>
+    <w:p>
+      <w:pPr>
+        <w:rPr>
+          <w:b/>
+          <w:bCs/>
+        </w:rPr>
+      </w:pPr>
+      <w:r>
+        <w:rPr>
+          <w:b/>
+          <w:bCs/>
+        </w:rPr>
+        <w:lastRenderedPageBreak/>
         <w:t>Desarrollar diferentes propuestas de distribución en la celda, basándose en tecnologías disponibles.</w:t>
       </w:r>
     </w:p>
@@ -1816,7 +1959,6 @@
           <w:bCs/>
           <w:noProof/>
         </w:rPr>
-        <w:lastRenderedPageBreak/>
         <w:drawing>
           <wp:inline distT="0" distB="0" distL="0" distR="0" wp14:anchorId="3D6402B0" wp14:editId="28C2F0D6">
             <wp:extent cx="2800896" cy="3600000"/>
@@ -1833,7 +1975,7 @@
                     <pic:cNvPicPr/>
                   </pic:nvPicPr>
                   <pic:blipFill>
-                    <a:blip r:embed="rId7" cstate="print">
+                    <a:blip r:embed="rId9" cstate="print">
                       <a:extLst>
                         <a:ext uri="{28A0092B-C50C-407E-A947-70E740481C1C}">
                           <a14:useLocalDpi xmlns:a14="http://schemas.microsoft.com/office/drawing/2010/main" val="0"/>
@@ -1868,24 +2010,29 @@
       <w:r>
         <w:t xml:space="preserve">Figura </w:t>
       </w:r>
-      <w:fldSimple w:instr=" SEQ Figura \* ARABIC ">
-        <w:r>
-          <w:rPr>
-            <w:noProof/>
-          </w:rPr>
-          <w:t>1</w:t>
-        </w:r>
-      </w:fldSimple>
-      <w:r>
-        <w:t xml:space="preserve">. </w:t>
-      </w:r>
-      <w:proofErr w:type="spellStart"/>
-      <w:r>
-        <w:t>Layout</w:t>
-      </w:r>
-      <w:proofErr w:type="spellEnd"/>
-      <w:r>
-        <w:t xml:space="preserve"> Opción 1</w:t>
+      <w:r>
+        <w:fldChar w:fldCharType="begin"/>
+      </w:r>
+      <w:r>
+        <w:instrText xml:space="preserve"> SEQ Figura \* ARABIC </w:instrText>
+      </w:r>
+      <w:r>
+        <w:fldChar w:fldCharType="separate"/>
+      </w:r>
+      <w:r>
+        <w:rPr>
+          <w:noProof/>
+        </w:rPr>
+        <w:t>2</w:t>
+      </w:r>
+      <w:r>
+        <w:rPr>
+          <w:noProof/>
+        </w:rPr>
+        <w:fldChar w:fldCharType="end"/>
+      </w:r>
+      <w:r>
+        <w:t>. Layout Opción 1</w:t>
       </w:r>
       <w:r>
         <w:t>.</w:t>
@@ -1920,15 +2067,7 @@
         <w:jc w:val="both"/>
       </w:pPr>
       <w:r>
-        <w:t xml:space="preserve">De igual manera este </w:t>
-      </w:r>
-      <w:proofErr w:type="spellStart"/>
-      <w:r>
-        <w:t>Layout</w:t>
-      </w:r>
-      <w:proofErr w:type="spellEnd"/>
-      <w:r>
-        <w:t xml:space="preserve"> presenta la estación MIG, representado en color verde claro letra “S”, por fuera de la zona del robot al igual que su controlador representado con la letra “C”. </w:t>
+        <w:t xml:space="preserve">De igual manera este Layout presenta la estación MIG, representado en color verde claro letra “S”, por fuera de la zona del robot al igual que su controlador representado con la letra “C”. </w:t>
       </w:r>
     </w:p>
     <w:p>
@@ -1976,7 +2115,7 @@
                     <pic:cNvPicPr/>
                   </pic:nvPicPr>
                   <pic:blipFill>
-                    <a:blip r:embed="rId8">
+                    <a:blip r:embed="rId10">
                       <a:extLst>
                         <a:ext uri="{28A0092B-C50C-407E-A947-70E740481C1C}">
                           <a14:useLocalDpi xmlns:a14="http://schemas.microsoft.com/office/drawing/2010/main" val="0"/>
@@ -2011,24 +2150,29 @@
       <w:r>
         <w:t xml:space="preserve">Figura </w:t>
       </w:r>
-      <w:fldSimple w:instr=" SEQ Figura \* ARABIC ">
-        <w:r>
-          <w:rPr>
-            <w:noProof/>
-          </w:rPr>
-          <w:t>2</w:t>
-        </w:r>
-      </w:fldSimple>
-      <w:r>
-        <w:t xml:space="preserve">. </w:t>
-      </w:r>
-      <w:proofErr w:type="spellStart"/>
-      <w:r>
-        <w:t>Layout</w:t>
-      </w:r>
-      <w:proofErr w:type="spellEnd"/>
-      <w:r>
-        <w:t xml:space="preserve"> Opción 2</w:t>
+      <w:r>
+        <w:fldChar w:fldCharType="begin"/>
+      </w:r>
+      <w:r>
+        <w:instrText xml:space="preserve"> SEQ Figura \* ARABIC </w:instrText>
+      </w:r>
+      <w:r>
+        <w:fldChar w:fldCharType="separate"/>
+      </w:r>
+      <w:r>
+        <w:rPr>
+          <w:noProof/>
+        </w:rPr>
+        <w:t>3</w:t>
+      </w:r>
+      <w:r>
+        <w:rPr>
+          <w:noProof/>
+        </w:rPr>
+        <w:fldChar w:fldCharType="end"/>
+      </w:r>
+      <w:r>
+        <w:t>. Layout Opción 2</w:t>
       </w:r>
       <w:r>
         <w:t>.</w:t>
@@ -2062,15 +2206,7 @@
         <w:jc w:val="both"/>
       </w:pPr>
       <w:r>
-        <w:t xml:space="preserve">De igual manera este </w:t>
-      </w:r>
-      <w:proofErr w:type="spellStart"/>
-      <w:r>
-        <w:t>Layout</w:t>
-      </w:r>
-      <w:proofErr w:type="spellEnd"/>
-      <w:r>
-        <w:t xml:space="preserve"> presenta la estación MIG, representado en color verde claro letra “S”, por fuera de la zona del robot al igual que su controlador representado con la letra “C”. </w:t>
+        <w:t xml:space="preserve">De igual manera este Layout presenta la estación MIG, representado en color verde claro letra “S”, por fuera de la zona del robot al igual que su controlador representado con la letra “C”. </w:t>
       </w:r>
     </w:p>
     <w:p>
@@ -2130,7 +2266,7 @@
                     <pic:cNvPicPr/>
                   </pic:nvPicPr>
                   <pic:blipFill>
-                    <a:blip r:embed="rId9">
+                    <a:blip r:embed="rId11">
                       <a:extLst>
                         <a:ext uri="{28A0092B-C50C-407E-A947-70E740481C1C}">
                           <a14:useLocalDpi xmlns:a14="http://schemas.microsoft.com/office/drawing/2010/main" val="0"/>
@@ -2169,24 +2305,29 @@
       <w:r>
         <w:t xml:space="preserve">Figura </w:t>
       </w:r>
-      <w:fldSimple w:instr=" SEQ Figura \* ARABIC ">
-        <w:r>
-          <w:rPr>
-            <w:noProof/>
-          </w:rPr>
-          <w:t>3</w:t>
-        </w:r>
-      </w:fldSimple>
-      <w:r>
-        <w:t xml:space="preserve">. </w:t>
-      </w:r>
-      <w:proofErr w:type="spellStart"/>
-      <w:r>
-        <w:t>Layout</w:t>
-      </w:r>
-      <w:proofErr w:type="spellEnd"/>
-      <w:r>
-        <w:t xml:space="preserve"> Opción 3</w:t>
+      <w:r>
+        <w:fldChar w:fldCharType="begin"/>
+      </w:r>
+      <w:r>
+        <w:instrText xml:space="preserve"> SEQ Figura \* ARABIC </w:instrText>
+      </w:r>
+      <w:r>
+        <w:fldChar w:fldCharType="separate"/>
+      </w:r>
+      <w:r>
+        <w:rPr>
+          <w:noProof/>
+        </w:rPr>
+        <w:t>4</w:t>
+      </w:r>
+      <w:r>
+        <w:rPr>
+          <w:noProof/>
+        </w:rPr>
+        <w:fldChar w:fldCharType="end"/>
+      </w:r>
+      <w:r>
+        <w:t>. Layout Opción 3</w:t>
       </w:r>
       <w:r>
         <w:t>.</w:t>
@@ -2220,15 +2361,7 @@
         <w:jc w:val="both"/>
       </w:pPr>
       <w:r>
-        <w:t xml:space="preserve">De igual manera este </w:t>
-      </w:r>
-      <w:proofErr w:type="spellStart"/>
-      <w:r>
-        <w:t>Layout</w:t>
-      </w:r>
-      <w:proofErr w:type="spellEnd"/>
-      <w:r>
-        <w:t xml:space="preserve"> presenta la estación MIG, representado en color verde claro letra “S”, por fuera de la zona del robot al igual que su controlador representado con la letra “C”. </w:t>
+        <w:t xml:space="preserve">De igual manera este Layout presenta la estación MIG, representado en color verde claro letra “S”, por fuera de la zona del robot al igual que su controlador representado con la letra “C”. </w:t>
       </w:r>
     </w:p>
     <w:p>
@@ -2982,14 +3115,27 @@
       <w:r>
         <w:t xml:space="preserve">Tabla </w:t>
       </w:r>
-      <w:fldSimple w:instr=" SEQ Tabla \* ARABIC ">
-        <w:r>
-          <w:rPr>
-            <w:noProof/>
-          </w:rPr>
-          <w:t>1</w:t>
-        </w:r>
-      </w:fldSimple>
+      <w:r>
+        <w:fldChar w:fldCharType="begin"/>
+      </w:r>
+      <w:r>
+        <w:instrText xml:space="preserve"> SEQ Tabla \* ARABIC </w:instrText>
+      </w:r>
+      <w:r>
+        <w:fldChar w:fldCharType="separate"/>
+      </w:r>
+      <w:r>
+        <w:rPr>
+          <w:noProof/>
+        </w:rPr>
+        <w:t>2</w:t>
+      </w:r>
+      <w:r>
+        <w:rPr>
+          <w:noProof/>
+        </w:rPr>
+        <w:fldChar w:fldCharType="end"/>
+      </w:r>
       <w:r>
         <w:t>. Matriz de decisión de opciones.</w:t>
       </w:r>
@@ -4817,23 +4963,7 @@
           <w:b/>
           <w:bCs/>
         </w:rPr>
-        <w:t>Optimizar la distribución (</w:t>
-      </w:r>
-      <w:proofErr w:type="spellStart"/>
-      <w:r>
-        <w:rPr>
-          <w:b/>
-          <w:bCs/>
-        </w:rPr>
-        <w:t>Layout</w:t>
-      </w:r>
-      <w:proofErr w:type="spellEnd"/>
-      <w:r>
-        <w:rPr>
-          <w:b/>
-          <w:bCs/>
-        </w:rPr>
-        <w:t>) de los elementos utilizados.</w:t>
+        <w:t>Optimizar la distribución (Layout) de los elementos utilizados.</w:t>
       </w:r>
     </w:p>
     <w:p>
@@ -4899,15 +5029,7 @@
     </w:p>
     <w:p>
       <w:r>
-        <w:t xml:space="preserve">Cuyas </w:t>
-      </w:r>
-      <w:proofErr w:type="spellStart"/>
-      <w:r>
-        <w:t>caracteristicas</w:t>
-      </w:r>
-      <w:proofErr w:type="spellEnd"/>
-      <w:r>
-        <w:t xml:space="preserve"> se anexan a este documento.</w:t>
+        <w:t>Cuyas caracteristicas se anexan a este documento.</w:t>
       </w:r>
     </w:p>
     <w:p>
@@ -4954,7 +5076,13 @@
         </w:numPr>
       </w:pPr>
       <w:r>
-        <w:t>Estación completa de soldadura MIG Lincoln.</w:t>
+        <w:t xml:space="preserve">Estación completa de soldadura MIG </w:t>
+      </w:r>
+      <w:r>
+        <w:t>Fronius TPS 4000</w:t>
+      </w:r>
+      <w:r>
+        <w:t>.</w:t>
       </w:r>
     </w:p>
     <w:p>
@@ -4966,13 +5094,10 @@
         </w:numPr>
       </w:pPr>
       <w:r>
-        <w:t xml:space="preserve">Tool de soldadura: </w:t>
-      </w:r>
-      <w:r>
-        <w:rPr>
-          <w:highlight w:val="yellow"/>
-        </w:rPr>
-        <w:t>?</w:t>
+        <w:t>Tool de soldadura</w:t>
+      </w:r>
+      <w:r>
+        <w:t>.</w:t>
       </w:r>
     </w:p>
     <w:p>
@@ -4984,13 +5109,10 @@
         </w:numPr>
       </w:pPr>
       <w:r>
-        <w:t xml:space="preserve">Sensores: </w:t>
-      </w:r>
-      <w:r>
-        <w:rPr>
-          <w:highlight w:val="yellow"/>
-        </w:rPr>
-        <w:t>?</w:t>
+        <w:t>Sensores</w:t>
+      </w:r>
+      <w:r>
+        <w:t>.</w:t>
       </w:r>
     </w:p>
     <w:p>
@@ -5090,7 +5212,7 @@
                     </pic:cNvPicPr>
                   </pic:nvPicPr>
                   <pic:blipFill>
-                    <a:blip r:embed="rId10">
+                    <a:blip r:embed="rId12">
                       <a:extLst>
                         <a:ext uri="{28A0092B-C50C-407E-A947-70E740481C1C}">
                           <a14:useLocalDpi xmlns:a14="http://schemas.microsoft.com/office/drawing/2010/main" val="0"/>
@@ -5134,14 +5256,27 @@
       <w:r>
         <w:t xml:space="preserve">Figura </w:t>
       </w:r>
-      <w:fldSimple w:instr=" SEQ Figura \* ARABIC ">
-        <w:r>
-          <w:rPr>
-            <w:noProof/>
-          </w:rPr>
-          <w:t>4</w:t>
-        </w:r>
-      </w:fldSimple>
+      <w:r>
+        <w:fldChar w:fldCharType="begin"/>
+      </w:r>
+      <w:r>
+        <w:instrText xml:space="preserve"> SEQ Figura \* ARABIC </w:instrText>
+      </w:r>
+      <w:r>
+        <w:fldChar w:fldCharType="separate"/>
+      </w:r>
+      <w:r>
+        <w:rPr>
+          <w:noProof/>
+        </w:rPr>
+        <w:t>5</w:t>
+      </w:r>
+      <w:r>
+        <w:rPr>
+          <w:noProof/>
+        </w:rPr>
+        <w:fldChar w:fldCharType="end"/>
+      </w:r>
       <w:r>
         <w:t>. Idea de celda robotizada propuesta. Fuente (ABB)</w:t>
       </w:r>
@@ -5150,16 +5285,145 @@
       <w:pPr>
         <w:jc w:val="both"/>
       </w:pPr>
+      <w:r>
+        <w:t>El análisis del riesgo de la celda de soldadura se anexa a este documentos.</w:t>
+      </w:r>
     </w:p>
     <w:p>
       <w:pPr>
         <w:jc w:val="both"/>
       </w:pPr>
-    </w:p>
-    <w:p>
-      <w:pPr>
+      <w:r>
+        <w:rPr>
+          <w:highlight w:val="yellow"/>
+        </w:rPr>
+        <w:t>TERMINAR PUNTO JUAN</w:t>
+      </w:r>
+    </w:p>
+    <w:p>
+      <w:pPr>
+        <w:pStyle w:val="Prrafodelista"/>
+        <w:numPr>
+          <w:ilvl w:val="0"/>
+          <w:numId w:val="4"/>
+        </w:numPr>
         <w:jc w:val="both"/>
-      </w:pPr>
+        <w:rPr>
+          <w:b/>
+          <w:bCs/>
+        </w:rPr>
+      </w:pPr>
+      <w:r>
+        <w:rPr>
+          <w:b/>
+          <w:bCs/>
+        </w:rPr>
+        <w:t>Documentación y pruebas:</w:t>
+      </w:r>
+    </w:p>
+    <w:p>
+      <w:pPr>
+        <w:jc w:val="both"/>
+        <w:rPr>
+          <w:b/>
+          <w:bCs/>
+        </w:rPr>
+      </w:pPr>
+      <w:r>
+        <w:rPr>
+          <w:b/>
+          <w:bCs/>
+        </w:rPr>
+        <w:t>Simulación de la solución en un entorno virtual.</w:t>
+      </w:r>
+    </w:p>
+    <w:p>
+      <w:pPr>
+        <w:jc w:val="both"/>
+      </w:pPr>
+      <w:r>
+        <w:t xml:space="preserve">La simulación de la solución en un entorno virtual se encuentra en una etapa de desarrollo, por el momento ya se cuenta con el Robot </w:t>
+      </w:r>
+      <w:r>
+        <w:t>IRB 2600ID</w:t>
+      </w:r>
+      <w:r>
+        <w:t xml:space="preserve"> y el Posicionador de piezas IRBP R dentro del software </w:t>
+      </w:r>
+      <w:proofErr w:type="spellStart"/>
+      <w:r>
+        <w:t>RobotStudio</w:t>
+      </w:r>
+      <w:proofErr w:type="spellEnd"/>
+      <w:r>
+        <w:t xml:space="preserve"> como se muestra en la siguiente imagen</w:t>
+      </w:r>
+      <w:r>
+        <w:t>.</w:t>
+      </w:r>
+    </w:p>
+    <w:p>
+      <w:pPr>
+        <w:jc w:val="both"/>
+        <w:rPr>
+          <w:b/>
+          <w:bCs/>
+        </w:rPr>
+      </w:pPr>
+      <w:r>
+        <w:rPr>
+          <w:highlight w:val="yellow"/>
+        </w:rPr>
+        <w:t>PONER IMAGEN MICHAEL</w:t>
+      </w:r>
+    </w:p>
+    <w:p>
+      <w:pPr>
+        <w:jc w:val="both"/>
+        <w:rPr>
+          <w:b/>
+          <w:bCs/>
+        </w:rPr>
+      </w:pPr>
+      <w:r>
+        <w:rPr>
+          <w:b/>
+          <w:bCs/>
+        </w:rPr>
+        <w:t>Evaluar la funcionalidad y la seguridad en el entorno virtual .</w:t>
+      </w:r>
+    </w:p>
+    <w:p>
+      <w:pPr>
+        <w:jc w:val="both"/>
+      </w:pPr>
+      <w:r>
+        <w:t>La solución se encuentra pendiente de su evaluación.</w:t>
+      </w:r>
+    </w:p>
+    <w:p>
+      <w:pPr>
+        <w:jc w:val="both"/>
+        <w:rPr>
+          <w:b/>
+          <w:bCs/>
+        </w:rPr>
+      </w:pPr>
+      <w:r>
+        <w:rPr>
+          <w:b/>
+          <w:bCs/>
+        </w:rPr>
+        <w:t>Documentar la solución final.</w:t>
+      </w:r>
+    </w:p>
+    <w:p>
+      <w:pPr>
+        <w:jc w:val="both"/>
+      </w:pPr>
+      <w:r>
+        <w:t>La solución se encuentra pendiente de su documentación final.</w:t>
+      </w:r>
     </w:p>
     <w:sectPr>
       <w:pgSz w:w="12240" w:h="15840"/>
@@ -5171,6 +5435,56 @@
 </w:document>
 </file>
 
+<file path=word/endnotes.xml><?xml version="1.0" encoding="utf-8"?>
+<w:endnotes xmlns:wpc="http://schemas.microsoft.com/office/word/2010/wordprocessingCanvas" xmlns:cx="http://schemas.microsoft.com/office/drawing/2014/chartex" xmlns:cx1="http://schemas.microsoft.com/office/drawing/2015/9/8/chartex" xmlns:cx2="http://schemas.microsoft.com/office/drawing/2015/10/21/chartex" xmlns:cx3="http://schemas.microsoft.com/office/drawing/2016/5/9/chartex" xmlns:cx4="http://schemas.microsoft.com/office/drawing/2016/5/10/chartex" xmlns:cx5="http://schemas.microsoft.com/office/drawing/2016/5/11/chartex" xmlns:cx6="http://schemas.microsoft.com/office/drawing/2016/5/12/chartex" xmlns:cx7="http://schemas.microsoft.com/office/drawing/2016/5/13/chartex" xmlns:cx8="http://schemas.microsoft.com/office/drawing/2016/5/14/chartex" xmlns:mc="http://schemas.openxmlformats.org/markup-compatibility/2006" xmlns:aink="http://schemas.microsoft.com/office/drawing/2016/ink" xmlns:am3d="http://schemas.microsoft.com/office/drawing/2017/model3d" xmlns:o="urn:schemas-microsoft-com:office:office" xmlns:r="http://schemas.openxmlformats.org/officeDocument/2006/relationships" xmlns:m="http://schemas.openxmlformats.org/officeDocument/2006/math" xmlns:v="urn:schemas-microsoft-com:vml" xmlns:wp14="http://schemas.microsoft.com/office/word/2010/wordprocessingDrawing" xmlns:wp="http://schemas.openxmlformats.org/drawingml/2006/wordprocessingDrawing" xmlns:w10="urn:schemas-microsoft-com:office:word" xmlns:w="http://schemas.openxmlformats.org/wordprocessingml/2006/main" xmlns:w14="http://schemas.microsoft.com/office/word/2010/wordml" xmlns:w15="http://schemas.microsoft.com/office/word/2012/wordml" xmlns:w16cex="http://schemas.microsoft.com/office/word/2018/wordml/cex" xmlns:w16cid="http://schemas.microsoft.com/office/word/2016/wordml/cid" xmlns:w16="http://schemas.microsoft.com/office/word/2018/wordml" xmlns:w16sdtdh="http://schemas.microsoft.com/office/word/2020/wordml/sdtdatahash" xmlns:w16se="http://schemas.microsoft.com/office/word/2015/wordml/symex" xmlns:wpg="http://schemas.microsoft.com/office/word/2010/wordprocessingGroup" xmlns:wpi="http://schemas.microsoft.com/office/word/2010/wordprocessingInk" xmlns:wne="http://schemas.microsoft.com/office/word/2006/wordml" xmlns:wps="http://schemas.microsoft.com/office/word/2010/wordprocessingShape" mc:Ignorable="w14 w15 w16se w16cid w16 w16cex w16sdtdh wp14">
+  <w:endnote w:type="separator" w:id="-1">
+    <w:p>
+      <w:pPr>
+        <w:spacing w:after="0" w:line="240" w:lineRule="auto"/>
+      </w:pPr>
+      <w:r>
+        <w:separator/>
+      </w:r>
+    </w:p>
+  </w:endnote>
+  <w:endnote w:type="continuationSeparator" w:id="0">
+    <w:p>
+      <w:pPr>
+        <w:spacing w:after="0" w:line="240" w:lineRule="auto"/>
+      </w:pPr>
+      <w:r>
+        <w:continuationSeparator/>
+      </w:r>
+    </w:p>
+  </w:endnote>
+</w:endnotes>
+</file>
+
+<file path=word/footnotes.xml><?xml version="1.0" encoding="utf-8"?>
+<w:footnotes xmlns:wpc="http://schemas.microsoft.com/office/word/2010/wordprocessingCanvas" xmlns:cx="http://schemas.microsoft.com/office/drawing/2014/chartex" xmlns:cx1="http://schemas.microsoft.com/office/drawing/2015/9/8/chartex" xmlns:cx2="http://schemas.microsoft.com/office/drawing/2015/10/21/chartex" xmlns:cx3="http://schemas.microsoft.com/office/drawing/2016/5/9/chartex" xmlns:cx4="http://schemas.microsoft.com/office/drawing/2016/5/10/chartex" xmlns:cx5="http://schemas.microsoft.com/office/drawing/2016/5/11/chartex" xmlns:cx6="http://schemas.microsoft.com/office/drawing/2016/5/12/chartex" xmlns:cx7="http://schemas.microsoft.com/office/drawing/2016/5/13/chartex" xmlns:cx8="http://schemas.microsoft.com/office/drawing/2016/5/14/chartex" xmlns:mc="http://schemas.openxmlformats.org/markup-compatibility/2006" xmlns:aink="http://schemas.microsoft.com/office/drawing/2016/ink" xmlns:am3d="http://schemas.microsoft.com/office/drawing/2017/model3d" xmlns:o="urn:schemas-microsoft-com:office:office" xmlns:r="http://schemas.openxmlformats.org/officeDocument/2006/relationships" xmlns:m="http://schemas.openxmlformats.org/officeDocument/2006/math" xmlns:v="urn:schemas-microsoft-com:vml" xmlns:wp14="http://schemas.microsoft.com/office/word/2010/wordprocessingDrawing" xmlns:wp="http://schemas.openxmlformats.org/drawingml/2006/wordprocessingDrawing" xmlns:w10="urn:schemas-microsoft-com:office:word" xmlns:w="http://schemas.openxmlformats.org/wordprocessingml/2006/main" xmlns:w14="http://schemas.microsoft.com/office/word/2010/wordml" xmlns:w15="http://schemas.microsoft.com/office/word/2012/wordml" xmlns:w16cex="http://schemas.microsoft.com/office/word/2018/wordml/cex" xmlns:w16cid="http://schemas.microsoft.com/office/word/2016/wordml/cid" xmlns:w16="http://schemas.microsoft.com/office/word/2018/wordml" xmlns:w16sdtdh="http://schemas.microsoft.com/office/word/2020/wordml/sdtdatahash" xmlns:w16se="http://schemas.microsoft.com/office/word/2015/wordml/symex" xmlns:wpg="http://schemas.microsoft.com/office/word/2010/wordprocessingGroup" xmlns:wpi="http://schemas.microsoft.com/office/word/2010/wordprocessingInk" xmlns:wne="http://schemas.microsoft.com/office/word/2006/wordml" xmlns:wps="http://schemas.microsoft.com/office/word/2010/wordprocessingShape" mc:Ignorable="w14 w15 w16se w16cid w16 w16cex w16sdtdh wp14">
+  <w:footnote w:type="separator" w:id="-1">
+    <w:p>
+      <w:pPr>
+        <w:spacing w:after="0" w:line="240" w:lineRule="auto"/>
+      </w:pPr>
+      <w:r>
+        <w:separator/>
+      </w:r>
+    </w:p>
+  </w:footnote>
+  <w:footnote w:type="continuationSeparator" w:id="0">
+    <w:p>
+      <w:pPr>
+        <w:spacing w:after="0" w:line="240" w:lineRule="auto"/>
+      </w:pPr>
+      <w:r>
+        <w:continuationSeparator/>
+      </w:r>
+    </w:p>
+  </w:footnote>
+</w:footnotes>
+</file>
+
 <file path=word/numbering.xml><?xml version="1.0" encoding="utf-8"?>
 <w:numbering xmlns:wpc="http://schemas.microsoft.com/office/word/2010/wordprocessingCanvas" xmlns:cx="http://schemas.microsoft.com/office/drawing/2014/chartex" xmlns:cx1="http://schemas.microsoft.com/office/drawing/2015/9/8/chartex" xmlns:cx2="http://schemas.microsoft.com/office/drawing/2015/10/21/chartex" xmlns:cx3="http://schemas.microsoft.com/office/drawing/2016/5/9/chartex" xmlns:cx4="http://schemas.microsoft.com/office/drawing/2016/5/10/chartex" xmlns:cx5="http://schemas.microsoft.com/office/drawing/2016/5/11/chartex" xmlns:cx6="http://schemas.microsoft.com/office/drawing/2016/5/12/chartex" xmlns:cx7="http://schemas.microsoft.com/office/drawing/2016/5/13/chartex" xmlns:cx8="http://schemas.microsoft.com/office/drawing/2016/5/14/chartex" xmlns:mc="http://schemas.openxmlformats.org/markup-compatibility/2006" xmlns:aink="http://schemas.microsoft.com/office/drawing/2016/ink" xmlns:am3d="http://schemas.microsoft.com/office/drawing/2017/model3d" xmlns:o="urn:schemas-microsoft-com:office:office" xmlns:r="http://schemas.openxmlformats.org/officeDocument/2006/relationships" xmlns:m="http://schemas.openxmlformats.org/officeDocument/2006/math" xmlns:v="urn:schemas-microsoft-com:vml" xmlns:wp14="http://schemas.microsoft.com/office/word/2010/wordprocessingDrawing" xmlns:wp="http://schemas.openxmlformats.org/drawingml/2006/wordprocessingDrawing" xmlns:w10="urn:schemas-microsoft-com:office:word" xmlns:w="http://schemas.openxmlformats.org/wordprocessingml/2006/main" xmlns:w14="http://schemas.microsoft.com/office/word/2010/wordml" xmlns:w15="http://schemas.microsoft.com/office/word/2012/wordml" xmlns:w16cex="http://schemas.microsoft.com/office/word/2018/wordml/cex" xmlns:w16cid="http://schemas.microsoft.com/office/word/2016/wordml/cid" xmlns:w16="http://schemas.microsoft.com/office/word/2018/wordml" xmlns:w16sdtdh="http://schemas.microsoft.com/office/word/2020/wordml/sdtdatahash" xmlns:w16se="http://schemas.microsoft.com/office/word/2015/wordml/symex" xmlns:wpg="http://schemas.microsoft.com/office/word/2010/wordprocessingGroup" xmlns:wpi="http://schemas.microsoft.com/office/word/2010/wordprocessingInk" xmlns:wne="http://schemas.microsoft.com/office/word/2006/wordml" xmlns:wps="http://schemas.microsoft.com/office/word/2010/wordprocessingShape" mc:Ignorable="w14 w15 w16se w16cid w16 w16cex w16sdtdh wp14">
   <w:abstractNum w:abstractNumId="0" w15:restartNumberingAfterBreak="0">
@@ -5574,7 +5888,7 @@
   <w:abstractNum w:abstractNumId="4" w15:restartNumberingAfterBreak="0">
     <w:nsid w:val="2CB43652"/>
     <w:multiLevelType w:val="hybridMultilevel"/>
-    <w:tmpl w:val="EF1EDFA4"/>
+    <w:tmpl w:val="A316F766"/>
     <w:lvl w:ilvl="0" w:tplc="240A000F">
       <w:start w:val="1"/>
       <w:numFmt w:val="decimal"/>
@@ -5887,6 +6201,119 @@
     </w:lvl>
   </w:abstractNum>
   <w:abstractNum w:abstractNumId="7" w15:restartNumberingAfterBreak="0">
+    <w:nsid w:val="33BC7ED2"/>
+    <w:multiLevelType w:val="hybridMultilevel"/>
+    <w:tmpl w:val="0F66241C"/>
+    <w:lvl w:ilvl="0" w:tplc="240A0001">
+      <w:start w:val="1"/>
+      <w:numFmt w:val="bullet"/>
+      <w:lvlText w:val=""/>
+      <w:lvlJc w:val="left"/>
+      <w:pPr>
+        <w:ind w:left="920" w:hanging="360"/>
+      </w:pPr>
+      <w:rPr>
+        <w:rFonts w:ascii="Symbol" w:hAnsi="Symbol" w:hint="default"/>
+      </w:rPr>
+    </w:lvl>
+    <w:lvl w:ilvl="1" w:tplc="240A0003" w:tentative="1">
+      <w:start w:val="1"/>
+      <w:numFmt w:val="bullet"/>
+      <w:lvlText w:val="o"/>
+      <w:lvlJc w:val="left"/>
+      <w:pPr>
+        <w:ind w:left="1640" w:hanging="360"/>
+      </w:pPr>
+      <w:rPr>
+        <w:rFonts w:ascii="Courier New" w:hAnsi="Courier New" w:cs="Courier New" w:hint="default"/>
+      </w:rPr>
+    </w:lvl>
+    <w:lvl w:ilvl="2" w:tplc="240A0005" w:tentative="1">
+      <w:start w:val="1"/>
+      <w:numFmt w:val="bullet"/>
+      <w:lvlText w:val=""/>
+      <w:lvlJc w:val="left"/>
+      <w:pPr>
+        <w:ind w:left="2360" w:hanging="360"/>
+      </w:pPr>
+      <w:rPr>
+        <w:rFonts w:ascii="Wingdings" w:hAnsi="Wingdings" w:hint="default"/>
+      </w:rPr>
+    </w:lvl>
+    <w:lvl w:ilvl="3" w:tplc="240A0001" w:tentative="1">
+      <w:start w:val="1"/>
+      <w:numFmt w:val="bullet"/>
+      <w:lvlText w:val=""/>
+      <w:lvlJc w:val="left"/>
+      <w:pPr>
+        <w:ind w:left="3080" w:hanging="360"/>
+      </w:pPr>
+      <w:rPr>
+        <w:rFonts w:ascii="Symbol" w:hAnsi="Symbol" w:hint="default"/>
+      </w:rPr>
+    </w:lvl>
+    <w:lvl w:ilvl="4" w:tplc="240A0003" w:tentative="1">
+      <w:start w:val="1"/>
+      <w:numFmt w:val="bullet"/>
+      <w:lvlText w:val="o"/>
+      <w:lvlJc w:val="left"/>
+      <w:pPr>
+        <w:ind w:left="3800" w:hanging="360"/>
+      </w:pPr>
+      <w:rPr>
+        <w:rFonts w:ascii="Courier New" w:hAnsi="Courier New" w:cs="Courier New" w:hint="default"/>
+      </w:rPr>
+    </w:lvl>
+    <w:lvl w:ilvl="5" w:tplc="240A0005" w:tentative="1">
+      <w:start w:val="1"/>
+      <w:numFmt w:val="bullet"/>
+      <w:lvlText w:val=""/>
+      <w:lvlJc w:val="left"/>
+      <w:pPr>
+        <w:ind w:left="4520" w:hanging="360"/>
+      </w:pPr>
+      <w:rPr>
+        <w:rFonts w:ascii="Wingdings" w:hAnsi="Wingdings" w:hint="default"/>
+      </w:rPr>
+    </w:lvl>
+    <w:lvl w:ilvl="6" w:tplc="240A0001" w:tentative="1">
+      <w:start w:val="1"/>
+      <w:numFmt w:val="bullet"/>
+      <w:lvlText w:val=""/>
+      <w:lvlJc w:val="left"/>
+      <w:pPr>
+        <w:ind w:left="5240" w:hanging="360"/>
+      </w:pPr>
+      <w:rPr>
+        <w:rFonts w:ascii="Symbol" w:hAnsi="Symbol" w:hint="default"/>
+      </w:rPr>
+    </w:lvl>
+    <w:lvl w:ilvl="7" w:tplc="240A0003" w:tentative="1">
+      <w:start w:val="1"/>
+      <w:numFmt w:val="bullet"/>
+      <w:lvlText w:val="o"/>
+      <w:lvlJc w:val="left"/>
+      <w:pPr>
+        <w:ind w:left="5960" w:hanging="360"/>
+      </w:pPr>
+      <w:rPr>
+        <w:rFonts w:ascii="Courier New" w:hAnsi="Courier New" w:cs="Courier New" w:hint="default"/>
+      </w:rPr>
+    </w:lvl>
+    <w:lvl w:ilvl="8" w:tplc="240A0005" w:tentative="1">
+      <w:start w:val="1"/>
+      <w:numFmt w:val="bullet"/>
+      <w:lvlText w:val=""/>
+      <w:lvlJc w:val="left"/>
+      <w:pPr>
+        <w:ind w:left="6680" w:hanging="360"/>
+      </w:pPr>
+      <w:rPr>
+        <w:rFonts w:ascii="Wingdings" w:hAnsi="Wingdings" w:hint="default"/>
+      </w:rPr>
+    </w:lvl>
+  </w:abstractNum>
+  <w:abstractNum w:abstractNumId="8" w15:restartNumberingAfterBreak="0">
     <w:nsid w:val="35A07858"/>
     <w:multiLevelType w:val="hybridMultilevel"/>
     <w:tmpl w:val="4624221E"/>
@@ -5972,7 +6399,7 @@
       </w:pPr>
     </w:lvl>
   </w:abstractNum>
-  <w:abstractNum w:abstractNumId="8" w15:restartNumberingAfterBreak="0">
+  <w:abstractNum w:abstractNumId="9" w15:restartNumberingAfterBreak="0">
     <w:nsid w:val="35B229F4"/>
     <w:multiLevelType w:val="hybridMultilevel"/>
     <w:tmpl w:val="6F4EA236"/>
@@ -6085,7 +6512,7 @@
       </w:rPr>
     </w:lvl>
   </w:abstractNum>
-  <w:abstractNum w:abstractNumId="9" w15:restartNumberingAfterBreak="0">
+  <w:abstractNum w:abstractNumId="10" w15:restartNumberingAfterBreak="0">
     <w:nsid w:val="3BFD0E41"/>
     <w:multiLevelType w:val="hybridMultilevel"/>
     <w:tmpl w:val="FB22F1E4"/>
@@ -6198,7 +6625,7 @@
       </w:rPr>
     </w:lvl>
   </w:abstractNum>
-  <w:abstractNum w:abstractNumId="10" w15:restartNumberingAfterBreak="0">
+  <w:abstractNum w:abstractNumId="11" w15:restartNumberingAfterBreak="0">
     <w:nsid w:val="5142163C"/>
     <w:multiLevelType w:val="hybridMultilevel"/>
     <w:tmpl w:val="6B007D28"/>
@@ -6284,7 +6711,7 @@
       </w:pPr>
     </w:lvl>
   </w:abstractNum>
-  <w:abstractNum w:abstractNumId="11" w15:restartNumberingAfterBreak="0">
+  <w:abstractNum w:abstractNumId="12" w15:restartNumberingAfterBreak="0">
     <w:nsid w:val="52E56D65"/>
     <w:multiLevelType w:val="hybridMultilevel"/>
     <w:tmpl w:val="38F8E040"/>
@@ -6397,7 +6824,7 @@
       </w:rPr>
     </w:lvl>
   </w:abstractNum>
-  <w:abstractNum w:abstractNumId="12" w15:restartNumberingAfterBreak="0">
+  <w:abstractNum w:abstractNumId="13" w15:restartNumberingAfterBreak="0">
     <w:nsid w:val="738F7485"/>
     <w:multiLevelType w:val="hybridMultilevel"/>
     <w:tmpl w:val="5912717E"/>
@@ -6510,7 +6937,7 @@
       </w:rPr>
     </w:lvl>
   </w:abstractNum>
-  <w:abstractNum w:abstractNumId="13" w15:restartNumberingAfterBreak="0">
+  <w:abstractNum w:abstractNumId="14" w15:restartNumberingAfterBreak="0">
     <w:nsid w:val="76F13A62"/>
     <w:multiLevelType w:val="hybridMultilevel"/>
     <w:tmpl w:val="F3A0F30E"/>
@@ -6623,19 +7050,20 @@
       </w:rPr>
     </w:lvl>
   </w:abstractNum>
-  <w:abstractNum w:abstractNumId="14" w15:restartNumberingAfterBreak="0">
+  <w:abstractNum w:abstractNumId="15" w15:restartNumberingAfterBreak="0">
     <w:nsid w:val="7CEE00FA"/>
     <w:multiLevelType w:val="hybridMultilevel"/>
-    <w:tmpl w:val="07E42500"/>
-    <w:lvl w:ilvl="0" w:tplc="384AF928">
-      <w:numFmt w:val="bullet"/>
-      <w:lvlText w:val="-"/>
+    <w:tmpl w:val="AFD4E8FE"/>
+    <w:lvl w:ilvl="0" w:tplc="240A0001">
+      <w:start w:val="1"/>
+      <w:numFmt w:val="bullet"/>
+      <w:lvlText w:val=""/>
       <w:lvlJc w:val="left"/>
       <w:pPr>
         <w:ind w:left="502" w:hanging="360"/>
       </w:pPr>
       <w:rPr>
-        <w:rFonts w:ascii="Calibri" w:eastAsiaTheme="minorHAnsi" w:hAnsi="Calibri" w:cs="Calibri" w:hint="default"/>
+        <w:rFonts w:ascii="Symbol" w:hAnsi="Symbol" w:hint="default"/>
       </w:rPr>
     </w:lvl>
     <w:lvl w:ilvl="1" w:tplc="240A0003">
@@ -6739,10 +7167,10 @@
     <w:abstractNumId w:val="6"/>
   </w:num>
   <w:num w:numId="2">
-    <w:abstractNumId w:val="8"/>
+    <w:abstractNumId w:val="9"/>
   </w:num>
   <w:num w:numId="3">
-    <w:abstractNumId w:val="12"/>
+    <w:abstractNumId w:val="13"/>
   </w:num>
   <w:num w:numId="4">
     <w:abstractNumId w:val="4"/>
@@ -6751,16 +7179,16 @@
     <w:abstractNumId w:val="5"/>
   </w:num>
   <w:num w:numId="6">
-    <w:abstractNumId w:val="11"/>
+    <w:abstractNumId w:val="12"/>
   </w:num>
   <w:num w:numId="7">
     <w:abstractNumId w:val="2"/>
   </w:num>
   <w:num w:numId="8">
-    <w:abstractNumId w:val="7"/>
+    <w:abstractNumId w:val="8"/>
   </w:num>
   <w:num w:numId="9">
-    <w:abstractNumId w:val="10"/>
+    <w:abstractNumId w:val="11"/>
   </w:num>
   <w:num w:numId="10">
     <w:abstractNumId w:val="0"/>
@@ -6769,16 +7197,19 @@
     <w:abstractNumId w:val="3"/>
   </w:num>
   <w:num w:numId="12">
-    <w:abstractNumId w:val="13"/>
+    <w:abstractNumId w:val="14"/>
   </w:num>
   <w:num w:numId="13">
-    <w:abstractNumId w:val="9"/>
+    <w:abstractNumId w:val="10"/>
   </w:num>
   <w:num w:numId="14">
     <w:abstractNumId w:val="1"/>
   </w:num>
   <w:num w:numId="15">
-    <w:abstractNumId w:val="14"/>
+    <w:abstractNumId w:val="15"/>
+  </w:num>
+  <w:num w:numId="16">
+    <w:abstractNumId w:val="7"/>
   </w:num>
 </w:numbering>
 </file>
@@ -7341,6 +7772,50 @@
       </w:tblBorders>
     </w:tblPr>
   </w:style>
+  <w:style w:type="paragraph" w:styleId="Encabezado">
+    <w:name w:val="header"/>
+    <w:basedOn w:val="Normal"/>
+    <w:link w:val="EncabezadoCar"/>
+    <w:uiPriority w:val="99"/>
+    <w:unhideWhenUsed/>
+    <w:rsid w:val="00662419"/>
+    <w:pPr>
+      <w:tabs>
+        <w:tab w:val="center" w:pos="4419"/>
+        <w:tab w:val="right" w:pos="8838"/>
+      </w:tabs>
+      <w:spacing w:after="0" w:line="240" w:lineRule="auto"/>
+    </w:pPr>
+  </w:style>
+  <w:style w:type="character" w:customStyle="1" w:styleId="EncabezadoCar">
+    <w:name w:val="Encabezado Car"/>
+    <w:basedOn w:val="Fuentedeprrafopredeter"/>
+    <w:link w:val="Encabezado"/>
+    <w:uiPriority w:val="99"/>
+    <w:rsid w:val="00662419"/>
+  </w:style>
+  <w:style w:type="paragraph" w:styleId="Piedepgina">
+    <w:name w:val="footer"/>
+    <w:basedOn w:val="Normal"/>
+    <w:link w:val="PiedepginaCar"/>
+    <w:uiPriority w:val="99"/>
+    <w:unhideWhenUsed/>
+    <w:rsid w:val="00662419"/>
+    <w:pPr>
+      <w:tabs>
+        <w:tab w:val="center" w:pos="4419"/>
+        <w:tab w:val="right" w:pos="8838"/>
+      </w:tabs>
+      <w:spacing w:after="0" w:line="240" w:lineRule="auto"/>
+    </w:pPr>
+  </w:style>
+  <w:style w:type="character" w:customStyle="1" w:styleId="PiedepginaCar">
+    <w:name w:val="Pie de página Car"/>
+    <w:basedOn w:val="Fuentedeprrafopredeter"/>
+    <w:link w:val="Piedepgina"/>
+    <w:uiPriority w:val="99"/>
+    <w:rsid w:val="00662419"/>
+  </w:style>
 </w:styles>
 </file>
 

</xml_diff>

<commit_message>
Se adjunta el desarrollo de seguridad a la celda robotica
</commit_message>
<xml_diff>
--- a/01 Documentación/04 Taller celdas robotizadas/Taller celdas robotizadas.docx
+++ b/01 Documentación/04 Taller celdas robotizadas/Taller celdas robotizadas.docx
@@ -25,13 +25,7 @@
         </w:numPr>
       </w:pPr>
       <w:r>
-        <w:t xml:space="preserve">Juan </w:t>
-      </w:r>
-      <w:r>
-        <w:t>Sebastián</w:t>
-      </w:r>
-      <w:r>
-        <w:t xml:space="preserve"> Piña Jaramillo.</w:t>
+        <w:t>Juan Sebastián Piña Jaramillo.</w:t>
       </w:r>
     </w:p>
     <w:p>
@@ -79,13 +73,7 @@
         </w:numPr>
       </w:pPr>
       <w:r>
-        <w:t xml:space="preserve"> Michael Alexander </w:t>
-      </w:r>
-      <w:r>
-        <w:t>Rodríguez</w:t>
-      </w:r>
-      <w:r>
-        <w:t xml:space="preserve"> Urbina</w:t>
+        <w:t xml:space="preserve"> Michael Alexander Rodríguez Urbina</w:t>
       </w:r>
     </w:p>
     <w:p/>
@@ -1045,24 +1033,14 @@
       <w:r>
         <w:t xml:space="preserve">Figura </w:t>
       </w:r>
-      <w:r>
-        <w:fldChar w:fldCharType="begin"/>
-      </w:r>
-      <w:r>
-        <w:instrText xml:space="preserve"> SEQ Figura \* ARABIC </w:instrText>
-      </w:r>
-      <w:r>
-        <w:fldChar w:fldCharType="separate"/>
-      </w:r>
-      <w:r>
-        <w:rPr>
-          <w:noProof/>
-        </w:rPr>
-        <w:t>1</w:t>
-      </w:r>
-      <w:r>
-        <w:fldChar w:fldCharType="end"/>
-      </w:r>
+      <w:fldSimple w:instr=" SEQ Figura \* ARABIC ">
+        <w:r>
+          <w:rPr>
+            <w:noProof/>
+          </w:rPr>
+          <w:t>1</w:t>
+        </w:r>
+      </w:fldSimple>
       <w:r>
         <w:t>. Diagrama de flujo del proceso de soldadura.</w:t>
       </w:r>
@@ -1091,24 +1069,14 @@
       <w:r>
         <w:t xml:space="preserve">Tabla </w:t>
       </w:r>
-      <w:r>
-        <w:fldChar w:fldCharType="begin"/>
-      </w:r>
-      <w:r>
-        <w:instrText xml:space="preserve"> SEQ Tabla \* ARABIC </w:instrText>
-      </w:r>
-      <w:r>
-        <w:fldChar w:fldCharType="separate"/>
-      </w:r>
-      <w:r>
-        <w:rPr>
-          <w:noProof/>
-        </w:rPr>
-        <w:t>1</w:t>
-      </w:r>
-      <w:r>
-        <w:fldChar w:fldCharType="end"/>
-      </w:r>
+      <w:fldSimple w:instr=" SEQ Tabla \* ARABIC ">
+        <w:r>
+          <w:rPr>
+            <w:noProof/>
+          </w:rPr>
+          <w:t>1</w:t>
+        </w:r>
+      </w:fldSimple>
       <w:r>
         <w:t>. Asignación</w:t>
       </w:r>
@@ -2010,27 +1978,14 @@
       <w:r>
         <w:t xml:space="preserve">Figura </w:t>
       </w:r>
-      <w:r>
-        <w:fldChar w:fldCharType="begin"/>
-      </w:r>
-      <w:r>
-        <w:instrText xml:space="preserve"> SEQ Figura \* ARABIC </w:instrText>
-      </w:r>
-      <w:r>
-        <w:fldChar w:fldCharType="separate"/>
-      </w:r>
-      <w:r>
-        <w:rPr>
-          <w:noProof/>
-        </w:rPr>
-        <w:t>2</w:t>
-      </w:r>
-      <w:r>
-        <w:rPr>
-          <w:noProof/>
-        </w:rPr>
-        <w:fldChar w:fldCharType="end"/>
-      </w:r>
+      <w:fldSimple w:instr=" SEQ Figura \* ARABIC ">
+        <w:r>
+          <w:rPr>
+            <w:noProof/>
+          </w:rPr>
+          <w:t>2</w:t>
+        </w:r>
+      </w:fldSimple>
       <w:r>
         <w:t>. Layout Opción 1</w:t>
       </w:r>
@@ -2150,27 +2105,14 @@
       <w:r>
         <w:t xml:space="preserve">Figura </w:t>
       </w:r>
-      <w:r>
-        <w:fldChar w:fldCharType="begin"/>
-      </w:r>
-      <w:r>
-        <w:instrText xml:space="preserve"> SEQ Figura \* ARABIC </w:instrText>
-      </w:r>
-      <w:r>
-        <w:fldChar w:fldCharType="separate"/>
-      </w:r>
-      <w:r>
-        <w:rPr>
-          <w:noProof/>
-        </w:rPr>
-        <w:t>3</w:t>
-      </w:r>
-      <w:r>
-        <w:rPr>
-          <w:noProof/>
-        </w:rPr>
-        <w:fldChar w:fldCharType="end"/>
-      </w:r>
+      <w:fldSimple w:instr=" SEQ Figura \* ARABIC ">
+        <w:r>
+          <w:rPr>
+            <w:noProof/>
+          </w:rPr>
+          <w:t>3</w:t>
+        </w:r>
+      </w:fldSimple>
       <w:r>
         <w:t>. Layout Opción 2</w:t>
       </w:r>
@@ -2305,27 +2247,14 @@
       <w:r>
         <w:t xml:space="preserve">Figura </w:t>
       </w:r>
-      <w:r>
-        <w:fldChar w:fldCharType="begin"/>
-      </w:r>
-      <w:r>
-        <w:instrText xml:space="preserve"> SEQ Figura \* ARABIC </w:instrText>
-      </w:r>
-      <w:r>
-        <w:fldChar w:fldCharType="separate"/>
-      </w:r>
-      <w:r>
-        <w:rPr>
-          <w:noProof/>
-        </w:rPr>
-        <w:t>4</w:t>
-      </w:r>
-      <w:r>
-        <w:rPr>
-          <w:noProof/>
-        </w:rPr>
-        <w:fldChar w:fldCharType="end"/>
-      </w:r>
+      <w:fldSimple w:instr=" SEQ Figura \* ARABIC ">
+        <w:r>
+          <w:rPr>
+            <w:noProof/>
+          </w:rPr>
+          <w:t>4</w:t>
+        </w:r>
+      </w:fldSimple>
       <w:r>
         <w:t>. Layout Opción 3</w:t>
       </w:r>
@@ -3115,27 +3044,14 @@
       <w:r>
         <w:t xml:space="preserve">Tabla </w:t>
       </w:r>
-      <w:r>
-        <w:fldChar w:fldCharType="begin"/>
-      </w:r>
-      <w:r>
-        <w:instrText xml:space="preserve"> SEQ Tabla \* ARABIC </w:instrText>
-      </w:r>
-      <w:r>
-        <w:fldChar w:fldCharType="separate"/>
-      </w:r>
-      <w:r>
-        <w:rPr>
-          <w:noProof/>
-        </w:rPr>
-        <w:t>2</w:t>
-      </w:r>
-      <w:r>
-        <w:rPr>
-          <w:noProof/>
-        </w:rPr>
-        <w:fldChar w:fldCharType="end"/>
-      </w:r>
+      <w:fldSimple w:instr=" SEQ Tabla \* ARABIC ">
+        <w:r>
+          <w:rPr>
+            <w:noProof/>
+          </w:rPr>
+          <w:t>2</w:t>
+        </w:r>
+      </w:fldSimple>
       <w:r>
         <w:t>. Matriz de decisión de opciones.</w:t>
       </w:r>
@@ -5187,18 +5103,527 @@
     <w:p>
       <w:pPr>
         <w:keepNext/>
-      </w:pPr>
-      <w:r>
-        <w:rPr>
-          <w:b/>
-          <w:bCs/>
+        <w:jc w:val="center"/>
+      </w:pPr>
+      <w:r>
+        <w:rPr>
           <w:noProof/>
         </w:rPr>
         <w:drawing>
-          <wp:inline distT="0" distB="0" distL="0" distR="0" wp14:anchorId="164E6B5E" wp14:editId="03041918">
-            <wp:extent cx="5606415" cy="3115310"/>
-            <wp:effectExtent l="0" t="0" r="0" b="8890"/>
-            <wp:docPr id="5" name="Imagen 5"/>
+          <wp:inline distT="0" distB="0" distL="0" distR="0" wp14:anchorId="053C3B20" wp14:editId="3E75626D">
+            <wp:extent cx="3721814" cy="3192471"/>
+            <wp:effectExtent l="0" t="0" r="0" b="8255"/>
+            <wp:docPr id="7" name="Imagen 7" descr="Diagrama, Dibujo de ingeniería&#10;&#10;Descripción generada automáticamente"/>
+            <wp:cNvGraphicFramePr>
+              <a:graphicFrameLocks xmlns:a="http://schemas.openxmlformats.org/drawingml/2006/main" noChangeAspect="1"/>
+            </wp:cNvGraphicFramePr>
+            <a:graphic xmlns:a="http://schemas.openxmlformats.org/drawingml/2006/main">
+              <a:graphicData uri="http://schemas.openxmlformats.org/drawingml/2006/picture">
+                <pic:pic xmlns:pic="http://schemas.openxmlformats.org/drawingml/2006/picture">
+                  <pic:nvPicPr>
+                    <pic:cNvPr id="7" name="Imagen 7" descr="Diagrama, Dibujo de ingeniería&#10;&#10;Descripción generada automáticamente"/>
+                    <pic:cNvPicPr/>
+                  </pic:nvPicPr>
+                  <pic:blipFill>
+                    <a:blip r:embed="rId12">
+                      <a:extLst>
+                        <a:ext uri="{28A0092B-C50C-407E-A947-70E740481C1C}">
+                          <a14:useLocalDpi xmlns:a14="http://schemas.microsoft.com/office/drawing/2010/main" val="0"/>
+                        </a:ext>
+                      </a:extLst>
+                    </a:blip>
+                    <a:stretch>
+                      <a:fillRect/>
+                    </a:stretch>
+                  </pic:blipFill>
+                  <pic:spPr>
+                    <a:xfrm>
+                      <a:off x="0" y="0"/>
+                      <a:ext cx="3759337" cy="3224657"/>
+                    </a:xfrm>
+                    <a:prstGeom prst="rect">
+                      <a:avLst/>
+                    </a:prstGeom>
+                  </pic:spPr>
+                </pic:pic>
+              </a:graphicData>
+            </a:graphic>
+          </wp:inline>
+        </w:drawing>
+      </w:r>
+    </w:p>
+    <w:p>
+      <w:pPr>
+        <w:pStyle w:val="Descripcin"/>
+        <w:jc w:val="center"/>
+        <w:rPr>
+          <w:b/>
+          <w:bCs/>
+        </w:rPr>
+      </w:pPr>
+      <w:bookmarkStart w:id="1" w:name="_Ref70884582"/>
+      <w:r>
+        <w:t xml:space="preserve">Figura </w:t>
+      </w:r>
+      <w:fldSimple w:instr=" SEQ Figura \* ARABIC ">
+        <w:r>
+          <w:rPr>
+            <w:noProof/>
+          </w:rPr>
+          <w:t>5</w:t>
+        </w:r>
+      </w:fldSimple>
+      <w:bookmarkEnd w:id="1"/>
+      <w:r>
+        <w:t>. Idea de celda robotizada propuesta. Fuente (ABB)</w:t>
+      </w:r>
+    </w:p>
+    <w:p>
+      <w:pPr>
+        <w:jc w:val="both"/>
+        <w:rPr>
+          <w:b/>
+          <w:bCs/>
+        </w:rPr>
+      </w:pPr>
+      <w:r>
+        <w:rPr>
+          <w:b/>
+          <w:bCs/>
+        </w:rPr>
+        <w:t xml:space="preserve">Identificación </w:t>
+      </w:r>
+      <w:r>
+        <w:rPr>
+          <w:b/>
+          <w:bCs/>
+        </w:rPr>
+        <w:t>de</w:t>
+      </w:r>
+      <w:r>
+        <w:rPr>
+          <w:b/>
+          <w:bCs/>
+        </w:rPr>
+        <w:t xml:space="preserve"> las Fuentes de Riesgo</w:t>
+      </w:r>
+    </w:p>
+    <w:p>
+      <w:pPr>
+        <w:jc w:val="both"/>
+      </w:pPr>
+      <w:r>
+        <w:t>A partir de la propuesta de diseño se Identificaron las fuentes de riesgo de la celda cuando esta se encuentra en operación, en mantenimiento y en la salida de material de la celda.  A continuación se enumeran estos riesgos.</w:t>
+      </w:r>
+    </w:p>
+    <w:p>
+      <w:pPr>
+        <w:ind w:firstLine="708"/>
+        <w:jc w:val="both"/>
+        <w:rPr>
+          <w:i/>
+          <w:iCs/>
+        </w:rPr>
+      </w:pPr>
+      <w:r>
+        <w:rPr>
+          <w:i/>
+          <w:iCs/>
+        </w:rPr>
+        <w:t>Funcionamiento normal de la celda (tiempos de producción):</w:t>
+      </w:r>
+    </w:p>
+    <w:p>
+      <w:pPr>
+        <w:pStyle w:val="Prrafodelista"/>
+        <w:numPr>
+          <w:ilvl w:val="0"/>
+          <w:numId w:val="17"/>
+        </w:numPr>
+        <w:jc w:val="both"/>
+      </w:pPr>
+      <w:r>
+        <w:rPr>
+          <w:b/>
+          <w:bCs/>
+        </w:rPr>
+        <w:t>(Rg1)</w:t>
+      </w:r>
+      <w:r>
+        <w:t xml:space="preserve"> Funcionamiento Anormal de la celda: Los componentes móviles no están funcionando correctamente, lo que puede generar daños físicos en la celda, como daños a los operadores que se encargan de ensamblar el marco en la matriz</w:t>
+      </w:r>
+    </w:p>
+    <w:p>
+      <w:pPr>
+        <w:pStyle w:val="Prrafodelista"/>
+        <w:numPr>
+          <w:ilvl w:val="0"/>
+          <w:numId w:val="17"/>
+        </w:numPr>
+        <w:jc w:val="both"/>
+      </w:pPr>
+      <w:r>
+        <w:rPr>
+          <w:b/>
+          <w:bCs/>
+        </w:rPr>
+        <w:t xml:space="preserve"> </w:t>
+      </w:r>
+      <w:r>
+        <w:rPr>
+          <w:b/>
+          <w:bCs/>
+        </w:rPr>
+        <w:t>(Rg</w:t>
+      </w:r>
+      <w:r>
+        <w:rPr>
+          <w:b/>
+          <w:bCs/>
+        </w:rPr>
+        <w:t>2</w:t>
+      </w:r>
+      <w:r>
+        <w:rPr>
+          <w:b/>
+          <w:bCs/>
+        </w:rPr>
+        <w:t>)</w:t>
+      </w:r>
+      <w:r>
+        <w:t xml:space="preserve"> Golpe del Robot a Los operarios: Si el robot está funcionando mientras un operario está dentro de la zona de soldadura, el robot puede lastimar al operario con sus movimientos.</w:t>
+      </w:r>
+    </w:p>
+    <w:p>
+      <w:pPr>
+        <w:pStyle w:val="Prrafodelista"/>
+        <w:numPr>
+          <w:ilvl w:val="0"/>
+          <w:numId w:val="17"/>
+        </w:numPr>
+        <w:jc w:val="both"/>
+      </w:pPr>
+      <w:r>
+        <w:rPr>
+          <w:b/>
+          <w:bCs/>
+        </w:rPr>
+        <w:t xml:space="preserve"> </w:t>
+      </w:r>
+      <w:r>
+        <w:rPr>
+          <w:b/>
+          <w:bCs/>
+        </w:rPr>
+        <w:t>(Rg3)</w:t>
+      </w:r>
+      <w:r>
+        <w:t xml:space="preserve"> Daño a la visión de los operarios de la fábrica: La luz emitida en el proceso de soldadura puede provocar daños a la salud visual del operario, en especial el que se encarga del ensamble de las bicicletas en la matriz</w:t>
+      </w:r>
+    </w:p>
+    <w:p>
+      <w:pPr>
+        <w:pStyle w:val="Prrafodelista"/>
+        <w:numPr>
+          <w:ilvl w:val="0"/>
+          <w:numId w:val="17"/>
+        </w:numPr>
+        <w:jc w:val="both"/>
+      </w:pPr>
+      <w:r>
+        <w:rPr>
+          <w:b/>
+          <w:bCs/>
+        </w:rPr>
+        <w:t xml:space="preserve"> </w:t>
+      </w:r>
+      <w:r>
+        <w:rPr>
+          <w:b/>
+          <w:bCs/>
+        </w:rPr>
+        <w:t>(Rg</w:t>
+      </w:r>
+      <w:r>
+        <w:rPr>
+          <w:b/>
+          <w:bCs/>
+        </w:rPr>
+        <w:t>4</w:t>
+      </w:r>
+      <w:r>
+        <w:rPr>
+          <w:b/>
+          <w:bCs/>
+        </w:rPr>
+        <w:t>)</w:t>
+      </w:r>
+      <w:r>
+        <w:t xml:space="preserve"> Daño por quemaduras Debido a la Soldadura: El arco eléctrico generado por el proceso de soldadura genera altas temperaturas que pueden afectar al operario, especialmente el que está en la zona de ensamble, ya que está cercano a la zona donde se realiza la soldadura</w:t>
+      </w:r>
+    </w:p>
+    <w:p>
+      <w:pPr>
+        <w:pStyle w:val="Prrafodelista"/>
+        <w:numPr>
+          <w:ilvl w:val="0"/>
+          <w:numId w:val="17"/>
+        </w:numPr>
+        <w:jc w:val="both"/>
+      </w:pPr>
+      <w:r>
+        <w:rPr>
+          <w:b/>
+          <w:bCs/>
+        </w:rPr>
+        <w:lastRenderedPageBreak/>
+        <w:t xml:space="preserve"> </w:t>
+      </w:r>
+      <w:r>
+        <w:rPr>
+          <w:b/>
+          <w:bCs/>
+        </w:rPr>
+        <w:t>(Rg</w:t>
+      </w:r>
+      <w:r>
+        <w:rPr>
+          <w:b/>
+          <w:bCs/>
+        </w:rPr>
+        <w:t>5</w:t>
+      </w:r>
+      <w:r>
+        <w:rPr>
+          <w:b/>
+          <w:bCs/>
+        </w:rPr>
+        <w:t>)</w:t>
+      </w:r>
+      <w:r>
+        <w:t xml:space="preserve"> Incendio de la celda: Dado que en la celda se trabaja con componentes eléctricos y se genera un arco eléctrico es posible que por algún fallo en el proceso se genere un incendio en algún lugar de la celda.</w:t>
+      </w:r>
+    </w:p>
+    <w:p>
+      <w:pPr>
+        <w:pStyle w:val="Prrafodelista"/>
+        <w:numPr>
+          <w:ilvl w:val="0"/>
+          <w:numId w:val="17"/>
+        </w:numPr>
+        <w:jc w:val="both"/>
+      </w:pPr>
+      <w:r>
+        <w:rPr>
+          <w:b/>
+          <w:bCs/>
+        </w:rPr>
+        <w:t>(</w:t>
+      </w:r>
+      <w:r>
+        <w:rPr>
+          <w:b/>
+          <w:bCs/>
+        </w:rPr>
+        <w:t>Rg6)</w:t>
+      </w:r>
+      <w:r>
+        <w:t xml:space="preserve"> Ingreso de personal en la celda robótica: Cuando hay operarios dentro de la celda, el robot puede lastimarlos.</w:t>
+      </w:r>
+    </w:p>
+    <w:p>
+      <w:pPr>
+        <w:pStyle w:val="Prrafodelista"/>
+        <w:numPr>
+          <w:ilvl w:val="0"/>
+          <w:numId w:val="17"/>
+        </w:numPr>
+        <w:jc w:val="both"/>
+      </w:pPr>
+      <w:r>
+        <w:rPr>
+          <w:b/>
+          <w:bCs/>
+        </w:rPr>
+        <w:t xml:space="preserve"> </w:t>
+      </w:r>
+      <w:r>
+        <w:rPr>
+          <w:b/>
+          <w:bCs/>
+        </w:rPr>
+        <w:t>(Rg</w:t>
+      </w:r>
+      <w:r>
+        <w:rPr>
+          <w:b/>
+          <w:bCs/>
+        </w:rPr>
+        <w:t>7</w:t>
+      </w:r>
+      <w:r>
+        <w:rPr>
+          <w:b/>
+          <w:bCs/>
+        </w:rPr>
+        <w:t>)</w:t>
+      </w:r>
+      <w:r>
+        <w:t xml:space="preserve"> Fugas de gases usados en los procesos de soldaduras: El proceso de soldadura MIG genera gases que son nocivos para las personas. La concentración de estos gases dentro de la celda puede traer problemas de salud a los operarios</w:t>
+      </w:r>
+    </w:p>
+    <w:p>
+      <w:pPr>
+        <w:ind w:firstLine="708"/>
+        <w:jc w:val="both"/>
+        <w:rPr>
+          <w:i/>
+          <w:iCs/>
+        </w:rPr>
+      </w:pPr>
+      <w:r>
+        <w:rPr>
+          <w:i/>
+          <w:iCs/>
+        </w:rPr>
+        <w:t>Mantenimiento de La Celda</w:t>
+      </w:r>
+      <w:r>
+        <w:rPr>
+          <w:i/>
+          <w:iCs/>
+        </w:rPr>
+        <w:t>:</w:t>
+      </w:r>
+    </w:p>
+    <w:p>
+      <w:pPr>
+        <w:pStyle w:val="Prrafodelista"/>
+        <w:numPr>
+          <w:ilvl w:val="0"/>
+          <w:numId w:val="18"/>
+        </w:numPr>
+        <w:jc w:val="both"/>
+      </w:pPr>
+      <w:r>
+        <w:rPr>
+          <w:b/>
+          <w:bCs/>
+        </w:rPr>
+        <w:t>(Rg8)</w:t>
+      </w:r>
+      <w:r>
+        <w:t xml:space="preserve"> Movimientos del robot mientras se realizan operaciones de mantenimiento: Esto pone en riesgo tanto al robot como al operario, ya que el robot no tiene la capacidad de identificar que hay personal en la celda. Si el robot empieza su proceso por alguna razón puede lastimar al operario, generando lesiones en él.</w:t>
+      </w:r>
+    </w:p>
+    <w:p>
+      <w:pPr>
+        <w:ind w:firstLine="708"/>
+        <w:jc w:val="both"/>
+        <w:rPr>
+          <w:i/>
+          <w:iCs/>
+        </w:rPr>
+      </w:pPr>
+      <w:r>
+        <w:rPr>
+          <w:i/>
+          <w:iCs/>
+        </w:rPr>
+        <w:t>Entrada y Salida del material. (Zona de ensamble)</w:t>
+      </w:r>
+    </w:p>
+    <w:p>
+      <w:pPr>
+        <w:pStyle w:val="Prrafodelista"/>
+        <w:numPr>
+          <w:ilvl w:val="0"/>
+          <w:numId w:val="18"/>
+        </w:numPr>
+        <w:jc w:val="both"/>
+      </w:pPr>
+      <w:r>
+        <w:rPr>
+          <w:b/>
+          <w:bCs/>
+        </w:rPr>
+        <w:t>(Rg9)</w:t>
+      </w:r>
+      <w:r>
+        <w:t xml:space="preserve"> Mala posición del operario al cargar los perfiles, descargar el marco y ubicar los perfiles en la matriz: Ya que el operario tiene que cargar constantemente material para asegurar el flujo de material a la zona de ensamble es importante garantizar la salud física del operario para evitar lesiones o fatiga.</w:t>
+      </w:r>
+    </w:p>
+    <w:p>
+      <w:pPr>
+        <w:pStyle w:val="Prrafodelista"/>
+        <w:numPr>
+          <w:ilvl w:val="0"/>
+          <w:numId w:val="18"/>
+        </w:numPr>
+        <w:jc w:val="both"/>
+      </w:pPr>
+      <w:r>
+        <w:rPr>
+          <w:b/>
+          <w:bCs/>
+        </w:rPr>
+        <w:t>(Rg10)</w:t>
+      </w:r>
+      <w:r>
+        <w:t xml:space="preserve"> Posicionador de piezas Inicia el giro cuando el operario está cerca: La matriz donde se ensambla el marco de la bicicleta esta sostenida por una mesa que gira para posicionar el marco en la zona de soldadura. El giro que genera esta mesa puede lastimar al operario si este está cerca de ella.</w:t>
+      </w:r>
+    </w:p>
+    <w:p>
+      <w:pPr>
+        <w:jc w:val="both"/>
+        <w:rPr>
+          <w:b/>
+          <w:bCs/>
+        </w:rPr>
+      </w:pPr>
+      <w:r>
+        <w:rPr>
+          <w:b/>
+          <w:bCs/>
+        </w:rPr>
+        <w:t>Identificación del nivel de riesgo</w:t>
+      </w:r>
+      <w:r>
+        <w:rPr>
+          <w:b/>
+          <w:bCs/>
+        </w:rPr>
+        <w:t xml:space="preserve">: </w:t>
+      </w:r>
+    </w:p>
+    <w:p>
+      <w:pPr>
+        <w:jc w:val="both"/>
+      </w:pPr>
+      <w:r>
+        <w:t xml:space="preserve">Para cada uno de estos riesgos se estima el nivel de riesgo como se propone en la norma EN ISO 13849-1. Según </w:t>
+      </w:r>
+      <w:r>
+        <w:t>la norma,</w:t>
+      </w:r>
+      <w:r>
+        <w:t xml:space="preserve"> el riesgo se debe clasificar según su gravedad (G), la frecuencia de exposición al riesgo (F) y la posibilidad que se tiene de evitar o limitar el daño. ABB provee una interpretación para clasificar el nivel de riesgo. Este se muestra a continuación.</w:t>
+      </w:r>
+    </w:p>
+    <w:p>
+      <w:pPr>
+        <w:keepNext/>
+        <w:jc w:val="center"/>
+      </w:pPr>
+      <w:r>
+        <w:rPr>
+          <w:noProof/>
+        </w:rPr>
+        <w:drawing>
+          <wp:inline distT="0" distB="0" distL="0" distR="0" wp14:anchorId="4DE539BE" wp14:editId="6DE5169F">
+            <wp:extent cx="4108309" cy="1993900"/>
+            <wp:effectExtent l="0" t="0" r="6985" b="6350"/>
+            <wp:docPr id="6" name="Imagen 6"/>
             <wp:cNvGraphicFramePr>
               <a:graphicFrameLocks xmlns:a="http://schemas.openxmlformats.org/drawingml/2006/main" noChangeAspect="1"/>
             </wp:cNvGraphicFramePr>
@@ -5212,7 +5637,7 @@
                     </pic:cNvPicPr>
                   </pic:nvPicPr>
                   <pic:blipFill>
-                    <a:blip r:embed="rId12">
+                    <a:blip r:embed="rId13">
                       <a:extLst>
                         <a:ext uri="{28A0092B-C50C-407E-A947-70E740481C1C}">
                           <a14:useLocalDpi xmlns:a14="http://schemas.microsoft.com/office/drawing/2010/main" val="0"/>
@@ -5227,7 +5652,7 @@
                   <pic:spPr bwMode="auto">
                     <a:xfrm>
                       <a:off x="0" y="0"/>
-                      <a:ext cx="5606415" cy="3115310"/>
+                      <a:ext cx="4127076" cy="2003008"/>
                     </a:xfrm>
                     <a:prstGeom prst="rect">
                       <a:avLst/>
@@ -5248,57 +5673,1209 @@
       <w:pPr>
         <w:pStyle w:val="Descripcin"/>
         <w:jc w:val="center"/>
-        <w:rPr>
-          <w:b/>
-          <w:bCs/>
-        </w:rPr>
       </w:pPr>
       <w:r>
         <w:t xml:space="preserve">Figura </w:t>
       </w:r>
+      <w:fldSimple w:instr=" SEQ Figura \* ARABIC ">
+        <w:r>
+          <w:rPr>
+            <w:noProof/>
+          </w:rPr>
+          <w:t>6</w:t>
+        </w:r>
+      </w:fldSimple>
+      <w:r>
+        <w:t>. Clasificación utilizada para calcular el riesgo.</w:t>
+      </w:r>
+    </w:p>
+    <w:p>
+      <w:pPr>
+        <w:jc w:val="both"/>
+      </w:pPr>
+      <w:r>
+        <w:lastRenderedPageBreak/>
+        <w:t xml:space="preserve">Una vez se clasifica cada riesgo en cada categoría, se calcula el nivel de prestaciones requerido </w:t>
+      </w:r>
+      <w:r>
+        <w:rPr>
+          <w:i/>
+          <w:iCs/>
+        </w:rPr>
+        <w:t>“</w:t>
+      </w:r>
+      <w:r>
+        <w:rPr>
+          <w:i/>
+          <w:iCs/>
+        </w:rPr>
+        <w:t>PLr</w:t>
+      </w:r>
+      <w:r>
+        <w:rPr>
+          <w:i/>
+          <w:iCs/>
+        </w:rPr>
+        <w:t>”</w:t>
+      </w:r>
+      <w:r>
+        <w:t xml:space="preserve"> </w:t>
+      </w:r>
+      <w:r>
+        <w:t>que es necesario para reducir la fuente de riesgo. Usando el siguiente árbol de clasificación se puede clasificar el PLr a partir de la clasificación en categorías explicada anteriormente</w:t>
+      </w:r>
+      <w:r>
+        <w:t>.</w:t>
+      </w:r>
+    </w:p>
+    <w:p>
+      <w:pPr>
+        <w:keepNext/>
+        <w:jc w:val="center"/>
+      </w:pPr>
+      <w:r>
+        <w:rPr>
+          <w:noProof/>
+        </w:rPr>
+        <w:drawing>
+          <wp:inline distT="0" distB="0" distL="0" distR="0" wp14:anchorId="08A1C17C" wp14:editId="40885EEE">
+            <wp:extent cx="4519172" cy="5219700"/>
+            <wp:effectExtent l="0" t="0" r="0" b="0"/>
+            <wp:docPr id="8" name="Imagen 8"/>
+            <wp:cNvGraphicFramePr>
+              <a:graphicFrameLocks xmlns:a="http://schemas.openxmlformats.org/drawingml/2006/main" noChangeAspect="1"/>
+            </wp:cNvGraphicFramePr>
+            <a:graphic xmlns:a="http://schemas.openxmlformats.org/drawingml/2006/main">
+              <a:graphicData uri="http://schemas.openxmlformats.org/drawingml/2006/picture">
+                <pic:pic xmlns:pic="http://schemas.openxmlformats.org/drawingml/2006/picture">
+                  <pic:nvPicPr>
+                    <pic:cNvPr id="0" name="Picture 3"/>
+                    <pic:cNvPicPr>
+                      <a:picLocks noChangeAspect="1" noChangeArrowheads="1"/>
+                    </pic:cNvPicPr>
+                  </pic:nvPicPr>
+                  <pic:blipFill>
+                    <a:blip r:embed="rId14">
+                      <a:extLst>
+                        <a:ext uri="{28A0092B-C50C-407E-A947-70E740481C1C}">
+                          <a14:useLocalDpi xmlns:a14="http://schemas.microsoft.com/office/drawing/2010/main" val="0"/>
+                        </a:ext>
+                      </a:extLst>
+                    </a:blip>
+                    <a:srcRect/>
+                    <a:stretch>
+                      <a:fillRect/>
+                    </a:stretch>
+                  </pic:blipFill>
+                  <pic:spPr bwMode="auto">
+                    <a:xfrm>
+                      <a:off x="0" y="0"/>
+                      <a:ext cx="4522159" cy="5223150"/>
+                    </a:xfrm>
+                    <a:prstGeom prst="rect">
+                      <a:avLst/>
+                    </a:prstGeom>
+                    <a:noFill/>
+                    <a:ln>
+                      <a:noFill/>
+                    </a:ln>
+                  </pic:spPr>
+                </pic:pic>
+              </a:graphicData>
+            </a:graphic>
+          </wp:inline>
+        </w:drawing>
+      </w:r>
+    </w:p>
+    <w:p>
+      <w:pPr>
+        <w:pStyle w:val="Descripcin"/>
+        <w:jc w:val="center"/>
+      </w:pPr>
+      <w:r>
+        <w:t xml:space="preserve">Figura </w:t>
+      </w:r>
+      <w:fldSimple w:instr=" SEQ Figura \* ARABIC ">
+        <w:r>
+          <w:rPr>
+            <w:noProof/>
+          </w:rPr>
+          <w:t>7</w:t>
+        </w:r>
+      </w:fldSimple>
+      <w:r>
+        <w:t>. Árbol de clasificación del riesgo usada en el proyecto.</w:t>
+      </w:r>
+    </w:p>
+    <w:p>
+      <w:pPr>
+        <w:jc w:val="both"/>
+      </w:pPr>
+      <w:r>
+        <w:t>En la</w:t>
+      </w:r>
+      <w:r>
+        <w:t xml:space="preserve"> </w:t>
+      </w:r>
       <w:r>
         <w:fldChar w:fldCharType="begin"/>
       </w:r>
       <w:r>
-        <w:instrText xml:space="preserve"> SEQ Figura \* ARABIC </w:instrText>
+        <w:instrText xml:space="preserve"> REF _Ref70886117 \h </w:instrText>
       </w:r>
       <w:r>
         <w:fldChar w:fldCharType="separate"/>
       </w:r>
       <w:r>
+        <w:t xml:space="preserve">Tabla </w:t>
+      </w:r>
+      <w:r>
         <w:rPr>
           <w:noProof/>
         </w:rPr>
-        <w:t>5</w:t>
-      </w:r>
-      <w:r>
-        <w:rPr>
-          <w:noProof/>
-        </w:rPr>
+        <w:t>3</w:t>
+      </w:r>
+      <w:r>
+        <w:t>. Clasificación de caga riesgo.</w:t>
+      </w:r>
+      <w:r>
         <w:fldChar w:fldCharType="end"/>
       </w:r>
       <w:r>
-        <w:t>. Idea de celda robotizada propuesta. Fuente (ABB)</w:t>
-      </w:r>
-    </w:p>
-    <w:p>
-      <w:pPr>
-        <w:jc w:val="both"/>
-      </w:pPr>
-      <w:r>
-        <w:t>El análisis del riesgo de la celda de soldadura se anexa a este documentos.</w:t>
-      </w:r>
-    </w:p>
-    <w:p>
-      <w:pPr>
-        <w:jc w:val="both"/>
-      </w:pPr>
-      <w:r>
-        <w:rPr>
-          <w:highlight w:val="yellow"/>
-        </w:rPr>
-        <w:t>TERMINAR PUNTO JUAN</w:t>
-      </w:r>
+        <w:t xml:space="preserve"> </w:t>
+      </w:r>
+      <w:r>
+        <w:t>que se muestra a continuación se clasifican cada uno de los riesgos antes descritos:</w:t>
+      </w:r>
+    </w:p>
+    <w:p>
+      <w:pPr>
+        <w:pStyle w:val="Descripcin"/>
+        <w:keepNext/>
+        <w:jc w:val="center"/>
+      </w:pPr>
+      <w:bookmarkStart w:id="2" w:name="_Ref70886117"/>
+      <w:r>
+        <w:t xml:space="preserve">Tabla </w:t>
+      </w:r>
+      <w:fldSimple w:instr=" SEQ Tabla \* ARABIC ">
+        <w:r>
+          <w:rPr>
+            <w:noProof/>
+          </w:rPr>
+          <w:t>3</w:t>
+        </w:r>
+      </w:fldSimple>
+      <w:r>
+        <w:t>. Clasificación de caga riesgo.</w:t>
+      </w:r>
+      <w:bookmarkEnd w:id="2"/>
+    </w:p>
+    <w:tbl>
+      <w:tblPr>
+        <w:tblStyle w:val="Tablaconcuadrcula"/>
+        <w:tblW w:w="0" w:type="auto"/>
+        <w:jc w:val="center"/>
+        <w:tblLook w:val="04A0" w:firstRow="1" w:lastRow="0" w:firstColumn="1" w:lastColumn="0" w:noHBand="0" w:noVBand="1"/>
+      </w:tblPr>
+      <w:tblGrid>
+        <w:gridCol w:w="846"/>
+        <w:gridCol w:w="1134"/>
+        <w:gridCol w:w="1186"/>
+        <w:gridCol w:w="1224"/>
+        <w:gridCol w:w="708"/>
+      </w:tblGrid>
+      <w:tr>
+        <w:trPr>
+          <w:jc w:val="center"/>
+        </w:trPr>
+        <w:tc>
+          <w:tcPr>
+            <w:tcW w:w="846" w:type="dxa"/>
+            <w:shd w:val="clear" w:color="auto" w:fill="D0CECE" w:themeFill="background2" w:themeFillShade="E6"/>
+          </w:tcPr>
+          <w:p>
+            <w:pPr>
+              <w:jc w:val="both"/>
+            </w:pPr>
+            <w:r>
+              <w:t>Riesgo</w:t>
+            </w:r>
+          </w:p>
+        </w:tc>
+        <w:tc>
+          <w:tcPr>
+            <w:tcW w:w="1134" w:type="dxa"/>
+            <w:shd w:val="clear" w:color="auto" w:fill="D0CECE" w:themeFill="background2" w:themeFillShade="E6"/>
+          </w:tcPr>
+          <w:p>
+            <w:pPr>
+              <w:jc w:val="center"/>
+            </w:pPr>
+            <w:r>
+              <w:t>Gravedad</w:t>
+            </w:r>
+          </w:p>
+        </w:tc>
+        <w:tc>
+          <w:tcPr>
+            <w:tcW w:w="1186" w:type="dxa"/>
+            <w:shd w:val="clear" w:color="auto" w:fill="D0CECE" w:themeFill="background2" w:themeFillShade="E6"/>
+          </w:tcPr>
+          <w:p>
+            <w:pPr>
+              <w:jc w:val="both"/>
+            </w:pPr>
+            <w:r>
+              <w:t>Frecuencia</w:t>
+            </w:r>
+          </w:p>
+        </w:tc>
+        <w:tc>
+          <w:tcPr>
+            <w:tcW w:w="1224" w:type="dxa"/>
+            <w:shd w:val="clear" w:color="auto" w:fill="D0CECE" w:themeFill="background2" w:themeFillShade="E6"/>
+          </w:tcPr>
+          <w:p>
+            <w:pPr>
+              <w:jc w:val="both"/>
+            </w:pPr>
+            <w:r>
+              <w:t>Posibilidad</w:t>
+            </w:r>
+          </w:p>
+        </w:tc>
+        <w:tc>
+          <w:tcPr>
+            <w:tcW w:w="708" w:type="dxa"/>
+            <w:shd w:val="clear" w:color="auto" w:fill="D0CECE" w:themeFill="background2" w:themeFillShade="E6"/>
+          </w:tcPr>
+          <w:p>
+            <w:pPr>
+              <w:jc w:val="both"/>
+            </w:pPr>
+            <w:r>
+              <w:t>PLr</w:t>
+            </w:r>
+          </w:p>
+        </w:tc>
+      </w:tr>
+      <w:tr>
+        <w:trPr>
+          <w:jc w:val="center"/>
+        </w:trPr>
+        <w:tc>
+          <w:tcPr>
+            <w:tcW w:w="846" w:type="dxa"/>
+          </w:tcPr>
+          <w:p>
+            <w:pPr>
+              <w:jc w:val="both"/>
+            </w:pPr>
+            <w:r>
+              <w:t>Rg1</w:t>
+            </w:r>
+          </w:p>
+        </w:tc>
+        <w:tc>
+          <w:tcPr>
+            <w:tcW w:w="1134" w:type="dxa"/>
+          </w:tcPr>
+          <w:p>
+            <w:pPr>
+              <w:jc w:val="both"/>
+            </w:pPr>
+            <w:r>
+              <w:t>G2</w:t>
+            </w:r>
+          </w:p>
+        </w:tc>
+        <w:tc>
+          <w:tcPr>
+            <w:tcW w:w="1186" w:type="dxa"/>
+          </w:tcPr>
+          <w:p>
+            <w:pPr>
+              <w:jc w:val="both"/>
+            </w:pPr>
+            <w:r>
+              <w:t>F1</w:t>
+            </w:r>
+          </w:p>
+        </w:tc>
+        <w:tc>
+          <w:tcPr>
+            <w:tcW w:w="1224" w:type="dxa"/>
+          </w:tcPr>
+          <w:p>
+            <w:pPr>
+              <w:jc w:val="both"/>
+            </w:pPr>
+            <w:r>
+              <w:t>P1</w:t>
+            </w:r>
+          </w:p>
+        </w:tc>
+        <w:tc>
+          <w:tcPr>
+            <w:tcW w:w="708" w:type="dxa"/>
+          </w:tcPr>
+          <w:p>
+            <w:pPr>
+              <w:jc w:val="both"/>
+            </w:pPr>
+            <w:r>
+              <w:t>PL c</w:t>
+            </w:r>
+          </w:p>
+        </w:tc>
+      </w:tr>
+      <w:tr>
+        <w:trPr>
+          <w:jc w:val="center"/>
+        </w:trPr>
+        <w:tc>
+          <w:tcPr>
+            <w:tcW w:w="846" w:type="dxa"/>
+          </w:tcPr>
+          <w:p>
+            <w:pPr>
+              <w:jc w:val="both"/>
+            </w:pPr>
+            <w:r>
+              <w:t>Rg2</w:t>
+            </w:r>
+          </w:p>
+        </w:tc>
+        <w:tc>
+          <w:tcPr>
+            <w:tcW w:w="1134" w:type="dxa"/>
+          </w:tcPr>
+          <w:p>
+            <w:pPr>
+              <w:jc w:val="both"/>
+            </w:pPr>
+            <w:r>
+              <w:t>G2</w:t>
+            </w:r>
+          </w:p>
+        </w:tc>
+        <w:tc>
+          <w:tcPr>
+            <w:tcW w:w="1186" w:type="dxa"/>
+          </w:tcPr>
+          <w:p>
+            <w:pPr>
+              <w:jc w:val="both"/>
+            </w:pPr>
+            <w:r>
+              <w:t>F1</w:t>
+            </w:r>
+          </w:p>
+        </w:tc>
+        <w:tc>
+          <w:tcPr>
+            <w:tcW w:w="1224" w:type="dxa"/>
+          </w:tcPr>
+          <w:p>
+            <w:pPr>
+              <w:jc w:val="both"/>
+            </w:pPr>
+            <w:r>
+              <w:t>P1</w:t>
+            </w:r>
+          </w:p>
+        </w:tc>
+        <w:tc>
+          <w:tcPr>
+            <w:tcW w:w="708" w:type="dxa"/>
+          </w:tcPr>
+          <w:p>
+            <w:pPr>
+              <w:jc w:val="both"/>
+            </w:pPr>
+            <w:r>
+              <w:t>PL c</w:t>
+            </w:r>
+          </w:p>
+        </w:tc>
+      </w:tr>
+      <w:tr>
+        <w:trPr>
+          <w:jc w:val="center"/>
+        </w:trPr>
+        <w:tc>
+          <w:tcPr>
+            <w:tcW w:w="846" w:type="dxa"/>
+          </w:tcPr>
+          <w:p>
+            <w:pPr>
+              <w:jc w:val="both"/>
+            </w:pPr>
+            <w:r>
+              <w:t>Rg3</w:t>
+            </w:r>
+          </w:p>
+        </w:tc>
+        <w:tc>
+          <w:tcPr>
+            <w:tcW w:w="1134" w:type="dxa"/>
+          </w:tcPr>
+          <w:p>
+            <w:pPr>
+              <w:jc w:val="both"/>
+            </w:pPr>
+            <w:r>
+              <w:t>G2</w:t>
+            </w:r>
+          </w:p>
+        </w:tc>
+        <w:tc>
+          <w:tcPr>
+            <w:tcW w:w="1186" w:type="dxa"/>
+          </w:tcPr>
+          <w:p>
+            <w:pPr>
+              <w:jc w:val="both"/>
+            </w:pPr>
+            <w:r>
+              <w:t>F2</w:t>
+            </w:r>
+          </w:p>
+        </w:tc>
+        <w:tc>
+          <w:tcPr>
+            <w:tcW w:w="1224" w:type="dxa"/>
+          </w:tcPr>
+          <w:p>
+            <w:pPr>
+              <w:jc w:val="both"/>
+            </w:pPr>
+            <w:r>
+              <w:t>P1</w:t>
+            </w:r>
+          </w:p>
+        </w:tc>
+        <w:tc>
+          <w:tcPr>
+            <w:tcW w:w="708" w:type="dxa"/>
+          </w:tcPr>
+          <w:p>
+            <w:pPr>
+              <w:jc w:val="both"/>
+            </w:pPr>
+            <w:r>
+              <w:t>PL d</w:t>
+            </w:r>
+          </w:p>
+        </w:tc>
+      </w:tr>
+      <w:tr>
+        <w:trPr>
+          <w:jc w:val="center"/>
+        </w:trPr>
+        <w:tc>
+          <w:tcPr>
+            <w:tcW w:w="846" w:type="dxa"/>
+          </w:tcPr>
+          <w:p>
+            <w:pPr>
+              <w:jc w:val="both"/>
+            </w:pPr>
+            <w:r>
+              <w:t>Rg4</w:t>
+            </w:r>
+          </w:p>
+        </w:tc>
+        <w:tc>
+          <w:tcPr>
+            <w:tcW w:w="1134" w:type="dxa"/>
+          </w:tcPr>
+          <w:p>
+            <w:r>
+              <w:t>G2</w:t>
+            </w:r>
+          </w:p>
+        </w:tc>
+        <w:tc>
+          <w:tcPr>
+            <w:tcW w:w="1186" w:type="dxa"/>
+          </w:tcPr>
+          <w:p>
+            <w:pPr>
+              <w:jc w:val="both"/>
+            </w:pPr>
+            <w:r>
+              <w:t>F1</w:t>
+            </w:r>
+          </w:p>
+        </w:tc>
+        <w:tc>
+          <w:tcPr>
+            <w:tcW w:w="1224" w:type="dxa"/>
+          </w:tcPr>
+          <w:p>
+            <w:pPr>
+              <w:jc w:val="both"/>
+            </w:pPr>
+            <w:r>
+              <w:t>P1</w:t>
+            </w:r>
+          </w:p>
+        </w:tc>
+        <w:tc>
+          <w:tcPr>
+            <w:tcW w:w="708" w:type="dxa"/>
+          </w:tcPr>
+          <w:p>
+            <w:pPr>
+              <w:jc w:val="both"/>
+            </w:pPr>
+            <w:r>
+              <w:t>PL c</w:t>
+            </w:r>
+          </w:p>
+        </w:tc>
+      </w:tr>
+      <w:tr>
+        <w:trPr>
+          <w:jc w:val="center"/>
+        </w:trPr>
+        <w:tc>
+          <w:tcPr>
+            <w:tcW w:w="846" w:type="dxa"/>
+          </w:tcPr>
+          <w:p>
+            <w:pPr>
+              <w:jc w:val="both"/>
+            </w:pPr>
+            <w:r>
+              <w:t>Rg5</w:t>
+            </w:r>
+          </w:p>
+        </w:tc>
+        <w:tc>
+          <w:tcPr>
+            <w:tcW w:w="1134" w:type="dxa"/>
+          </w:tcPr>
+          <w:p>
+            <w:pPr>
+              <w:jc w:val="both"/>
+            </w:pPr>
+            <w:r>
+              <w:t>G2</w:t>
+            </w:r>
+          </w:p>
+        </w:tc>
+        <w:tc>
+          <w:tcPr>
+            <w:tcW w:w="1186" w:type="dxa"/>
+          </w:tcPr>
+          <w:p>
+            <w:pPr>
+              <w:jc w:val="both"/>
+            </w:pPr>
+            <w:r>
+              <w:t>F1</w:t>
+            </w:r>
+          </w:p>
+        </w:tc>
+        <w:tc>
+          <w:tcPr>
+            <w:tcW w:w="1224" w:type="dxa"/>
+          </w:tcPr>
+          <w:p>
+            <w:pPr>
+              <w:jc w:val="both"/>
+            </w:pPr>
+            <w:r>
+              <w:t>P1</w:t>
+            </w:r>
+          </w:p>
+        </w:tc>
+        <w:tc>
+          <w:tcPr>
+            <w:tcW w:w="708" w:type="dxa"/>
+          </w:tcPr>
+          <w:p>
+            <w:pPr>
+              <w:jc w:val="both"/>
+            </w:pPr>
+            <w:r>
+              <w:t>PL c</w:t>
+            </w:r>
+          </w:p>
+        </w:tc>
+      </w:tr>
+      <w:tr>
+        <w:trPr>
+          <w:jc w:val="center"/>
+        </w:trPr>
+        <w:tc>
+          <w:tcPr>
+            <w:tcW w:w="846" w:type="dxa"/>
+          </w:tcPr>
+          <w:p>
+            <w:pPr>
+              <w:jc w:val="both"/>
+            </w:pPr>
+            <w:r>
+              <w:t>Rg6</w:t>
+            </w:r>
+          </w:p>
+        </w:tc>
+        <w:tc>
+          <w:tcPr>
+            <w:tcW w:w="1134" w:type="dxa"/>
+          </w:tcPr>
+          <w:p>
+            <w:pPr>
+              <w:jc w:val="both"/>
+            </w:pPr>
+            <w:r>
+              <w:t>G2</w:t>
+            </w:r>
+          </w:p>
+        </w:tc>
+        <w:tc>
+          <w:tcPr>
+            <w:tcW w:w="1186" w:type="dxa"/>
+          </w:tcPr>
+          <w:p>
+            <w:pPr>
+              <w:jc w:val="both"/>
+            </w:pPr>
+            <w:r>
+              <w:t>F1</w:t>
+            </w:r>
+          </w:p>
+        </w:tc>
+        <w:tc>
+          <w:tcPr>
+            <w:tcW w:w="1224" w:type="dxa"/>
+          </w:tcPr>
+          <w:p>
+            <w:pPr>
+              <w:jc w:val="both"/>
+            </w:pPr>
+            <w:r>
+              <w:t>P1</w:t>
+            </w:r>
+          </w:p>
+        </w:tc>
+        <w:tc>
+          <w:tcPr>
+            <w:tcW w:w="708" w:type="dxa"/>
+          </w:tcPr>
+          <w:p>
+            <w:pPr>
+              <w:jc w:val="both"/>
+            </w:pPr>
+            <w:r>
+              <w:t>PL c</w:t>
+            </w:r>
+          </w:p>
+        </w:tc>
+      </w:tr>
+      <w:tr>
+        <w:trPr>
+          <w:jc w:val="center"/>
+        </w:trPr>
+        <w:tc>
+          <w:tcPr>
+            <w:tcW w:w="846" w:type="dxa"/>
+          </w:tcPr>
+          <w:p>
+            <w:pPr>
+              <w:jc w:val="both"/>
+            </w:pPr>
+            <w:r>
+              <w:lastRenderedPageBreak/>
+              <w:t>Rg7</w:t>
+            </w:r>
+          </w:p>
+        </w:tc>
+        <w:tc>
+          <w:tcPr>
+            <w:tcW w:w="1134" w:type="dxa"/>
+          </w:tcPr>
+          <w:p>
+            <w:pPr>
+              <w:jc w:val="both"/>
+            </w:pPr>
+            <w:r>
+              <w:t>G1</w:t>
+            </w:r>
+          </w:p>
+        </w:tc>
+        <w:tc>
+          <w:tcPr>
+            <w:tcW w:w="1186" w:type="dxa"/>
+          </w:tcPr>
+          <w:p>
+            <w:pPr>
+              <w:jc w:val="both"/>
+            </w:pPr>
+            <w:r>
+              <w:t>F1</w:t>
+            </w:r>
+          </w:p>
+        </w:tc>
+        <w:tc>
+          <w:tcPr>
+            <w:tcW w:w="1224" w:type="dxa"/>
+          </w:tcPr>
+          <w:p>
+            <w:pPr>
+              <w:jc w:val="both"/>
+            </w:pPr>
+            <w:r>
+              <w:t>P1</w:t>
+            </w:r>
+          </w:p>
+        </w:tc>
+        <w:tc>
+          <w:tcPr>
+            <w:tcW w:w="708" w:type="dxa"/>
+          </w:tcPr>
+          <w:p>
+            <w:pPr>
+              <w:jc w:val="both"/>
+            </w:pPr>
+            <w:r>
+              <w:t>PL a</w:t>
+            </w:r>
+          </w:p>
+        </w:tc>
+      </w:tr>
+      <w:tr>
+        <w:trPr>
+          <w:jc w:val="center"/>
+        </w:trPr>
+        <w:tc>
+          <w:tcPr>
+            <w:tcW w:w="846" w:type="dxa"/>
+          </w:tcPr>
+          <w:p>
+            <w:pPr>
+              <w:jc w:val="both"/>
+            </w:pPr>
+            <w:r>
+              <w:t>Rg8</w:t>
+            </w:r>
+          </w:p>
+        </w:tc>
+        <w:tc>
+          <w:tcPr>
+            <w:tcW w:w="1134" w:type="dxa"/>
+          </w:tcPr>
+          <w:p>
+            <w:pPr>
+              <w:jc w:val="both"/>
+            </w:pPr>
+            <w:r>
+              <w:t>G2</w:t>
+            </w:r>
+          </w:p>
+        </w:tc>
+        <w:tc>
+          <w:tcPr>
+            <w:tcW w:w="1186" w:type="dxa"/>
+          </w:tcPr>
+          <w:p>
+            <w:pPr>
+              <w:jc w:val="both"/>
+            </w:pPr>
+            <w:r>
+              <w:t>F2</w:t>
+            </w:r>
+          </w:p>
+        </w:tc>
+        <w:tc>
+          <w:tcPr>
+            <w:tcW w:w="1224" w:type="dxa"/>
+          </w:tcPr>
+          <w:p>
+            <w:pPr>
+              <w:jc w:val="both"/>
+            </w:pPr>
+            <w:r>
+              <w:t>P1</w:t>
+            </w:r>
+          </w:p>
+        </w:tc>
+        <w:tc>
+          <w:tcPr>
+            <w:tcW w:w="708" w:type="dxa"/>
+          </w:tcPr>
+          <w:p>
+            <w:pPr>
+              <w:jc w:val="both"/>
+            </w:pPr>
+            <w:r>
+              <w:t>PL d</w:t>
+            </w:r>
+          </w:p>
+        </w:tc>
+      </w:tr>
+      <w:tr>
+        <w:trPr>
+          <w:jc w:val="center"/>
+        </w:trPr>
+        <w:tc>
+          <w:tcPr>
+            <w:tcW w:w="846" w:type="dxa"/>
+          </w:tcPr>
+          <w:p>
+            <w:pPr>
+              <w:jc w:val="both"/>
+            </w:pPr>
+            <w:r>
+              <w:t>Rg9</w:t>
+            </w:r>
+          </w:p>
+        </w:tc>
+        <w:tc>
+          <w:tcPr>
+            <w:tcW w:w="1134" w:type="dxa"/>
+          </w:tcPr>
+          <w:p>
+            <w:pPr>
+              <w:jc w:val="both"/>
+            </w:pPr>
+            <w:r>
+              <w:t>G1</w:t>
+            </w:r>
+          </w:p>
+        </w:tc>
+        <w:tc>
+          <w:tcPr>
+            <w:tcW w:w="1186" w:type="dxa"/>
+          </w:tcPr>
+          <w:p>
+            <w:pPr>
+              <w:jc w:val="both"/>
+            </w:pPr>
+            <w:r>
+              <w:t>F2</w:t>
+            </w:r>
+          </w:p>
+        </w:tc>
+        <w:tc>
+          <w:tcPr>
+            <w:tcW w:w="1224" w:type="dxa"/>
+          </w:tcPr>
+          <w:p>
+            <w:pPr>
+              <w:jc w:val="both"/>
+            </w:pPr>
+            <w:r>
+              <w:t>P1</w:t>
+            </w:r>
+          </w:p>
+        </w:tc>
+        <w:tc>
+          <w:tcPr>
+            <w:tcW w:w="708" w:type="dxa"/>
+          </w:tcPr>
+          <w:p>
+            <w:pPr>
+              <w:jc w:val="both"/>
+            </w:pPr>
+            <w:r>
+              <w:t>PL b</w:t>
+            </w:r>
+          </w:p>
+        </w:tc>
+      </w:tr>
+      <w:tr>
+        <w:trPr>
+          <w:jc w:val="center"/>
+        </w:trPr>
+        <w:tc>
+          <w:tcPr>
+            <w:tcW w:w="846" w:type="dxa"/>
+          </w:tcPr>
+          <w:p>
+            <w:pPr>
+              <w:jc w:val="both"/>
+            </w:pPr>
+            <w:r>
+              <w:t>Rg10</w:t>
+            </w:r>
+          </w:p>
+        </w:tc>
+        <w:tc>
+          <w:tcPr>
+            <w:tcW w:w="1134" w:type="dxa"/>
+          </w:tcPr>
+          <w:p>
+            <w:pPr>
+              <w:jc w:val="both"/>
+            </w:pPr>
+            <w:r>
+              <w:t>G2</w:t>
+            </w:r>
+          </w:p>
+        </w:tc>
+        <w:tc>
+          <w:tcPr>
+            <w:tcW w:w="1186" w:type="dxa"/>
+          </w:tcPr>
+          <w:p>
+            <w:pPr>
+              <w:jc w:val="both"/>
+            </w:pPr>
+            <w:r>
+              <w:t>F2</w:t>
+            </w:r>
+          </w:p>
+        </w:tc>
+        <w:tc>
+          <w:tcPr>
+            <w:tcW w:w="1224" w:type="dxa"/>
+          </w:tcPr>
+          <w:p>
+            <w:pPr>
+              <w:jc w:val="both"/>
+            </w:pPr>
+            <w:r>
+              <w:t>P1</w:t>
+            </w:r>
+          </w:p>
+        </w:tc>
+        <w:tc>
+          <w:tcPr>
+            <w:tcW w:w="708" w:type="dxa"/>
+          </w:tcPr>
+          <w:p>
+            <w:pPr>
+              <w:jc w:val="both"/>
+            </w:pPr>
+            <w:r>
+              <w:t>PL d</w:t>
+            </w:r>
+          </w:p>
+        </w:tc>
+      </w:tr>
+    </w:tbl>
+    <w:p>
+      <w:pPr>
+        <w:jc w:val="both"/>
+      </w:pPr>
+    </w:p>
+    <w:p>
+      <w:pPr>
+        <w:jc w:val="both"/>
+        <w:rPr>
+          <w:b/>
+          <w:bCs/>
+        </w:rPr>
+      </w:pPr>
+      <w:r>
+        <w:rPr>
+          <w:b/>
+          <w:bCs/>
+        </w:rPr>
+        <w:t>Reducción de Riesgos:</w:t>
+      </w:r>
+    </w:p>
+    <w:p>
+      <w:pPr>
+        <w:jc w:val="both"/>
+      </w:pPr>
+      <w:r>
+        <w:t>Según la directiva de máquinas 2006/42/CE existen tres formas de reducir el riesgo. Estas son:</w:t>
+      </w:r>
+    </w:p>
+    <w:p>
+      <w:pPr>
+        <w:pStyle w:val="Prrafodelista"/>
+        <w:numPr>
+          <w:ilvl w:val="2"/>
+          <w:numId w:val="4"/>
+        </w:numPr>
+        <w:jc w:val="both"/>
+      </w:pPr>
+      <w:r>
+        <w:t>Evitar el riesgo en la etapa de diseño</w:t>
+      </w:r>
+      <w:r>
+        <w:t>.</w:t>
+      </w:r>
+    </w:p>
+    <w:p>
+      <w:pPr>
+        <w:pStyle w:val="Prrafodelista"/>
+        <w:numPr>
+          <w:ilvl w:val="2"/>
+          <w:numId w:val="4"/>
+        </w:numPr>
+        <w:jc w:val="both"/>
+      </w:pPr>
+      <w:r>
+        <w:t>Uso de dispositivos de protección o seguridad</w:t>
+      </w:r>
+      <w:r>
+        <w:t>.</w:t>
+      </w:r>
+    </w:p>
+    <w:p>
+      <w:pPr>
+        <w:pStyle w:val="Prrafodelista"/>
+        <w:numPr>
+          <w:ilvl w:val="2"/>
+          <w:numId w:val="4"/>
+        </w:numPr>
+        <w:jc w:val="both"/>
+      </w:pPr>
+      <w:r>
+        <w:t>Informar al usuario</w:t>
+      </w:r>
+      <w:r>
+        <w:t>.</w:t>
+      </w:r>
+    </w:p>
+    <w:p>
+      <w:pPr>
+        <w:jc w:val="both"/>
+      </w:pPr>
+      <w:r>
+        <w:t>Para la lista de riesgos antes mencionada se usaron estos tres métodos. A continuación, se detallan las herramientas utilizadas para reducir los riesgos identificados.</w:t>
+      </w:r>
+    </w:p>
+    <w:p>
+      <w:pPr>
+        <w:jc w:val="both"/>
+        <w:rPr>
+          <w:b/>
+          <w:bCs/>
+          <w:i/>
+          <w:iCs/>
+        </w:rPr>
+      </w:pPr>
+      <w:r>
+        <w:rPr>
+          <w:b/>
+          <w:bCs/>
+          <w:i/>
+          <w:iCs/>
+        </w:rPr>
+        <w:t xml:space="preserve">Rg 1: </w:t>
+      </w:r>
+      <w:r>
+        <w:rPr>
+          <w:i/>
+          <w:iCs/>
+        </w:rPr>
+        <w:t>Funcionamiento Anormal de la celda</w:t>
+      </w:r>
+      <w:r>
+        <w:rPr>
+          <w:i/>
+          <w:iCs/>
+        </w:rPr>
+        <w:t>.</w:t>
+      </w:r>
+    </w:p>
+    <w:p>
+      <w:pPr>
+        <w:jc w:val="both"/>
+      </w:pPr>
+      <w:r>
+        <w:t>Para reducir este riesgo se ubicará un botón de parada de emergencia en la estación de control. De hecho, este botón de paro de emergencia viene incluido en la celda provista por ABB, junto con botones de paro de emergencia en el controlador.</w:t>
+      </w:r>
+    </w:p>
+    <w:p>
+      <w:pPr>
+        <w:jc w:val="both"/>
+        <w:rPr>
+          <w:i/>
+          <w:iCs/>
+        </w:rPr>
+      </w:pPr>
+      <w:r>
+        <w:rPr>
+          <w:b/>
+          <w:bCs/>
+          <w:i/>
+          <w:iCs/>
+        </w:rPr>
+        <w:t>Rg2:</w:t>
+      </w:r>
+      <w:r>
+        <w:rPr>
+          <w:i/>
+          <w:iCs/>
+        </w:rPr>
+        <w:t xml:space="preserve"> Golpe del Robot a los operarios</w:t>
+      </w:r>
+      <w:r>
+        <w:rPr>
+          <w:i/>
+          <w:iCs/>
+        </w:rPr>
+        <w:t>.</w:t>
+      </w:r>
+    </w:p>
+    <w:p>
+      <w:pPr>
+        <w:jc w:val="both"/>
+      </w:pPr>
+      <w:r>
+        <w:t>Para advertir al personal de la planta la delimitación de la zona donde está el robot, se decidió utilizar una cinta de peligro alrededor de la celda. Otras medidas se llevaron a cabo, las cuales se documentan en la reducción del riesgo Rg8</w:t>
+      </w:r>
+    </w:p>
+    <w:p>
+      <w:pPr>
+        <w:jc w:val="both"/>
+      </w:pPr>
+      <w:r>
+        <w:rPr>
+          <w:b/>
+          <w:bCs/>
+          <w:i/>
+          <w:iCs/>
+        </w:rPr>
+        <w:t>Rg</w:t>
+      </w:r>
+      <w:r>
+        <w:rPr>
+          <w:b/>
+          <w:bCs/>
+          <w:i/>
+          <w:iCs/>
+        </w:rPr>
+        <w:t>3</w:t>
+      </w:r>
+      <w:r>
+        <w:rPr>
+          <w:b/>
+          <w:bCs/>
+          <w:i/>
+          <w:iCs/>
+        </w:rPr>
+        <w:t>:</w:t>
+      </w:r>
+      <w:r>
+        <w:rPr>
+          <w:i/>
+          <w:iCs/>
+        </w:rPr>
+        <w:t xml:space="preserve"> </w:t>
+      </w:r>
+      <w:r>
+        <w:rPr>
+          <w:i/>
+          <w:iCs/>
+        </w:rPr>
+        <w:t>Daño a la visión de los operarios de la fábrica.</w:t>
+      </w:r>
+    </w:p>
+    <w:p>
+      <w:pPr>
+        <w:jc w:val="both"/>
+      </w:pPr>
     </w:p>
     <w:p>
       <w:pPr>
@@ -5356,7 +6933,28 @@
       </w:r>
       <w:proofErr w:type="spellEnd"/>
       <w:r>
-        <w:t xml:space="preserve"> como se muestra en la siguiente imagen</w:t>
+        <w:t xml:space="preserve"> como se muestra en la </w:t>
+      </w:r>
+      <w:r>
+        <w:fldChar w:fldCharType="begin"/>
+      </w:r>
+      <w:r>
+        <w:instrText xml:space="preserve"> REF _Ref70884582 \h </w:instrText>
+      </w:r>
+      <w:r>
+        <w:fldChar w:fldCharType="separate"/>
+      </w:r>
+      <w:r>
+        <w:t xml:space="preserve">Figura </w:t>
+      </w:r>
+      <w:r>
+        <w:rPr>
+          <w:noProof/>
+        </w:rPr>
+        <w:t>5</w:t>
+      </w:r>
+      <w:r>
+        <w:fldChar w:fldCharType="end"/>
       </w:r>
       <w:r>
         <w:t>.</w:t>
@@ -5372,21 +6970,6 @@
       </w:pPr>
       <w:r>
         <w:rPr>
-          <w:highlight w:val="yellow"/>
-        </w:rPr>
-        <w:t>PONER IMAGEN MICHAEL</w:t>
-      </w:r>
-    </w:p>
-    <w:p>
-      <w:pPr>
-        <w:jc w:val="both"/>
-        <w:rPr>
-          <w:b/>
-          <w:bCs/>
-        </w:rPr>
-      </w:pPr>
-      <w:r>
-        <w:rPr>
           <w:b/>
           <w:bCs/>
         </w:rPr>
@@ -5422,7 +7005,23 @@
         <w:jc w:val="both"/>
       </w:pPr>
       <w:r>
-        <w:t>La solución se encuentra pendiente de su documentación final.</w:t>
+        <w:t>La solución se encuentra pendiente de su documentación final</w:t>
+      </w:r>
+      <w:r>
+        <w:t xml:space="preserve"> tales como manuales e informes técnicos, la documentación en linea se encuentra en desarrollo en el siguiente </w:t>
+      </w:r>
+      <w:hyperlink r:id="rId15" w:history="1">
+        <w:proofErr w:type="gramStart"/>
+        <w:r>
+          <w:rPr>
+            <w:rStyle w:val="Hipervnculo"/>
+          </w:rPr>
+          <w:t>link</w:t>
+        </w:r>
+        <w:proofErr w:type="gramEnd"/>
+      </w:hyperlink>
+      <w:r>
+        <w:t>.</w:t>
       </w:r>
     </w:p>
     <w:sectPr>
@@ -5488,6 +7087,119 @@
 <file path=word/numbering.xml><?xml version="1.0" encoding="utf-8"?>
 <w:numbering xmlns:wpc="http://schemas.microsoft.com/office/word/2010/wordprocessingCanvas" xmlns:cx="http://schemas.microsoft.com/office/drawing/2014/chartex" xmlns:cx1="http://schemas.microsoft.com/office/drawing/2015/9/8/chartex" xmlns:cx2="http://schemas.microsoft.com/office/drawing/2015/10/21/chartex" xmlns:cx3="http://schemas.microsoft.com/office/drawing/2016/5/9/chartex" xmlns:cx4="http://schemas.microsoft.com/office/drawing/2016/5/10/chartex" xmlns:cx5="http://schemas.microsoft.com/office/drawing/2016/5/11/chartex" xmlns:cx6="http://schemas.microsoft.com/office/drawing/2016/5/12/chartex" xmlns:cx7="http://schemas.microsoft.com/office/drawing/2016/5/13/chartex" xmlns:cx8="http://schemas.microsoft.com/office/drawing/2016/5/14/chartex" xmlns:mc="http://schemas.openxmlformats.org/markup-compatibility/2006" xmlns:aink="http://schemas.microsoft.com/office/drawing/2016/ink" xmlns:am3d="http://schemas.microsoft.com/office/drawing/2017/model3d" xmlns:o="urn:schemas-microsoft-com:office:office" xmlns:r="http://schemas.openxmlformats.org/officeDocument/2006/relationships" xmlns:m="http://schemas.openxmlformats.org/officeDocument/2006/math" xmlns:v="urn:schemas-microsoft-com:vml" xmlns:wp14="http://schemas.microsoft.com/office/word/2010/wordprocessingDrawing" xmlns:wp="http://schemas.openxmlformats.org/drawingml/2006/wordprocessingDrawing" xmlns:w10="urn:schemas-microsoft-com:office:word" xmlns:w="http://schemas.openxmlformats.org/wordprocessingml/2006/main" xmlns:w14="http://schemas.microsoft.com/office/word/2010/wordml" xmlns:w15="http://schemas.microsoft.com/office/word/2012/wordml" xmlns:w16cex="http://schemas.microsoft.com/office/word/2018/wordml/cex" xmlns:w16cid="http://schemas.microsoft.com/office/word/2016/wordml/cid" xmlns:w16="http://schemas.microsoft.com/office/word/2018/wordml" xmlns:w16sdtdh="http://schemas.microsoft.com/office/word/2020/wordml/sdtdatahash" xmlns:w16se="http://schemas.microsoft.com/office/word/2015/wordml/symex" xmlns:wpg="http://schemas.microsoft.com/office/word/2010/wordprocessingGroup" xmlns:wpi="http://schemas.microsoft.com/office/word/2010/wordprocessingInk" xmlns:wne="http://schemas.microsoft.com/office/word/2006/wordml" xmlns:wps="http://schemas.microsoft.com/office/word/2010/wordprocessingShape" mc:Ignorable="w14 w15 w16se w16cid w16 w16cex w16sdtdh wp14">
   <w:abstractNum w:abstractNumId="0" w15:restartNumberingAfterBreak="0">
+    <w:nsid w:val="03FE4C07"/>
+    <w:multiLevelType w:val="hybridMultilevel"/>
+    <w:tmpl w:val="C2CA6C62"/>
+    <w:lvl w:ilvl="0" w:tplc="240A0001">
+      <w:start w:val="1"/>
+      <w:numFmt w:val="bullet"/>
+      <w:lvlText w:val=""/>
+      <w:lvlJc w:val="left"/>
+      <w:pPr>
+        <w:ind w:left="720" w:hanging="360"/>
+      </w:pPr>
+      <w:rPr>
+        <w:rFonts w:ascii="Symbol" w:hAnsi="Symbol" w:hint="default"/>
+      </w:rPr>
+    </w:lvl>
+    <w:lvl w:ilvl="1" w:tplc="240A0003" w:tentative="1">
+      <w:start w:val="1"/>
+      <w:numFmt w:val="bullet"/>
+      <w:lvlText w:val="o"/>
+      <w:lvlJc w:val="left"/>
+      <w:pPr>
+        <w:ind w:left="1440" w:hanging="360"/>
+      </w:pPr>
+      <w:rPr>
+        <w:rFonts w:ascii="Courier New" w:hAnsi="Courier New" w:cs="Courier New" w:hint="default"/>
+      </w:rPr>
+    </w:lvl>
+    <w:lvl w:ilvl="2" w:tplc="240A0005" w:tentative="1">
+      <w:start w:val="1"/>
+      <w:numFmt w:val="bullet"/>
+      <w:lvlText w:val=""/>
+      <w:lvlJc w:val="left"/>
+      <w:pPr>
+        <w:ind w:left="2160" w:hanging="360"/>
+      </w:pPr>
+      <w:rPr>
+        <w:rFonts w:ascii="Wingdings" w:hAnsi="Wingdings" w:hint="default"/>
+      </w:rPr>
+    </w:lvl>
+    <w:lvl w:ilvl="3" w:tplc="240A0001" w:tentative="1">
+      <w:start w:val="1"/>
+      <w:numFmt w:val="bullet"/>
+      <w:lvlText w:val=""/>
+      <w:lvlJc w:val="left"/>
+      <w:pPr>
+        <w:ind w:left="2880" w:hanging="360"/>
+      </w:pPr>
+      <w:rPr>
+        <w:rFonts w:ascii="Symbol" w:hAnsi="Symbol" w:hint="default"/>
+      </w:rPr>
+    </w:lvl>
+    <w:lvl w:ilvl="4" w:tplc="240A0003" w:tentative="1">
+      <w:start w:val="1"/>
+      <w:numFmt w:val="bullet"/>
+      <w:lvlText w:val="o"/>
+      <w:lvlJc w:val="left"/>
+      <w:pPr>
+        <w:ind w:left="3600" w:hanging="360"/>
+      </w:pPr>
+      <w:rPr>
+        <w:rFonts w:ascii="Courier New" w:hAnsi="Courier New" w:cs="Courier New" w:hint="default"/>
+      </w:rPr>
+    </w:lvl>
+    <w:lvl w:ilvl="5" w:tplc="240A0005" w:tentative="1">
+      <w:start w:val="1"/>
+      <w:numFmt w:val="bullet"/>
+      <w:lvlText w:val=""/>
+      <w:lvlJc w:val="left"/>
+      <w:pPr>
+        <w:ind w:left="4320" w:hanging="360"/>
+      </w:pPr>
+      <w:rPr>
+        <w:rFonts w:ascii="Wingdings" w:hAnsi="Wingdings" w:hint="default"/>
+      </w:rPr>
+    </w:lvl>
+    <w:lvl w:ilvl="6" w:tplc="240A0001" w:tentative="1">
+      <w:start w:val="1"/>
+      <w:numFmt w:val="bullet"/>
+      <w:lvlText w:val=""/>
+      <w:lvlJc w:val="left"/>
+      <w:pPr>
+        <w:ind w:left="5040" w:hanging="360"/>
+      </w:pPr>
+      <w:rPr>
+        <w:rFonts w:ascii="Symbol" w:hAnsi="Symbol" w:hint="default"/>
+      </w:rPr>
+    </w:lvl>
+    <w:lvl w:ilvl="7" w:tplc="240A0003" w:tentative="1">
+      <w:start w:val="1"/>
+      <w:numFmt w:val="bullet"/>
+      <w:lvlText w:val="o"/>
+      <w:lvlJc w:val="left"/>
+      <w:pPr>
+        <w:ind w:left="5760" w:hanging="360"/>
+      </w:pPr>
+      <w:rPr>
+        <w:rFonts w:ascii="Courier New" w:hAnsi="Courier New" w:cs="Courier New" w:hint="default"/>
+      </w:rPr>
+    </w:lvl>
+    <w:lvl w:ilvl="8" w:tplc="240A0005" w:tentative="1">
+      <w:start w:val="1"/>
+      <w:numFmt w:val="bullet"/>
+      <w:lvlText w:val=""/>
+      <w:lvlJc w:val="left"/>
+      <w:pPr>
+        <w:ind w:left="6480" w:hanging="360"/>
+      </w:pPr>
+      <w:rPr>
+        <w:rFonts w:ascii="Wingdings" w:hAnsi="Wingdings" w:hint="default"/>
+      </w:rPr>
+    </w:lvl>
+  </w:abstractNum>
+  <w:abstractNum w:abstractNumId="1" w15:restartNumberingAfterBreak="0">
     <w:nsid w:val="11117C04"/>
     <w:multiLevelType w:val="hybridMultilevel"/>
     <w:tmpl w:val="CFCA0CA4"/>
@@ -5573,7 +7285,7 @@
       </w:pPr>
     </w:lvl>
   </w:abstractNum>
-  <w:abstractNum w:abstractNumId="1" w15:restartNumberingAfterBreak="0">
+  <w:abstractNum w:abstractNumId="2" w15:restartNumberingAfterBreak="0">
     <w:nsid w:val="11AC299D"/>
     <w:multiLevelType w:val="hybridMultilevel"/>
     <w:tmpl w:val="01743BA2"/>
@@ -5686,7 +7398,7 @@
       </w:rPr>
     </w:lvl>
   </w:abstractNum>
-  <w:abstractNum w:abstractNumId="2" w15:restartNumberingAfterBreak="0">
+  <w:abstractNum w:abstractNumId="3" w15:restartNumberingAfterBreak="0">
     <w:nsid w:val="15E7649B"/>
     <w:multiLevelType w:val="hybridMultilevel"/>
     <w:tmpl w:val="B88C80C8"/>
@@ -5799,7 +7511,7 @@
       </w:rPr>
     </w:lvl>
   </w:abstractNum>
-  <w:abstractNum w:abstractNumId="3" w15:restartNumberingAfterBreak="0">
+  <w:abstractNum w:abstractNumId="4" w15:restartNumberingAfterBreak="0">
     <w:nsid w:val="293F1AEC"/>
     <w:multiLevelType w:val="hybridMultilevel"/>
     <w:tmpl w:val="22B0328E"/>
@@ -5885,7 +7597,7 @@
       </w:pPr>
     </w:lvl>
   </w:abstractNum>
-  <w:abstractNum w:abstractNumId="4" w15:restartNumberingAfterBreak="0">
+  <w:abstractNum w:abstractNumId="5" w15:restartNumberingAfterBreak="0">
     <w:nsid w:val="2CB43652"/>
     <w:multiLevelType w:val="hybridMultilevel"/>
     <w:tmpl w:val="A316F766"/>
@@ -5974,7 +7686,7 @@
       </w:pPr>
     </w:lvl>
   </w:abstractNum>
-  <w:abstractNum w:abstractNumId="5" w15:restartNumberingAfterBreak="0">
+  <w:abstractNum w:abstractNumId="6" w15:restartNumberingAfterBreak="0">
     <w:nsid w:val="314F690A"/>
     <w:multiLevelType w:val="hybridMultilevel"/>
     <w:tmpl w:val="DA4A00CC"/>
@@ -6087,7 +7799,7 @@
       </w:rPr>
     </w:lvl>
   </w:abstractNum>
-  <w:abstractNum w:abstractNumId="6" w15:restartNumberingAfterBreak="0">
+  <w:abstractNum w:abstractNumId="7" w15:restartNumberingAfterBreak="0">
     <w:nsid w:val="31E431AE"/>
     <w:multiLevelType w:val="hybridMultilevel"/>
     <w:tmpl w:val="1BE22A1C"/>
@@ -6200,7 +7912,7 @@
       </w:rPr>
     </w:lvl>
   </w:abstractNum>
-  <w:abstractNum w:abstractNumId="7" w15:restartNumberingAfterBreak="0">
+  <w:abstractNum w:abstractNumId="8" w15:restartNumberingAfterBreak="0">
     <w:nsid w:val="33BC7ED2"/>
     <w:multiLevelType w:val="hybridMultilevel"/>
     <w:tmpl w:val="0F66241C"/>
@@ -6313,7 +8025,7 @@
       </w:rPr>
     </w:lvl>
   </w:abstractNum>
-  <w:abstractNum w:abstractNumId="8" w15:restartNumberingAfterBreak="0">
+  <w:abstractNum w:abstractNumId="9" w15:restartNumberingAfterBreak="0">
     <w:nsid w:val="35A07858"/>
     <w:multiLevelType w:val="hybridMultilevel"/>
     <w:tmpl w:val="4624221E"/>
@@ -6399,7 +8111,7 @@
       </w:pPr>
     </w:lvl>
   </w:abstractNum>
-  <w:abstractNum w:abstractNumId="9" w15:restartNumberingAfterBreak="0">
+  <w:abstractNum w:abstractNumId="10" w15:restartNumberingAfterBreak="0">
     <w:nsid w:val="35B229F4"/>
     <w:multiLevelType w:val="hybridMultilevel"/>
     <w:tmpl w:val="6F4EA236"/>
@@ -6512,7 +8224,7 @@
       </w:rPr>
     </w:lvl>
   </w:abstractNum>
-  <w:abstractNum w:abstractNumId="10" w15:restartNumberingAfterBreak="0">
+  <w:abstractNum w:abstractNumId="11" w15:restartNumberingAfterBreak="0">
     <w:nsid w:val="3BFD0E41"/>
     <w:multiLevelType w:val="hybridMultilevel"/>
     <w:tmpl w:val="FB22F1E4"/>
@@ -6625,7 +8337,7 @@
       </w:rPr>
     </w:lvl>
   </w:abstractNum>
-  <w:abstractNum w:abstractNumId="11" w15:restartNumberingAfterBreak="0">
+  <w:abstractNum w:abstractNumId="12" w15:restartNumberingAfterBreak="0">
     <w:nsid w:val="5142163C"/>
     <w:multiLevelType w:val="hybridMultilevel"/>
     <w:tmpl w:val="6B007D28"/>
@@ -6711,7 +8423,120 @@
       </w:pPr>
     </w:lvl>
   </w:abstractNum>
-  <w:abstractNum w:abstractNumId="12" w15:restartNumberingAfterBreak="0">
+  <w:abstractNum w:abstractNumId="13" w15:restartNumberingAfterBreak="0">
+    <w:nsid w:val="528873FE"/>
+    <w:multiLevelType w:val="hybridMultilevel"/>
+    <w:tmpl w:val="6B7CDC2E"/>
+    <w:lvl w:ilvl="0" w:tplc="240A0001">
+      <w:start w:val="1"/>
+      <w:numFmt w:val="bullet"/>
+      <w:lvlText w:val=""/>
+      <w:lvlJc w:val="left"/>
+      <w:pPr>
+        <w:ind w:left="720" w:hanging="360"/>
+      </w:pPr>
+      <w:rPr>
+        <w:rFonts w:ascii="Symbol" w:hAnsi="Symbol" w:hint="default"/>
+      </w:rPr>
+    </w:lvl>
+    <w:lvl w:ilvl="1" w:tplc="240A0003" w:tentative="1">
+      <w:start w:val="1"/>
+      <w:numFmt w:val="bullet"/>
+      <w:lvlText w:val="o"/>
+      <w:lvlJc w:val="left"/>
+      <w:pPr>
+        <w:ind w:left="1440" w:hanging="360"/>
+      </w:pPr>
+      <w:rPr>
+        <w:rFonts w:ascii="Courier New" w:hAnsi="Courier New" w:cs="Courier New" w:hint="default"/>
+      </w:rPr>
+    </w:lvl>
+    <w:lvl w:ilvl="2" w:tplc="240A0005" w:tentative="1">
+      <w:start w:val="1"/>
+      <w:numFmt w:val="bullet"/>
+      <w:lvlText w:val=""/>
+      <w:lvlJc w:val="left"/>
+      <w:pPr>
+        <w:ind w:left="2160" w:hanging="360"/>
+      </w:pPr>
+      <w:rPr>
+        <w:rFonts w:ascii="Wingdings" w:hAnsi="Wingdings" w:hint="default"/>
+      </w:rPr>
+    </w:lvl>
+    <w:lvl w:ilvl="3" w:tplc="240A0001" w:tentative="1">
+      <w:start w:val="1"/>
+      <w:numFmt w:val="bullet"/>
+      <w:lvlText w:val=""/>
+      <w:lvlJc w:val="left"/>
+      <w:pPr>
+        <w:ind w:left="2880" w:hanging="360"/>
+      </w:pPr>
+      <w:rPr>
+        <w:rFonts w:ascii="Symbol" w:hAnsi="Symbol" w:hint="default"/>
+      </w:rPr>
+    </w:lvl>
+    <w:lvl w:ilvl="4" w:tplc="240A0003" w:tentative="1">
+      <w:start w:val="1"/>
+      <w:numFmt w:val="bullet"/>
+      <w:lvlText w:val="o"/>
+      <w:lvlJc w:val="left"/>
+      <w:pPr>
+        <w:ind w:left="3600" w:hanging="360"/>
+      </w:pPr>
+      <w:rPr>
+        <w:rFonts w:ascii="Courier New" w:hAnsi="Courier New" w:cs="Courier New" w:hint="default"/>
+      </w:rPr>
+    </w:lvl>
+    <w:lvl w:ilvl="5" w:tplc="240A0005" w:tentative="1">
+      <w:start w:val="1"/>
+      <w:numFmt w:val="bullet"/>
+      <w:lvlText w:val=""/>
+      <w:lvlJc w:val="left"/>
+      <w:pPr>
+        <w:ind w:left="4320" w:hanging="360"/>
+      </w:pPr>
+      <w:rPr>
+        <w:rFonts w:ascii="Wingdings" w:hAnsi="Wingdings" w:hint="default"/>
+      </w:rPr>
+    </w:lvl>
+    <w:lvl w:ilvl="6" w:tplc="240A0001" w:tentative="1">
+      <w:start w:val="1"/>
+      <w:numFmt w:val="bullet"/>
+      <w:lvlText w:val=""/>
+      <w:lvlJc w:val="left"/>
+      <w:pPr>
+        <w:ind w:left="5040" w:hanging="360"/>
+      </w:pPr>
+      <w:rPr>
+        <w:rFonts w:ascii="Symbol" w:hAnsi="Symbol" w:hint="default"/>
+      </w:rPr>
+    </w:lvl>
+    <w:lvl w:ilvl="7" w:tplc="240A0003" w:tentative="1">
+      <w:start w:val="1"/>
+      <w:numFmt w:val="bullet"/>
+      <w:lvlText w:val="o"/>
+      <w:lvlJc w:val="left"/>
+      <w:pPr>
+        <w:ind w:left="5760" w:hanging="360"/>
+      </w:pPr>
+      <w:rPr>
+        <w:rFonts w:ascii="Courier New" w:hAnsi="Courier New" w:cs="Courier New" w:hint="default"/>
+      </w:rPr>
+    </w:lvl>
+    <w:lvl w:ilvl="8" w:tplc="240A0005" w:tentative="1">
+      <w:start w:val="1"/>
+      <w:numFmt w:val="bullet"/>
+      <w:lvlText w:val=""/>
+      <w:lvlJc w:val="left"/>
+      <w:pPr>
+        <w:ind w:left="6480" w:hanging="360"/>
+      </w:pPr>
+      <w:rPr>
+        <w:rFonts w:ascii="Wingdings" w:hAnsi="Wingdings" w:hint="default"/>
+      </w:rPr>
+    </w:lvl>
+  </w:abstractNum>
+  <w:abstractNum w:abstractNumId="14" w15:restartNumberingAfterBreak="0">
     <w:nsid w:val="52E56D65"/>
     <w:multiLevelType w:val="hybridMultilevel"/>
     <w:tmpl w:val="38F8E040"/>
@@ -6824,7 +8649,7 @@
       </w:rPr>
     </w:lvl>
   </w:abstractNum>
-  <w:abstractNum w:abstractNumId="13" w15:restartNumberingAfterBreak="0">
+  <w:abstractNum w:abstractNumId="15" w15:restartNumberingAfterBreak="0">
     <w:nsid w:val="738F7485"/>
     <w:multiLevelType w:val="hybridMultilevel"/>
     <w:tmpl w:val="5912717E"/>
@@ -6937,7 +8762,7 @@
       </w:rPr>
     </w:lvl>
   </w:abstractNum>
-  <w:abstractNum w:abstractNumId="14" w15:restartNumberingAfterBreak="0">
+  <w:abstractNum w:abstractNumId="16" w15:restartNumberingAfterBreak="0">
     <w:nsid w:val="76F13A62"/>
     <w:multiLevelType w:val="hybridMultilevel"/>
     <w:tmpl w:val="F3A0F30E"/>
@@ -7050,7 +8875,7 @@
       </w:rPr>
     </w:lvl>
   </w:abstractNum>
-  <w:abstractNum w:abstractNumId="15" w15:restartNumberingAfterBreak="0">
+  <w:abstractNum w:abstractNumId="17" w15:restartNumberingAfterBreak="0">
     <w:nsid w:val="7CEE00FA"/>
     <w:multiLevelType w:val="hybridMultilevel"/>
     <w:tmpl w:val="AFD4E8FE"/>
@@ -7164,52 +8989,58 @@
     </w:lvl>
   </w:abstractNum>
   <w:num w:numId="1">
+    <w:abstractNumId w:val="7"/>
+  </w:num>
+  <w:num w:numId="2">
+    <w:abstractNumId w:val="10"/>
+  </w:num>
+  <w:num w:numId="3">
+    <w:abstractNumId w:val="15"/>
+  </w:num>
+  <w:num w:numId="4">
+    <w:abstractNumId w:val="5"/>
+  </w:num>
+  <w:num w:numId="5">
     <w:abstractNumId w:val="6"/>
   </w:num>
-  <w:num w:numId="2">
+  <w:num w:numId="6">
+    <w:abstractNumId w:val="14"/>
+  </w:num>
+  <w:num w:numId="7">
+    <w:abstractNumId w:val="3"/>
+  </w:num>
+  <w:num w:numId="8">
     <w:abstractNumId w:val="9"/>
   </w:num>
-  <w:num w:numId="3">
+  <w:num w:numId="9">
+    <w:abstractNumId w:val="12"/>
+  </w:num>
+  <w:num w:numId="10">
+    <w:abstractNumId w:val="1"/>
+  </w:num>
+  <w:num w:numId="11">
+    <w:abstractNumId w:val="4"/>
+  </w:num>
+  <w:num w:numId="12">
+    <w:abstractNumId w:val="16"/>
+  </w:num>
+  <w:num w:numId="13">
+    <w:abstractNumId w:val="11"/>
+  </w:num>
+  <w:num w:numId="14">
+    <w:abstractNumId w:val="2"/>
+  </w:num>
+  <w:num w:numId="15">
+    <w:abstractNumId w:val="17"/>
+  </w:num>
+  <w:num w:numId="16">
+    <w:abstractNumId w:val="8"/>
+  </w:num>
+  <w:num w:numId="17">
     <w:abstractNumId w:val="13"/>
   </w:num>
-  <w:num w:numId="4">
-    <w:abstractNumId w:val="4"/>
-  </w:num>
-  <w:num w:numId="5">
-    <w:abstractNumId w:val="5"/>
-  </w:num>
-  <w:num w:numId="6">
-    <w:abstractNumId w:val="12"/>
-  </w:num>
-  <w:num w:numId="7">
-    <w:abstractNumId w:val="2"/>
-  </w:num>
-  <w:num w:numId="8">
-    <w:abstractNumId w:val="8"/>
-  </w:num>
-  <w:num w:numId="9">
-    <w:abstractNumId w:val="11"/>
-  </w:num>
-  <w:num w:numId="10">
+  <w:num w:numId="18">
     <w:abstractNumId w:val="0"/>
-  </w:num>
-  <w:num w:numId="11">
-    <w:abstractNumId w:val="3"/>
-  </w:num>
-  <w:num w:numId="12">
-    <w:abstractNumId w:val="14"/>
-  </w:num>
-  <w:num w:numId="13">
-    <w:abstractNumId w:val="10"/>
-  </w:num>
-  <w:num w:numId="14">
-    <w:abstractNumId w:val="1"/>
-  </w:num>
-  <w:num w:numId="15">
-    <w:abstractNumId w:val="15"/>
-  </w:num>
-  <w:num w:numId="16">
-    <w:abstractNumId w:val="7"/>
   </w:num>
 </w:numbering>
 </file>
@@ -7816,6 +9647,29 @@
     <w:uiPriority w:val="99"/>
     <w:rsid w:val="00662419"/>
   </w:style>
+  <w:style w:type="character" w:styleId="Hipervnculo">
+    <w:name w:val="Hyperlink"/>
+    <w:basedOn w:val="Fuentedeprrafopredeter"/>
+    <w:uiPriority w:val="99"/>
+    <w:unhideWhenUsed/>
+    <w:rsid w:val="00116453"/>
+    <w:rPr>
+      <w:color w:val="0563C1" w:themeColor="hyperlink"/>
+      <w:u w:val="single"/>
+    </w:rPr>
+  </w:style>
+  <w:style w:type="character" w:styleId="Mencinsinresolver">
+    <w:name w:val="Unresolved Mention"/>
+    <w:basedOn w:val="Fuentedeprrafopredeter"/>
+    <w:uiPriority w:val="99"/>
+    <w:semiHidden/>
+    <w:unhideWhenUsed/>
+    <w:rsid w:val="00116453"/>
+    <w:rPr>
+      <w:color w:val="605E5C"/>
+      <w:shd w:val="clear" w:color="auto" w:fill="E1DFDD"/>
+    </w:rPr>
+  </w:style>
 </w:styles>
 </file>
 

</xml_diff>

<commit_message>
Se ultiman detalles y se generan los links de entrega
</commit_message>
<xml_diff>
--- a/01 Documentación/04 Taller celdas robotizadas/Taller celdas robotizadas.docx
+++ b/01 Documentación/04 Taller celdas robotizadas/Taller celdas robotizadas.docx
@@ -339,15 +339,7 @@
         <w:t xml:space="preserve">Se cuenta </w:t>
       </w:r>
       <w:r>
-        <w:t xml:space="preserve">con los softwares </w:t>
-      </w:r>
-      <w:proofErr w:type="spellStart"/>
-      <w:r>
-        <w:t>RobotStudio</w:t>
-      </w:r>
-      <w:proofErr w:type="spellEnd"/>
-      <w:r>
-        <w:t xml:space="preserve"> 2020 licenciado, Siemens NX, Studio 5000.</w:t>
+        <w:t>con los softwares RobotStudio 2020 licenciado, Siemens NX, Studio 5000.</w:t>
       </w:r>
     </w:p>
     <w:p>
@@ -427,15 +419,7 @@
         </w:numPr>
       </w:pPr>
       <w:r>
-        <w:t xml:space="preserve">Preparar el equipo de soldadura (Inversora, electrodos, </w:t>
-      </w:r>
-      <w:proofErr w:type="spellStart"/>
-      <w:r>
-        <w:t>etc</w:t>
-      </w:r>
-      <w:proofErr w:type="spellEnd"/>
-      <w:r>
-        <w:t>…).</w:t>
+        <w:t>Preparar el equipo de soldadura (Inversora, electrodos, etc…).</w:t>
       </w:r>
     </w:p>
     <w:p>
@@ -461,15 +445,7 @@
       </w:pPr>
       <w:r>
         <w:lastRenderedPageBreak/>
-        <w:t xml:space="preserve">Ubicar elementos auxiliares dentro de los tubos(Platinas de soporte rueda trasera, platinas de </w:t>
-      </w:r>
-      <w:proofErr w:type="gramStart"/>
-      <w:r>
-        <w:t>cubre cadena</w:t>
-      </w:r>
-      <w:proofErr w:type="gramEnd"/>
-      <w:r>
-        <w:t>, platina de reflector, platina para freno, collarín del asiento).</w:t>
+        <w:t>Ubicar elementos auxiliares dentro de los tubos(Platinas de soporte rueda trasera, platinas de cubre cadena, platina de reflector, platina para freno, collarín del asiento).</w:t>
       </w:r>
     </w:p>
     <w:p>
@@ -815,15 +791,7 @@
         </w:numPr>
       </w:pPr>
       <w:r>
-        <w:t xml:space="preserve">Preparar el equipo de soldadura (Inversora, electrodos, </w:t>
-      </w:r>
-      <w:proofErr w:type="spellStart"/>
-      <w:r>
-        <w:t>etc</w:t>
-      </w:r>
-      <w:proofErr w:type="spellEnd"/>
-      <w:r>
-        <w:t>…).</w:t>
+        <w:t>Preparar el equipo de soldadura (Inversora, electrodos, etc…).</w:t>
       </w:r>
     </w:p>
     <w:p>
@@ -1630,15 +1598,7 @@
         </w:numPr>
       </w:pPr>
       <w:r>
-        <w:t xml:space="preserve">Se necesita de un espacio de al menos de 5 m x 4 m para la celda robotizada, en su interior se debe realizar el proceso de montaje de piezas y soldado de </w:t>
-      </w:r>
-      <w:proofErr w:type="gramStart"/>
-      <w:r>
-        <w:t>las mismas</w:t>
-      </w:r>
-      <w:proofErr w:type="gramEnd"/>
-      <w:r>
-        <w:t>.</w:t>
+        <w:t>Se necesita de un espacio de al menos de 5 m x 4 m para la celda robotizada, en su interior se debe realizar el proceso de montaje de piezas y soldado de las mismas.</w:t>
       </w:r>
     </w:p>
     <w:p>
@@ -2301,15 +2261,7 @@
         <w:t xml:space="preserve">Tenemos también en esta alternativa la entrada y salida de material representados respectivamente por la letra “I” y “O”, </w:t>
       </w:r>
       <w:r>
-        <w:t xml:space="preserve">al interior de la celda robotizada, de forma tal que el robot ensamblador pueda tomar fácilmente las piezas a soldar, y ubique en un </w:t>
-      </w:r>
-      <w:proofErr w:type="spellStart"/>
-      <w:r>
-        <w:t>conveyor</w:t>
-      </w:r>
-      <w:proofErr w:type="spellEnd"/>
-      <w:r>
-        <w:t xml:space="preserve"> o estiba el marco ya soldado.</w:t>
+        <w:t>al interior de la celda robotizada, de forma tal que el robot ensamblador pueda tomar fácilmente las piezas a soldar, y ubique en un conveyor o estiba el marco ya soldado.</w:t>
       </w:r>
     </w:p>
     <w:p>
@@ -5069,15 +5021,7 @@
       </w:pPr>
       <w:r>
         <w:lastRenderedPageBreak/>
-        <w:t xml:space="preserve">Para la implementación virtual de esta solución se empleará el Software </w:t>
-      </w:r>
-      <w:proofErr w:type="spellStart"/>
-      <w:r>
-        <w:t>RobotStudio</w:t>
-      </w:r>
-      <w:proofErr w:type="spellEnd"/>
-      <w:r>
-        <w:t>.</w:t>
+        <w:t>Para la implementación virtual de esta solución se empleará el Software RobotStudio.</w:t>
       </w:r>
     </w:p>
     <w:p>
@@ -5191,21 +5135,7 @@
           <w:b/>
           <w:bCs/>
         </w:rPr>
-        <w:t xml:space="preserve">Identificación </w:t>
-      </w:r>
-      <w:r>
-        <w:rPr>
-          <w:b/>
-          <w:bCs/>
-        </w:rPr>
-        <w:t>de</w:t>
-      </w:r>
-      <w:r>
-        <w:rPr>
-          <w:b/>
-          <w:bCs/>
-        </w:rPr>
-        <w:t xml:space="preserve"> las Fuentes de Riesgo</w:t>
+        <w:t>Identificación de las Fuentes de Riesgo</w:t>
       </w:r>
     </w:p>
     <w:p>
@@ -5267,14 +5197,7 @@
           <w:b/>
           <w:bCs/>
         </w:rPr>
-        <w:t xml:space="preserve"> </w:t>
-      </w:r>
-      <w:r>
-        <w:rPr>
-          <w:b/>
-          <w:bCs/>
-        </w:rPr>
-        <w:t>(Rg</w:t>
+        <w:t xml:space="preserve"> (Rg</w:t>
       </w:r>
       <w:r>
         <w:rPr>
@@ -5308,14 +5231,7 @@
           <w:b/>
           <w:bCs/>
         </w:rPr>
-        <w:t xml:space="preserve"> </w:t>
-      </w:r>
-      <w:r>
-        <w:rPr>
-          <w:b/>
-          <w:bCs/>
-        </w:rPr>
-        <w:t>(Rg3)</w:t>
+        <w:t xml:space="preserve"> (Rg3)</w:t>
       </w:r>
       <w:r>
         <w:t xml:space="preserve"> Daño a la visión de los operarios de la fábrica: La luz emitida en el proceso de soldadura puede provocar daños a la salud visual del operario, en especial el que se encarga del ensamble de las bicicletas en la matriz</w:t>
@@ -5335,14 +5251,7 @@
           <w:b/>
           <w:bCs/>
         </w:rPr>
-        <w:t xml:space="preserve"> </w:t>
-      </w:r>
-      <w:r>
-        <w:rPr>
-          <w:b/>
-          <w:bCs/>
-        </w:rPr>
-        <w:t>(Rg</w:t>
+        <w:t xml:space="preserve"> (Rg</w:t>
       </w:r>
       <w:r>
         <w:rPr>
@@ -5377,14 +5286,7 @@
           <w:bCs/>
         </w:rPr>
         <w:lastRenderedPageBreak/>
-        <w:t xml:space="preserve"> </w:t>
-      </w:r>
-      <w:r>
-        <w:rPr>
-          <w:b/>
-          <w:bCs/>
-        </w:rPr>
-        <w:t>(Rg</w:t>
+        <w:t xml:space="preserve"> (Rg</w:t>
       </w:r>
       <w:r>
         <w:rPr>
@@ -5445,14 +5347,7 @@
           <w:b/>
           <w:bCs/>
         </w:rPr>
-        <w:t xml:space="preserve"> </w:t>
-      </w:r>
-      <w:r>
-        <w:rPr>
-          <w:b/>
-          <w:bCs/>
-        </w:rPr>
-        <w:t>(Rg</w:t>
+        <w:t xml:space="preserve"> (Rg</w:t>
       </w:r>
       <w:r>
         <w:rPr>
@@ -5486,14 +5381,44 @@
           <w:i/>
           <w:iCs/>
         </w:rPr>
-        <w:t>Mantenimiento de La Celda</w:t>
-      </w:r>
-      <w:r>
+        <w:t>Mantenimiento de La Celda:</w:t>
+      </w:r>
+    </w:p>
+    <w:p>
+      <w:pPr>
+        <w:pStyle w:val="Prrafodelista"/>
+        <w:numPr>
+          <w:ilvl w:val="0"/>
+          <w:numId w:val="18"/>
+        </w:numPr>
+        <w:jc w:val="both"/>
+      </w:pPr>
+      <w:r>
+        <w:rPr>
+          <w:b/>
+          <w:bCs/>
+        </w:rPr>
+        <w:t>(Rg8)</w:t>
+      </w:r>
+      <w:r>
+        <w:t xml:space="preserve"> Movimientos del robot mientras se realizan operaciones de mantenimiento: Esto pone en riesgo tanto al robot como al operario, ya que el robot no tiene la capacidad de identificar que hay personal en la celda. Si el robot empieza su proceso por alguna razón puede lastimar al operario, generando lesiones en él.</w:t>
+      </w:r>
+    </w:p>
+    <w:p>
+      <w:pPr>
+        <w:ind w:firstLine="708"/>
+        <w:jc w:val="both"/>
         <w:rPr>
           <w:i/>
           <w:iCs/>
         </w:rPr>
-        <w:t>:</w:t>
+      </w:pPr>
+      <w:r>
+        <w:rPr>
+          <w:i/>
+          <w:iCs/>
+        </w:rPr>
+        <w:t>Entrada y Salida del material. (Zona de ensamble)</w:t>
       </w:r>
     </w:p>
     <w:p>
@@ -5510,27 +5435,10 @@
           <w:b/>
           <w:bCs/>
         </w:rPr>
-        <w:t>(Rg8)</w:t>
-      </w:r>
-      <w:r>
-        <w:t xml:space="preserve"> Movimientos del robot mientras se realizan operaciones de mantenimiento: Esto pone en riesgo tanto al robot como al operario, ya que el robot no tiene la capacidad de identificar que hay personal en la celda. Si el robot empieza su proceso por alguna razón puede lastimar al operario, generando lesiones en él.</w:t>
-      </w:r>
-    </w:p>
-    <w:p>
-      <w:pPr>
-        <w:ind w:firstLine="708"/>
-        <w:jc w:val="both"/>
-        <w:rPr>
-          <w:i/>
-          <w:iCs/>
-        </w:rPr>
-      </w:pPr>
-      <w:r>
-        <w:rPr>
-          <w:i/>
-          <w:iCs/>
-        </w:rPr>
-        <w:t>Entrada y Salida del material. (Zona de ensamble)</w:t>
+        <w:t>(Rg9)</w:t>
+      </w:r>
+      <w:r>
+        <w:t xml:space="preserve"> Mala posición del operario al cargar los perfiles, descargar el marco y ubicar los perfiles en la matriz: Ya que el operario tiene que cargar constantemente material para asegurar el flujo de material a la zona de ensamble es importante garantizar la salud física del operario para evitar lesiones o fatiga.</w:t>
       </w:r>
     </w:p>
     <w:p>
@@ -5547,26 +5455,6 @@
           <w:b/>
           <w:bCs/>
         </w:rPr>
-        <w:t>(Rg9)</w:t>
-      </w:r>
-      <w:r>
-        <w:t xml:space="preserve"> Mala posición del operario al cargar los perfiles, descargar el marco y ubicar los perfiles en la matriz: Ya que el operario tiene que cargar constantemente material para asegurar el flujo de material a la zona de ensamble es importante garantizar la salud física del operario para evitar lesiones o fatiga.</w:t>
-      </w:r>
-    </w:p>
-    <w:p>
-      <w:pPr>
-        <w:pStyle w:val="Prrafodelista"/>
-        <w:numPr>
-          <w:ilvl w:val="0"/>
-          <w:numId w:val="18"/>
-        </w:numPr>
-        <w:jc w:val="both"/>
-      </w:pPr>
-      <w:r>
-        <w:rPr>
-          <w:b/>
-          <w:bCs/>
-        </w:rPr>
         <w:t>(Rg10)</w:t>
       </w:r>
       <w:r>
@@ -5586,6 +5474,61 @@
           <w:b/>
           <w:bCs/>
         </w:rPr>
+        <w:t>Identificación del riesgo admisible</w:t>
+      </w:r>
+      <w:r>
+        <w:rPr>
+          <w:b/>
+          <w:bCs/>
+        </w:rPr>
+        <w:t>.</w:t>
+      </w:r>
+    </w:p>
+    <w:p>
+      <w:pPr>
+        <w:jc w:val="both"/>
+      </w:pPr>
+      <w:r>
+        <w:t xml:space="preserve">Se propone que el riesgo admisible depende directamente del nivel de riesgo inicial. En la tabla de clasificación de riesgos de más adelante los riesgos se clasifican según su gravedad, probabilidad y posibilidad de evitar. Se considera que la gravedad de las lesiones en la celda robótica no se puede reducir, porque </w:t>
+      </w:r>
+      <w:r>
+        <w:t>la gravedad de estos es</w:t>
+      </w:r>
+      <w:r>
+        <w:t xml:space="preserve"> </w:t>
+      </w:r>
+      <w:r>
+        <w:t>causada</w:t>
+      </w:r>
+      <w:r>
+        <w:t xml:space="preserve"> por la naturaleza del proceso. Se buscará </w:t>
+      </w:r>
+      <w:r>
+        <w:t>reducir</w:t>
+      </w:r>
+      <w:r>
+        <w:t xml:space="preserve"> las frecuencias en las que se </w:t>
+      </w:r>
+      <w:r>
+        <w:t>dan</w:t>
+      </w:r>
+      <w:r>
+        <w:t xml:space="preserve"> los niveles de riesgos. Por último, en los elementos que requieren sensores y control se considera que el nivel de riesgo es admisible si el nivel de prestaciones (PL) de los componentes es mayor al nivel del riesgo.</w:t>
+      </w:r>
+    </w:p>
+    <w:p>
+      <w:pPr>
+        <w:jc w:val="both"/>
+        <w:rPr>
+          <w:b/>
+          <w:bCs/>
+        </w:rPr>
+      </w:pPr>
+      <w:r>
+        <w:rPr>
+          <w:b/>
+          <w:bCs/>
+        </w:rPr>
         <w:t>Identificación del nivel de riesgo</w:t>
       </w:r>
       <w:r>
@@ -5593,7 +5536,7 @@
           <w:b/>
           <w:bCs/>
         </w:rPr>
-        <w:t xml:space="preserve">: </w:t>
+        <w:t>.</w:t>
       </w:r>
     </w:p>
     <w:p>
@@ -5619,6 +5562,7 @@
         <w:rPr>
           <w:noProof/>
         </w:rPr>
+        <w:lastRenderedPageBreak/>
         <w:drawing>
           <wp:inline distT="0" distB="0" distL="0" distR="0" wp14:anchorId="4DE539BE" wp14:editId="6DE5169F">
             <wp:extent cx="4108309" cy="1993900"/>
@@ -5694,7 +5638,6 @@
         <w:jc w:val="both"/>
       </w:pPr>
       <w:r>
-        <w:lastRenderedPageBreak/>
         <w:t xml:space="preserve">Una vez se clasifica cada riesgo en cada categoría, se calcula el nivel de prestaciones requerido </w:t>
       </w:r>
       <w:r>
@@ -5738,9 +5681,9 @@
           <w:noProof/>
         </w:rPr>
         <w:drawing>
-          <wp:inline distT="0" distB="0" distL="0" distR="0" wp14:anchorId="08A1C17C" wp14:editId="40885EEE">
-            <wp:extent cx="4519172" cy="5219700"/>
-            <wp:effectExtent l="0" t="0" r="0" b="0"/>
+          <wp:inline distT="0" distB="0" distL="0" distR="0" wp14:anchorId="08A1C17C" wp14:editId="320666E9">
+            <wp:extent cx="2697982" cy="3116203"/>
+            <wp:effectExtent l="0" t="0" r="7620" b="8255"/>
             <wp:docPr id="8" name="Imagen 8"/>
             <wp:cNvGraphicFramePr>
               <a:graphicFrameLocks xmlns:a="http://schemas.openxmlformats.org/drawingml/2006/main" noChangeAspect="1"/>
@@ -5770,7 +5713,7 @@
                   <pic:spPr bwMode="auto">
                     <a:xfrm>
                       <a:off x="0" y="0"/>
-                      <a:ext cx="4522159" cy="5223150"/>
+                      <a:ext cx="2712729" cy="3133236"/>
                     </a:xfrm>
                     <a:prstGeom prst="rect">
                       <a:avLst/>
@@ -6250,6 +6193,7 @@
               <w:jc w:val="both"/>
             </w:pPr>
             <w:r>
+              <w:lastRenderedPageBreak/>
               <w:t>Rg5</w:t>
             </w:r>
           </w:p>
@@ -6390,7 +6334,6 @@
               <w:jc w:val="both"/>
             </w:pPr>
             <w:r>
-              <w:lastRenderedPageBreak/>
               <w:t>Rg7</w:t>
             </w:r>
           </w:p>
@@ -6829,16 +6772,11 @@
     <w:p>
       <w:pPr>
         <w:jc w:val="both"/>
-      </w:pPr>
-      <w:r>
-        <w:rPr>
-          <w:b/>
-          <w:bCs/>
+        <w:rPr>
           <w:i/>
           <w:iCs/>
         </w:rPr>
-        <w:t>Rg</w:t>
-      </w:r>
+      </w:pPr>
       <w:r>
         <w:rPr>
           <w:b/>
@@ -6846,7 +6784,7 @@
           <w:i/>
           <w:iCs/>
         </w:rPr>
-        <w:t>3</w:t>
+        <w:t>Rg</w:t>
       </w:r>
       <w:r>
         <w:rPr>
@@ -6855,22 +6793,284 @@
           <w:i/>
           <w:iCs/>
         </w:rPr>
-        <w:t>:</w:t>
-      </w:r>
-      <w:r>
-        <w:rPr>
+        <w:t>3</w:t>
+      </w:r>
+      <w:r>
+        <w:rPr>
+          <w:b/>
+          <w:bCs/>
           <w:i/>
           <w:iCs/>
         </w:rPr>
-        <w:t xml:space="preserve"> </w:t>
+        <w:t>:</w:t>
       </w:r>
       <w:r>
         <w:rPr>
           <w:i/>
           <w:iCs/>
         </w:rPr>
+        <w:t xml:space="preserve"> </w:t>
+      </w:r>
+      <w:r>
+        <w:rPr>
+          <w:i/>
+          <w:iCs/>
+        </w:rPr>
         <w:t>Daño a la visión de los operarios de la fábrica.</w:t>
       </w:r>
+    </w:p>
+    <w:p>
+      <w:pPr>
+        <w:jc w:val="both"/>
+      </w:pPr>
+      <w:r>
+        <w:t>La celda robotizada viene con cercamientos tipo lámina alrededor de la zona de soldadura. Adicionalmente hay una lámina en la mesa de posicionamiento que impide que el operario que ensambla la matriz sea afectado por el arco</w:t>
+      </w:r>
+    </w:p>
+    <w:p>
+      <w:pPr>
+        <w:jc w:val="both"/>
+      </w:pPr>
+      <w:r>
+        <w:rPr>
+          <w:b/>
+          <w:bCs/>
+        </w:rPr>
+        <w:t>Rg4:</w:t>
+      </w:r>
+      <w:r>
+        <w:t xml:space="preserve"> Daño por quemaduras debido a la soldadura.</w:t>
+      </w:r>
+    </w:p>
+    <w:p>
+      <w:pPr>
+        <w:jc w:val="both"/>
+      </w:pPr>
+      <w:r>
+        <w:t>La lámina que separa la zona de ensamble de la de soldadura también cumple la función de aislar al operario que ensambla la bicicleta en la matriz del calor, humos y salpicaduras generadas en la soldadura.</w:t>
+      </w:r>
+    </w:p>
+    <w:p>
+      <w:pPr>
+        <w:jc w:val="both"/>
+      </w:pPr>
+      <w:r>
+        <w:rPr>
+          <w:b/>
+          <w:bCs/>
+        </w:rPr>
+        <w:t>Rg5:</w:t>
+      </w:r>
+      <w:r>
+        <w:t xml:space="preserve"> Incendio de la celda</w:t>
+      </w:r>
+    </w:p>
+    <w:p>
+      <w:pPr>
+        <w:jc w:val="both"/>
+      </w:pPr>
+      <w:r>
+        <w:t>Para evitar la entrada de materiales inflamables a la celda se ubicará a la entrada de la celda una señal de prohibido el ingreso de material inflamable. También se colocará un extintor a la entrada de la celda para el caso de una emergencia</w:t>
+      </w:r>
+    </w:p>
+    <w:p>
+      <w:pPr>
+        <w:jc w:val="both"/>
+      </w:pPr>
+    </w:p>
+    <w:p>
+      <w:pPr>
+        <w:jc w:val="both"/>
+      </w:pPr>
+    </w:p>
+    <w:p>
+      <w:pPr>
+        <w:jc w:val="both"/>
+      </w:pPr>
+      <w:r>
+        <w:rPr>
+          <w:b/>
+          <w:bCs/>
+        </w:rPr>
+        <w:lastRenderedPageBreak/>
+        <w:t>Rg6:</w:t>
+      </w:r>
+      <w:r>
+        <w:t xml:space="preserve"> Ingreso de personal en la celda robótica</w:t>
+      </w:r>
+    </w:p>
+    <w:p>
+      <w:pPr>
+        <w:jc w:val="both"/>
+      </w:pPr>
+      <w:r>
+        <w:t xml:space="preserve">Para disminuir este riesgo se llevarán a cabo varias acciones: Los cercamientos de lámina restringen el acceso a la celda, de tal modo que solo exista un punto de acceso. Adicionalmente ubicando un sensor de guardas conectadas a la tarjeta X11CAT3 asegurará que el robot se frene y permanezca cerrado mientras la puerta se encuentre abierta. Se ubicarán señalizaciones restringiendo el paso de la puerta de entrada de la zona de soldadura. Por último se ubicará un testigo LED y una alarma industrial que indica cuando se frena el robot. </w:t>
+      </w:r>
+    </w:p>
+    <w:p>
+      <w:pPr>
+        <w:jc w:val="both"/>
+      </w:pPr>
+      <w:r>
+        <w:rPr>
+          <w:b/>
+          <w:bCs/>
+        </w:rPr>
+        <w:t>Rg7:</w:t>
+      </w:r>
+      <w:r>
+        <w:t xml:space="preserve"> Fuga de gases usados en el proceso de Soldadura</w:t>
+      </w:r>
+    </w:p>
+    <w:p>
+      <w:pPr>
+        <w:jc w:val="both"/>
+      </w:pPr>
+      <w:r>
+        <w:t>Se usará una campana extractora y un sensor de gases industrial para asegurar que no se concentren humos nocivos dentro de la celda.</w:t>
+      </w:r>
+    </w:p>
+    <w:p>
+      <w:pPr>
+        <w:jc w:val="both"/>
+      </w:pPr>
+      <w:r>
+        <w:rPr>
+          <w:b/>
+          <w:bCs/>
+        </w:rPr>
+        <w:t>Rg8:</w:t>
+      </w:r>
+      <w:r>
+        <w:t xml:space="preserve"> El robot se mueve en la celda cuando se realizan operaciones de mantenimiento</w:t>
+      </w:r>
+    </w:p>
+    <w:p>
+      <w:pPr>
+        <w:jc w:val="both"/>
+      </w:pPr>
+      <w:r>
+        <w:t>Se usará una cerradura con bloqueo de cierre por candado para evitar que se cierre la puerta mientras un operario está realizando el mantenimiento de la celda. Esta cerradura tendrá una palanca interna que se puede abrir sin restricciones, en el caso que un operador se quede encerrado dentro de la celda y el robot empiece a funcionar. Por último se dispondrá un interruptor principal de energía que se puede bloquear en posición de apagado.</w:t>
+      </w:r>
+    </w:p>
+    <w:p>
+      <w:pPr>
+        <w:jc w:val="both"/>
+      </w:pPr>
+      <w:r>
+        <w:rPr>
+          <w:b/>
+          <w:bCs/>
+        </w:rPr>
+        <w:t>Rg9:</w:t>
+      </w:r>
+      <w:r>
+        <w:t xml:space="preserve"> Mala posición ergonómica del operario de la zona de ensamble</w:t>
+      </w:r>
+    </w:p>
+    <w:p>
+      <w:pPr>
+        <w:jc w:val="both"/>
+      </w:pPr>
+      <w:r>
+        <w:t xml:space="preserve">Se diseñará un carro que facilitará el transporte del material que tenga que llevar el operador. Este carro permitirá que el operador pueda realizar el transporte de material en posiciones </w:t>
+      </w:r>
+      <w:r>
+        <w:t>cómodas</w:t>
+      </w:r>
+      <w:r>
+        <w:t xml:space="preserve"> y </w:t>
+      </w:r>
+      <w:r>
+        <w:t>ergonómicas.</w:t>
+      </w:r>
+    </w:p>
+    <w:p>
+      <w:pPr>
+        <w:jc w:val="both"/>
+      </w:pPr>
+      <w:r>
+        <w:rPr>
+          <w:b/>
+          <w:bCs/>
+        </w:rPr>
+        <w:t>Rg10:</w:t>
+      </w:r>
+      <w:r>
+        <w:t xml:space="preserve"> El posicionador de piezas Inicia el giro con el operario cerca</w:t>
+      </w:r>
+    </w:p>
+    <w:p>
+      <w:pPr>
+        <w:jc w:val="both"/>
+      </w:pPr>
+      <w:r>
+        <w:t>Con sensores de presencia ausencia se garantizará que el posicionador no gire cuando el operario esté dentro de la zona de ensamble. Ubicando el control de procesos fuera de la celda se obligará al operario a salir de ella para dar la orden a la mesa de girar</w:t>
+      </w:r>
+    </w:p>
+    <w:p>
+      <w:pPr>
+        <w:jc w:val="both"/>
+        <w:rPr>
+          <w:b/>
+          <w:bCs/>
+        </w:rPr>
+      </w:pPr>
+      <w:r>
+        <w:rPr>
+          <w:b/>
+          <w:bCs/>
+        </w:rPr>
+        <w:t>Evaluación de Riesgos Finales</w:t>
+      </w:r>
+    </w:p>
+    <w:p>
+      <w:pPr>
+        <w:jc w:val="both"/>
+      </w:pPr>
+      <w:r>
+        <w:t>A partir de la evaluación de riesgo se considera que los dispositivos de control proveen la seguridad suficiente al ser controlado con un controlador ABB(incluido en la solución final), el cual tiene un nivel de prestaciones PL e. Con las medidas adoptadas se redujo la frecuencia en las que se dan los riesgos. Con esto se considera que el riesgo se redujo a un nivel aceptable.</w:t>
+      </w:r>
+    </w:p>
+    <w:p>
+      <w:pPr>
+        <w:jc w:val="both"/>
+        <w:rPr>
+          <w:b/>
+          <w:bCs/>
+        </w:rPr>
+      </w:pPr>
+      <w:r>
+        <w:rPr>
+          <w:b/>
+          <w:bCs/>
+        </w:rPr>
+        <w:t>Iterar hasta obtener niveles de riesgo admisible.</w:t>
+      </w:r>
+    </w:p>
+    <w:p>
+      <w:pPr>
+        <w:jc w:val="both"/>
+      </w:pPr>
+      <w:r>
+        <w:t>Dada la determinación de</w:t>
+      </w:r>
+      <w:r>
+        <w:t>l</w:t>
+      </w:r>
+      <w:r>
+        <w:t xml:space="preserve"> riesgo admisible de esta solución, no se fue requerido iterar sobre el proceso de reducción del riesgo.</w:t>
+      </w:r>
+    </w:p>
+    <w:p>
+      <w:pPr>
+        <w:jc w:val="both"/>
+      </w:pPr>
+    </w:p>
+    <w:p>
+      <w:pPr>
+        <w:jc w:val="both"/>
+      </w:pPr>
     </w:p>
     <w:p>
       <w:pPr>
@@ -6895,6 +7095,7 @@
           <w:b/>
           <w:bCs/>
         </w:rPr>
+        <w:lastRenderedPageBreak/>
         <w:t>Documentación y pruebas:</w:t>
       </w:r>
     </w:p>
@@ -6925,15 +7126,7 @@
         <w:t>IRB 2600ID</w:t>
       </w:r>
       <w:r>
-        <w:t xml:space="preserve"> y el Posicionador de piezas IRBP R dentro del software </w:t>
-      </w:r>
-      <w:proofErr w:type="spellStart"/>
-      <w:r>
-        <w:t>RobotStudio</w:t>
-      </w:r>
-      <w:proofErr w:type="spellEnd"/>
-      <w:r>
-        <w:t xml:space="preserve"> como se muestra en la </w:t>
+        <w:t xml:space="preserve"> y el Posicionador de piezas IRBP R dentro del software RobotStudio como se muestra en la </w:t>
       </w:r>
       <w:r>
         <w:fldChar w:fldCharType="begin"/>
@@ -7011,14 +7204,12 @@
         <w:t xml:space="preserve"> tales como manuales e informes técnicos, la documentación en linea se encuentra en desarrollo en el siguiente </w:t>
       </w:r>
       <w:hyperlink r:id="rId15" w:history="1">
-        <w:proofErr w:type="gramStart"/>
         <w:r>
           <w:rPr>
             <w:rStyle w:val="Hipervnculo"/>
           </w:rPr>
           <w:t>link</w:t>
         </w:r>
-        <w:proofErr w:type="gramEnd"/>
       </w:hyperlink>
       <w:r>
         <w:t>.</w:t>

</xml_diff>